<commit_message>
fix get module status bug,add some CAN protocol
</commit_message>
<xml_diff>
--- a/Noah电源板CAN通讯协议.docx
+++ b/Noah电源板CAN通讯协议.docx
@@ -7844,7 +7844,6 @@
       <w:pPr>
         <w:jc w:val="left"/>
         <w:rPr>
-          <w:rFonts w:hint="eastAsia"/>
           <w:b/>
           <w:lang w:val="en-GB"/>
         </w:rPr>
@@ -17203,7 +17202,7 @@
                 <w:rFonts w:hint="eastAsia"/>
                 <w:lang w:val="en-GB"/>
               </w:rPr>
-              <w:t>读取命令</w:t>
+              <w:t>预留</w:t>
             </w:r>
           </w:p>
         </w:tc>
@@ -17216,101 +17215,6 @@
           <w:lang w:val="en-GB"/>
         </w:rPr>
       </w:pPr>
-    </w:p>
-    <w:p>
-      <w:pPr>
-        <w:jc w:val="left"/>
-        <w:rPr>
-          <w:b/>
-          <w:color w:val="000000" w:themeColor="text1"/>
-          <w:lang w:val="en-GB"/>
-        </w:rPr>
-      </w:pPr>
-      <w:r>
-        <w:rPr>
-          <w:rFonts w:hint="eastAsia"/>
-          <w:b/>
-          <w:color w:val="000000" w:themeColor="text1"/>
-          <w:lang w:val="en-GB"/>
-        </w:rPr>
-        <w:t>读取命令：</w:t>
-      </w:r>
-    </w:p>
-    <w:p>
-      <w:pPr>
-        <w:pStyle w:val="affff5"/>
-        <w:numPr>
-          <w:ilvl w:val="0"/>
-          <w:numId w:val="15"/>
-        </w:numPr>
-        <w:ind w:firstLineChars="0"/>
-        <w:jc w:val="left"/>
-        <w:rPr>
-          <w:color w:val="000000" w:themeColor="text1"/>
-          <w:lang w:val="en-GB"/>
-        </w:rPr>
-      </w:pPr>
-      <w:r>
-        <w:rPr>
-          <w:rFonts w:hint="eastAsia"/>
-          <w:color w:val="000000" w:themeColor="text1"/>
-          <w:lang w:val="en-GB"/>
-        </w:rPr>
-        <w:t>0</w:t>
-      </w:r>
-      <w:r>
-        <w:rPr>
-          <w:color w:val="000000" w:themeColor="text1"/>
-          <w:lang w:val="en-GB"/>
-        </w:rPr>
-        <w:t>x0</w:t>
-      </w:r>
-      <w:r>
-        <w:rPr>
-          <w:rFonts w:hint="eastAsia"/>
-          <w:color w:val="000000" w:themeColor="text1"/>
-          <w:lang w:val="en-GB"/>
-        </w:rPr>
-        <w:t>1</w:t>
-      </w:r>
-      <w:r>
-        <w:rPr>
-          <w:color w:val="000000" w:themeColor="text1"/>
-          <w:lang w:val="en-GB"/>
-        </w:rPr>
-        <w:t xml:space="preserve">: </w:t>
-      </w:r>
-      <w:r>
-        <w:rPr>
-          <w:rFonts w:hint="eastAsia"/>
-          <w:color w:val="000000" w:themeColor="text1"/>
-          <w:lang w:val="en-GB"/>
-        </w:rPr>
-        <w:t>读取电池电压</w:t>
-      </w:r>
-    </w:p>
-    <w:p>
-      <w:pPr>
-        <w:pStyle w:val="affff5"/>
-        <w:numPr>
-          <w:ilvl w:val="0"/>
-          <w:numId w:val="15"/>
-        </w:numPr>
-        <w:ind w:firstLineChars="0"/>
-        <w:jc w:val="left"/>
-        <w:rPr>
-          <w:color w:val="000000" w:themeColor="text1"/>
-          <w:lang w:val="en-GB"/>
-        </w:rPr>
-      </w:pPr>
-      <w:r>
-        <w:rPr>
-          <w:rFonts w:hint="eastAsia"/>
-          <w:color w:val="000000" w:themeColor="text1"/>
-          <w:lang w:val="en-GB"/>
-        </w:rPr>
-        <w:t>0x02：读取电量百分比</w:t>
-      </w:r>
     </w:p>
     <w:p>
       <w:pPr>
@@ -17357,7 +17261,7 @@
     <w:tbl>
       <w:tblPr>
         <w:tblStyle w:val="af6"/>
-        <w:tblW w:w="0" w:type="auto"/>
+        <w:tblW w:w="7795" w:type="dxa"/>
         <w:tblInd w:w="988" w:type="dxa"/>
         <w:tblLook w:val="04A0" w:firstRow="1" w:lastRow="0" w:firstColumn="1" w:lastColumn="0" w:noHBand="0" w:noVBand="1"/>
       </w:tblPr>
@@ -17365,6 +17269,8 @@
         <w:gridCol w:w="1559"/>
         <w:gridCol w:w="1559"/>
         <w:gridCol w:w="1559"/>
+        <w:gridCol w:w="1559"/>
+        <w:gridCol w:w="1559"/>
       </w:tblGrid>
       <w:tr>
         <w:tc>
@@ -17383,6 +17289,7 @@
                 <w:rFonts w:hint="eastAsia"/>
                 <w:lang w:val="en-GB"/>
               </w:rPr>
+              <w:lastRenderedPageBreak/>
               <w:t>byte1</w:t>
             </w:r>
           </w:p>
@@ -17424,6 +17331,60 @@
                 <w:lang w:val="en-GB"/>
               </w:rPr>
               <w:t>byte3</w:t>
+            </w:r>
+          </w:p>
+        </w:tc>
+        <w:tc>
+          <w:tcPr>
+            <w:tcW w:w="1559" w:type="dxa"/>
+          </w:tcPr>
+          <w:p>
+            <w:pPr>
+              <w:jc w:val="left"/>
+              <w:rPr>
+                <w:lang w:val="en-GB"/>
+              </w:rPr>
+            </w:pPr>
+            <w:r>
+              <w:rPr>
+                <w:rFonts w:hint="eastAsia"/>
+                <w:lang w:val="en-GB"/>
+              </w:rPr>
+              <w:t>byte</w:t>
+            </w:r>
+            <w:r>
+              <w:rPr>
+                <w:rFonts w:hint="eastAsia"/>
+                <w:lang w:val="en-GB"/>
+              </w:rPr>
+              <w:t>4</w:t>
+            </w:r>
+          </w:p>
+        </w:tc>
+        <w:tc>
+          <w:tcPr>
+            <w:tcW w:w="1559" w:type="dxa"/>
+          </w:tcPr>
+          <w:p>
+            <w:pPr>
+              <w:jc w:val="left"/>
+              <w:rPr>
+                <w:lang w:val="en-GB"/>
+              </w:rPr>
+            </w:pPr>
+            <w:r>
+              <w:rPr>
+                <w:rFonts w:hint="eastAsia"/>
+                <w:lang w:val="en-GB"/>
+              </w:rPr>
+              <w:t>byte</w:t>
+            </w:r>
+            <w:r>
+              <w:rPr>
+                <w:rFonts w:hint="eastAsia"/>
+                <w:lang w:val="en-GB"/>
+              </w:rPr>
+              <w:t>5</w:t>
             </w:r>
           </w:p>
         </w:tc>
@@ -17445,13 +17406,14 @@
                 <w:rFonts w:hint="eastAsia"/>
                 <w:lang w:val="en-GB"/>
               </w:rPr>
-              <w:t>读取命令</w:t>
-            </w:r>
-          </w:p>
-        </w:tc>
-        <w:tc>
-          <w:tcPr>
-            <w:tcW w:w="1559" w:type="dxa"/>
+              <w:t>预留</w:t>
+            </w:r>
+          </w:p>
+        </w:tc>
+        <w:tc>
+          <w:tcPr>
+            <w:tcW w:w="3118" w:type="dxa"/>
+            <w:gridSpan w:val="2"/>
           </w:tcPr>
           <w:p>
             <w:pPr>
@@ -17471,15 +17433,24 @@
         </w:tc>
         <w:tc>
           <w:tcPr>
-            <w:tcW w:w="1559" w:type="dxa"/>
+            <w:tcW w:w="3118" w:type="dxa"/>
+            <w:gridSpan w:val="2"/>
           </w:tcPr>
           <w:p>
             <w:pPr>
               <w:jc w:val="left"/>
               <w:rPr>
-                <w:lang w:val="en-GB"/>
-              </w:rPr>
-            </w:pPr>
+                <w:rFonts w:hint="eastAsia"/>
+                <w:lang w:val="en-GB"/>
+              </w:rPr>
+            </w:pPr>
+            <w:r>
+              <w:rPr>
+                <w:rFonts w:hint="eastAsia"/>
+                <w:lang w:val="en-GB"/>
+              </w:rPr>
+              <w:t>电量百分比</w:t>
+            </w:r>
           </w:p>
         </w:tc>
       </w:tr>
@@ -17501,23 +17472,150 @@
           <w:lang w:val="en-GB"/>
         </w:rPr>
       </w:pPr>
-      <w:r>
-        <w:rPr>
-          <w:rFonts w:hint="eastAsia"/>
+    </w:p>
+    <w:p>
+      <w:pPr>
+        <w:jc w:val="left"/>
+        <w:rPr>
+          <w:color w:val="000000" w:themeColor="text1"/>
+          <w:lang w:val="en-GB"/>
+        </w:rPr>
+      </w:pPr>
+      <w:r>
+        <w:rPr>
           <w:b/>
           <w:color w:val="000000" w:themeColor="text1"/>
           <w:lang w:val="en-GB"/>
         </w:rPr>
-        <w:t>电池电压</w:t>
-      </w:r>
-      <w:r>
-        <w:rPr>
-          <w:rFonts w:hint="eastAsia"/>
+        <w:t>电压</w:t>
+      </w:r>
+      <w:r>
+        <w:rPr>
+          <w:rFonts w:hint="eastAsia"/>
+          <w:b/>
+          <w:color w:val="000000" w:themeColor="text1"/>
+          <w:lang w:val="en-GB"/>
+        </w:rPr>
+        <w:t>(</w:t>
+      </w:r>
+      <w:r>
+        <w:rPr>
+          <w:b/>
+          <w:color w:val="000000" w:themeColor="text1"/>
+          <w:lang w:val="en-GB"/>
+        </w:rPr>
+        <w:t>2</w:t>
+      </w:r>
+      <w:r>
+        <w:rPr>
+          <w:rFonts w:hint="eastAsia"/>
+          <w:b/>
+          <w:color w:val="000000" w:themeColor="text1"/>
+          <w:lang w:val="en-GB"/>
+        </w:rPr>
+        <w:t>Byte</w:t>
+      </w:r>
+      <w:r>
+        <w:rPr>
+          <w:b/>
+          <w:color w:val="000000" w:themeColor="text1"/>
+          <w:lang w:val="en-GB"/>
+        </w:rPr>
+        <w:t>)</w:t>
+      </w:r>
+      <w:r>
+        <w:rPr>
+          <w:rFonts w:hint="eastAsia"/>
+          <w:b/>
           <w:color w:val="000000" w:themeColor="text1"/>
           <w:lang w:val="en-GB"/>
         </w:rPr>
         <w:t>：</w:t>
       </w:r>
+      <w:r>
+        <w:rPr>
+          <w:rFonts w:hint="eastAsia"/>
+          <w:color w:val="000000" w:themeColor="text1"/>
+          <w:lang w:val="en-GB"/>
+        </w:rPr>
+        <w:t>十进制数（最大6</w:t>
+      </w:r>
+      <w:r>
+        <w:rPr>
+          <w:color w:val="000000" w:themeColor="text1"/>
+          <w:lang w:val="en-GB"/>
+        </w:rPr>
+        <w:t>5536</w:t>
+      </w:r>
+      <w:r>
+        <w:rPr>
+          <w:rFonts w:hint="eastAsia"/>
+          <w:color w:val="000000" w:themeColor="text1"/>
+          <w:lang w:val="en-GB"/>
+        </w:rPr>
+        <w:t>），单位为1</w:t>
+      </w:r>
+      <w:r>
+        <w:rPr>
+          <w:color w:val="000000" w:themeColor="text1"/>
+          <w:lang w:val="en-GB"/>
+        </w:rPr>
+        <w:t>0</w:t>
+      </w:r>
+      <w:r>
+        <w:rPr>
+          <w:rFonts w:hint="eastAsia"/>
+          <w:color w:val="000000" w:themeColor="text1"/>
+          <w:lang w:val="en-GB"/>
+        </w:rPr>
+        <w:t>mV。如</w:t>
+      </w:r>
+      <w:r>
+        <w:rPr>
+          <w:color w:val="000000" w:themeColor="text1"/>
+          <w:lang w:val="en-GB"/>
+        </w:rPr>
+        <w:t xml:space="preserve">2556 </w:t>
+      </w:r>
+      <w:r>
+        <w:rPr>
+          <w:rFonts w:hint="eastAsia"/>
+          <w:color w:val="000000" w:themeColor="text1"/>
+          <w:lang w:val="en-GB"/>
+        </w:rPr>
+        <w:t>表示2</w:t>
+      </w:r>
+      <w:r>
+        <w:rPr>
+          <w:color w:val="000000" w:themeColor="text1"/>
+          <w:lang w:val="en-GB"/>
+        </w:rPr>
+        <w:t>5.56</w:t>
+      </w:r>
+      <w:r>
+        <w:rPr>
+          <w:rFonts w:hint="eastAsia"/>
+          <w:color w:val="000000" w:themeColor="text1"/>
+          <w:lang w:val="en-GB"/>
+        </w:rPr>
+        <w:t>V（若为</w:t>
+      </w:r>
+      <w:r>
+        <w:rPr>
+          <w:rFonts w:hint="eastAsia"/>
+          <w:color w:val="000000" w:themeColor="text1"/>
+          <w:lang w:val="en-GB"/>
+        </w:rPr>
+        <w:t>0</w:t>
+      </w:r>
+      <w:r>
+        <w:rPr>
+          <w:rFonts w:hint="eastAsia"/>
+          <w:color w:val="000000" w:themeColor="text1"/>
+          <w:lang w:val="en-GB"/>
+        </w:rPr>
+        <w:t>，表示硬件不支持）</w:t>
+      </w:r>
     </w:p>
     <w:p>
       <w:pPr>
@@ -17527,22 +17625,13 @@
           <w:lang w:val="en-GB"/>
         </w:rPr>
       </w:pPr>
-    </w:p>
-    <w:p>
-      <w:pPr>
-        <w:jc w:val="left"/>
-        <w:rPr>
-          <w:color w:val="000000" w:themeColor="text1"/>
-          <w:lang w:val="en-GB"/>
-        </w:rPr>
-      </w:pPr>
       <w:r>
         <w:rPr>
           <w:b/>
           <w:color w:val="000000" w:themeColor="text1"/>
           <w:lang w:val="en-GB"/>
         </w:rPr>
-        <w:t>电压</w:t>
+        <w:t>电</w:t>
       </w:r>
       <w:r>
         <w:rPr>
@@ -17551,6 +17640,15 @@
           <w:color w:val="000000" w:themeColor="text1"/>
           <w:lang w:val="en-GB"/>
         </w:rPr>
+        <w:t>量</w:t>
+      </w:r>
+      <w:r>
+        <w:rPr>
+          <w:rFonts w:hint="eastAsia"/>
+          <w:b/>
+          <w:color w:val="000000" w:themeColor="text1"/>
+          <w:lang w:val="en-GB"/>
+        </w:rPr>
         <w:t>(</w:t>
       </w:r>
       <w:r>
@@ -17593,25 +17691,56 @@
           <w:color w:val="000000" w:themeColor="text1"/>
           <w:lang w:val="en-GB"/>
         </w:rPr>
-        <w:t>十进制数（最大6</w:t>
-      </w:r>
-      <w:r>
-        <w:rPr>
-          <w:color w:val="000000" w:themeColor="text1"/>
-          <w:lang w:val="en-GB"/>
-        </w:rPr>
-        <w:t>5536</w:t>
-      </w:r>
-      <w:r>
-        <w:rPr>
-          <w:rFonts w:hint="eastAsia"/>
-          <w:color w:val="000000" w:themeColor="text1"/>
-          <w:lang w:val="en-GB"/>
-        </w:rPr>
-        <w:t>），单位为1</w:t>
-      </w:r>
-      <w:r>
-        <w:rPr>
+        <w:t>十进制数百分比（最大</w:t>
+      </w:r>
+      <w:r>
+        <w:rPr>
+          <w:color w:val="000000" w:themeColor="text1"/>
+          <w:lang w:val="en-GB"/>
+        </w:rPr>
+        <w:t>1</w:t>
+      </w:r>
+      <w:r>
+        <w:rPr>
+          <w:rFonts w:hint="eastAsia"/>
+          <w:color w:val="000000" w:themeColor="text1"/>
+          <w:lang w:val="en-GB"/>
+        </w:rPr>
+        <w:t>00），单位为%。如</w:t>
+      </w:r>
+      <w:r>
+        <w:rPr>
+          <w:color w:val="000000" w:themeColor="text1"/>
+          <w:lang w:val="en-GB"/>
+        </w:rPr>
+        <w:t xml:space="preserve">56 </w:t>
+      </w:r>
+      <w:r>
+        <w:rPr>
+          <w:rFonts w:hint="eastAsia"/>
+          <w:color w:val="000000" w:themeColor="text1"/>
+          <w:lang w:val="en-GB"/>
+        </w:rPr>
+        <w:t>表示</w:t>
+      </w:r>
+      <w:r>
+        <w:rPr>
+          <w:color w:val="000000" w:themeColor="text1"/>
+          <w:lang w:val="en-GB"/>
+        </w:rPr>
+        <w:t>56</w:t>
+      </w:r>
+      <w:r>
+        <w:rPr>
+          <w:rFonts w:hint="eastAsia"/>
+          <w:color w:val="000000" w:themeColor="text1"/>
+          <w:lang w:val="en-GB"/>
+        </w:rPr>
+        <w:t>%（若为</w:t>
+      </w:r>
+      <w:r>
+        <w:rPr>
+          <w:rFonts w:hint="eastAsia"/>
           <w:color w:val="000000" w:themeColor="text1"/>
           <w:lang w:val="en-GB"/>
         </w:rPr>
@@ -17623,196 +17752,17 @@
           <w:color w:val="000000" w:themeColor="text1"/>
           <w:lang w:val="en-GB"/>
         </w:rPr>
-        <w:t>mV。如</w:t>
-      </w:r>
-      <w:r>
-        <w:rPr>
-          <w:color w:val="000000" w:themeColor="text1"/>
-          <w:lang w:val="en-GB"/>
-        </w:rPr>
-        <w:t xml:space="preserve">2556 </w:t>
-      </w:r>
-      <w:r>
-        <w:rPr>
-          <w:rFonts w:hint="eastAsia"/>
-          <w:color w:val="000000" w:themeColor="text1"/>
-          <w:lang w:val="en-GB"/>
-        </w:rPr>
-        <w:t>表示2</w:t>
-      </w:r>
-      <w:r>
-        <w:rPr>
-          <w:color w:val="000000" w:themeColor="text1"/>
-          <w:lang w:val="en-GB"/>
-        </w:rPr>
-        <w:t>5.56</w:t>
-      </w:r>
-      <w:r>
-        <w:rPr>
-          <w:rFonts w:hint="eastAsia"/>
-          <w:color w:val="000000" w:themeColor="text1"/>
-          <w:lang w:val="en-GB"/>
-        </w:rPr>
-        <w:t>V（若为6</w:t>
-      </w:r>
-      <w:r>
-        <w:rPr>
-          <w:color w:val="000000" w:themeColor="text1"/>
-          <w:lang w:val="en-GB"/>
-        </w:rPr>
-        <w:t>553</w:t>
-      </w:r>
-      <w:r>
-        <w:rPr>
-          <w:rFonts w:hint="eastAsia"/>
-          <w:color w:val="000000" w:themeColor="text1"/>
-          <w:lang w:val="en-GB"/>
-        </w:rPr>
-        <w:t>5</w:t>
-      </w:r>
-      <w:r>
-        <w:rPr>
-          <w:rFonts w:hint="eastAsia"/>
-          <w:color w:val="000000" w:themeColor="text1"/>
-          <w:lang w:val="en-GB"/>
-        </w:rPr>
-        <w:t>，表示硬件不支持）</w:t>
-      </w:r>
-    </w:p>
-    <w:p>
-      <w:pPr>
-        <w:jc w:val="left"/>
-        <w:rPr>
-          <w:color w:val="000000" w:themeColor="text1"/>
-          <w:lang w:val="en-GB"/>
-        </w:rPr>
-      </w:pPr>
-      <w:r>
-        <w:rPr>
-          <w:b/>
-          <w:color w:val="000000" w:themeColor="text1"/>
-          <w:lang w:val="en-GB"/>
-        </w:rPr>
-        <w:t>电压</w:t>
-      </w:r>
-      <w:r>
-        <w:rPr>
-          <w:rFonts w:hint="eastAsia"/>
-          <w:b/>
-          <w:color w:val="000000" w:themeColor="text1"/>
-          <w:lang w:val="en-GB"/>
-        </w:rPr>
-        <w:t>(</w:t>
-      </w:r>
-      <w:r>
-        <w:rPr>
-          <w:b/>
-          <w:color w:val="000000" w:themeColor="text1"/>
-          <w:lang w:val="en-GB"/>
-        </w:rPr>
-        <w:t>2</w:t>
-      </w:r>
-      <w:r>
-        <w:rPr>
-          <w:rFonts w:hint="eastAsia"/>
-          <w:b/>
-          <w:color w:val="000000" w:themeColor="text1"/>
-          <w:lang w:val="en-GB"/>
-        </w:rPr>
-        <w:t>Byte</w:t>
-      </w:r>
-      <w:r>
-        <w:rPr>
-          <w:b/>
-          <w:color w:val="000000" w:themeColor="text1"/>
-          <w:lang w:val="en-GB"/>
-        </w:rPr>
-        <w:t>)</w:t>
-      </w:r>
-      <w:r>
-        <w:rPr>
-          <w:rFonts w:hint="eastAsia"/>
-          <w:b/>
-          <w:color w:val="000000" w:themeColor="text1"/>
-          <w:lang w:val="en-GB"/>
-        </w:rPr>
-        <w:t>：</w:t>
-      </w:r>
-      <w:r>
-        <w:rPr>
-          <w:rFonts w:hint="eastAsia"/>
-          <w:color w:val="000000" w:themeColor="text1"/>
-          <w:lang w:val="en-GB"/>
-        </w:rPr>
-        <w:t>十进制数百分比（最大</w:t>
-      </w:r>
-      <w:r>
-        <w:rPr>
-          <w:color w:val="000000" w:themeColor="text1"/>
-          <w:lang w:val="en-GB"/>
-        </w:rPr>
-        <w:t>1</w:t>
-      </w:r>
-      <w:r>
-        <w:rPr>
-          <w:rFonts w:hint="eastAsia"/>
-          <w:color w:val="000000" w:themeColor="text1"/>
-          <w:lang w:val="en-GB"/>
-        </w:rPr>
-        <w:t>00），单位为%。如</w:t>
-      </w:r>
-      <w:r>
-        <w:rPr>
-          <w:color w:val="000000" w:themeColor="text1"/>
-          <w:lang w:val="en-GB"/>
-        </w:rPr>
-        <w:t xml:space="preserve">56 </w:t>
-      </w:r>
-      <w:r>
-        <w:rPr>
-          <w:rFonts w:hint="eastAsia"/>
-          <w:color w:val="000000" w:themeColor="text1"/>
-          <w:lang w:val="en-GB"/>
-        </w:rPr>
-        <w:t>表示</w:t>
-      </w:r>
-      <w:r>
-        <w:rPr>
-          <w:color w:val="000000" w:themeColor="text1"/>
-          <w:lang w:val="en-GB"/>
-        </w:rPr>
-        <w:t>56</w:t>
-      </w:r>
-      <w:r>
-        <w:rPr>
-          <w:rFonts w:hint="eastAsia"/>
-          <w:color w:val="000000" w:themeColor="text1"/>
-          <w:lang w:val="en-GB"/>
-        </w:rPr>
-        <w:t>%（若为6</w:t>
-      </w:r>
-      <w:r>
-        <w:rPr>
-          <w:color w:val="000000" w:themeColor="text1"/>
-          <w:lang w:val="en-GB"/>
-        </w:rPr>
-        <w:t>553</w:t>
-      </w:r>
-      <w:r>
-        <w:rPr>
-          <w:rFonts w:hint="eastAsia"/>
-          <w:color w:val="000000" w:themeColor="text1"/>
-          <w:lang w:val="en-GB"/>
-        </w:rPr>
-        <w:t>5</w:t>
-      </w:r>
-      <w:r>
-        <w:rPr>
-          <w:rFonts w:hint="eastAsia"/>
-          <w:color w:val="000000" w:themeColor="text1"/>
-          <w:lang w:val="en-GB"/>
-        </w:rPr>
-        <w:t>，表示硬件不支持）</w:t>
+        <w:t>，表示</w:t>
+      </w:r>
+      <w:bookmarkStart w:id="18" w:name="_GoBack"/>
+      <w:bookmarkEnd w:id="18"/>
+      <w:r>
+        <w:rPr>
+          <w:rFonts w:hint="eastAsia"/>
+          <w:color w:val="000000" w:themeColor="text1"/>
+          <w:lang w:val="en-GB"/>
+        </w:rPr>
+        <w:t>硬件不支持）</w:t>
       </w:r>
     </w:p>
     <w:p>
@@ -17828,7 +17778,7 @@
         <w:pStyle w:val="KBD2"/>
         <w:spacing w:before="380"/>
       </w:pPr>
-      <w:bookmarkStart w:id="18" w:name="_Toc484694478"/>
+      <w:bookmarkStart w:id="19" w:name="_Toc484694478"/>
       <w:r>
         <w:rPr>
           <w:rFonts w:hint="eastAsia"/>
@@ -17847,7 +17797,7 @@
         </w:rPr>
         <w:t>信息</w:t>
       </w:r>
-      <w:bookmarkEnd w:id="18"/>
+      <w:bookmarkEnd w:id="19"/>
     </w:p>
     <w:p>
       <w:r>
@@ -18332,59 +18282,59 @@
           <w:b/>
           <w:lang w:val="en-GB"/>
         </w:rPr>
+        <w:t>应答：</w:t>
+      </w:r>
+    </w:p>
+    <w:p>
+      <w:pPr>
+        <w:jc w:val="left"/>
+        <w:rPr>
+          <w:b/>
+          <w:lang w:val="en-GB"/>
+        </w:rPr>
+      </w:pPr>
+      <w:r>
+        <w:rPr>
+          <w:rFonts w:hint="eastAsia"/>
+          <w:b/>
+          <w:lang w:val="en-GB"/>
+        </w:rPr>
+        <w:t>数据长度：0</w:t>
+      </w:r>
+    </w:p>
+    <w:p>
+      <w:pPr>
+        <w:jc w:val="left"/>
+        <w:rPr>
+          <w:b/>
+          <w:lang w:val="en-GB"/>
+        </w:rPr>
+      </w:pPr>
+    </w:p>
+    <w:p>
+      <w:pPr>
+        <w:jc w:val="left"/>
+        <w:rPr>
+          <w:b/>
+          <w:lang w:val="en-GB"/>
+        </w:rPr>
+      </w:pPr>
+    </w:p>
+    <w:p>
+      <w:pPr>
+        <w:jc w:val="left"/>
+        <w:rPr>
+          <w:b/>
+          <w:lang w:val="en-GB"/>
+        </w:rPr>
+      </w:pPr>
+      <w:r>
+        <w:rPr>
+          <w:rFonts w:hint="eastAsia"/>
+          <w:b/>
+          <w:lang w:val="en-GB"/>
+        </w:rPr>
         <w:lastRenderedPageBreak/>
-        <w:t>应答：</w:t>
-      </w:r>
-    </w:p>
-    <w:p>
-      <w:pPr>
-        <w:jc w:val="left"/>
-        <w:rPr>
-          <w:b/>
-          <w:lang w:val="en-GB"/>
-        </w:rPr>
-      </w:pPr>
-      <w:r>
-        <w:rPr>
-          <w:rFonts w:hint="eastAsia"/>
-          <w:b/>
-          <w:lang w:val="en-GB"/>
-        </w:rPr>
-        <w:t>数据长度：0</w:t>
-      </w:r>
-    </w:p>
-    <w:p>
-      <w:pPr>
-        <w:jc w:val="left"/>
-        <w:rPr>
-          <w:b/>
-          <w:lang w:val="en-GB"/>
-        </w:rPr>
-      </w:pPr>
-    </w:p>
-    <w:p>
-      <w:pPr>
-        <w:jc w:val="left"/>
-        <w:rPr>
-          <w:b/>
-          <w:lang w:val="en-GB"/>
-        </w:rPr>
-      </w:pPr>
-    </w:p>
-    <w:p>
-      <w:pPr>
-        <w:jc w:val="left"/>
-        <w:rPr>
-          <w:b/>
-          <w:lang w:val="en-GB"/>
-        </w:rPr>
-      </w:pPr>
-      <w:r>
-        <w:rPr>
-          <w:rFonts w:hint="eastAsia"/>
-          <w:b/>
-          <w:lang w:val="en-GB"/>
-        </w:rPr>
         <w:t>上报：</w:t>
       </w:r>
     </w:p>
@@ -20168,6 +20118,260 @@
                 <w:b/>
                 <w:lang w:val="en-GB"/>
               </w:rPr>
+              <w:t>2</w:t>
+            </w:r>
+            <w:r>
+              <w:rPr>
+                <w:b/>
+                <w:lang w:val="en-GB"/>
+              </w:rPr>
+              <w:t xml:space="preserve"> </w:t>
+            </w:r>
+            <w:r>
+              <w:rPr>
+                <w:rFonts w:hint="eastAsia"/>
+                <w:b/>
+                <w:lang w:val="en-GB"/>
+              </w:rPr>
+              <w:t>bytes</w:t>
+            </w:r>
+          </w:p>
+        </w:tc>
+        <w:tc>
+          <w:tcPr>
+            <w:tcW w:w="3272" w:type="dxa"/>
+          </w:tcPr>
+          <w:p>
+            <w:pPr>
+              <w:jc w:val="left"/>
+              <w:rPr>
+                <w:b/>
+                <w:lang w:val="en-GB"/>
+              </w:rPr>
+            </w:pPr>
+            <w:r>
+              <w:rPr>
+                <w:rFonts w:hint="eastAsia"/>
+                <w:b/>
+                <w:lang w:val="en-GB"/>
+              </w:rPr>
+              <w:t>5V</w:t>
+            </w:r>
+            <w:proofErr w:type="gramStart"/>
+            <w:r>
+              <w:rPr>
+                <w:rFonts w:hint="eastAsia"/>
+                <w:b/>
+                <w:lang w:val="en-GB"/>
+              </w:rPr>
+              <w:t>头部灯板电流</w:t>
+            </w:r>
+            <w:proofErr w:type="gramEnd"/>
+          </w:p>
+        </w:tc>
+      </w:tr>
+      <w:tr>
+        <w:tc>
+          <w:tcPr>
+            <w:tcW w:w="1405" w:type="dxa"/>
+          </w:tcPr>
+          <w:p>
+            <w:pPr>
+              <w:jc w:val="left"/>
+              <w:rPr>
+                <w:b/>
+                <w:lang w:val="en-GB"/>
+              </w:rPr>
+            </w:pPr>
+            <w:r>
+              <w:rPr>
+                <w:rFonts w:hint="eastAsia"/>
+                <w:b/>
+                <w:lang w:val="en-GB"/>
+              </w:rPr>
+              <w:t>2</w:t>
+            </w:r>
+            <w:r>
+              <w:rPr>
+                <w:b/>
+                <w:lang w:val="en-GB"/>
+              </w:rPr>
+              <w:t xml:space="preserve"> </w:t>
+            </w:r>
+            <w:r>
+              <w:rPr>
+                <w:rFonts w:hint="eastAsia"/>
+                <w:b/>
+                <w:lang w:val="en-GB"/>
+              </w:rPr>
+              <w:t>bytes</w:t>
+            </w:r>
+          </w:p>
+        </w:tc>
+        <w:tc>
+          <w:tcPr>
+            <w:tcW w:w="3272" w:type="dxa"/>
+          </w:tcPr>
+          <w:p>
+            <w:pPr>
+              <w:jc w:val="left"/>
+              <w:rPr>
+                <w:b/>
+                <w:lang w:val="en-GB"/>
+              </w:rPr>
+            </w:pPr>
+            <w:r>
+              <w:rPr>
+                <w:rFonts w:hint="eastAsia"/>
+                <w:b/>
+                <w:lang w:val="en-GB"/>
+              </w:rPr>
+              <w:t>12V电压</w:t>
+            </w:r>
+          </w:p>
+        </w:tc>
+      </w:tr>
+      <w:tr>
+        <w:tc>
+          <w:tcPr>
+            <w:tcW w:w="1405" w:type="dxa"/>
+          </w:tcPr>
+          <w:p>
+            <w:pPr>
+              <w:jc w:val="left"/>
+              <w:rPr>
+                <w:b/>
+                <w:lang w:val="en-GB"/>
+              </w:rPr>
+            </w:pPr>
+            <w:r>
+              <w:rPr>
+                <w:rFonts w:hint="eastAsia"/>
+                <w:b/>
+                <w:lang w:val="en-GB"/>
+              </w:rPr>
+              <w:t>2</w:t>
+            </w:r>
+            <w:r>
+              <w:rPr>
+                <w:b/>
+                <w:lang w:val="en-GB"/>
+              </w:rPr>
+              <w:t xml:space="preserve"> </w:t>
+            </w:r>
+            <w:r>
+              <w:rPr>
+                <w:rFonts w:hint="eastAsia"/>
+                <w:b/>
+                <w:lang w:val="en-GB"/>
+              </w:rPr>
+              <w:t>bytes</w:t>
+            </w:r>
+          </w:p>
+        </w:tc>
+        <w:tc>
+          <w:tcPr>
+            <w:tcW w:w="3272" w:type="dxa"/>
+          </w:tcPr>
+          <w:p>
+            <w:pPr>
+              <w:jc w:val="left"/>
+              <w:rPr>
+                <w:b/>
+                <w:lang w:val="en-GB"/>
+              </w:rPr>
+            </w:pPr>
+            <w:r>
+              <w:rPr>
+                <w:rFonts w:hint="eastAsia"/>
+                <w:b/>
+                <w:lang w:val="en-GB"/>
+              </w:rPr>
+              <w:t>5V电压</w:t>
+            </w:r>
+          </w:p>
+        </w:tc>
+      </w:tr>
+      <w:tr>
+        <w:tc>
+          <w:tcPr>
+            <w:tcW w:w="1405" w:type="dxa"/>
+          </w:tcPr>
+          <w:p>
+            <w:pPr>
+              <w:jc w:val="left"/>
+              <w:rPr>
+                <w:b/>
+                <w:lang w:val="en-GB"/>
+              </w:rPr>
+            </w:pPr>
+            <w:r>
+              <w:rPr>
+                <w:rFonts w:hint="eastAsia"/>
+                <w:b/>
+                <w:lang w:val="en-GB"/>
+              </w:rPr>
+              <w:t>2</w:t>
+            </w:r>
+            <w:r>
+              <w:rPr>
+                <w:b/>
+                <w:lang w:val="en-GB"/>
+              </w:rPr>
+              <w:t xml:space="preserve"> </w:t>
+            </w:r>
+            <w:r>
+              <w:rPr>
+                <w:rFonts w:hint="eastAsia"/>
+                <w:b/>
+                <w:lang w:val="en-GB"/>
+              </w:rPr>
+              <w:t>bytes</w:t>
+            </w:r>
+          </w:p>
+        </w:tc>
+        <w:tc>
+          <w:tcPr>
+            <w:tcW w:w="3272" w:type="dxa"/>
+          </w:tcPr>
+          <w:p>
+            <w:pPr>
+              <w:jc w:val="left"/>
+              <w:rPr>
+                <w:b/>
+                <w:lang w:val="en-GB"/>
+              </w:rPr>
+            </w:pPr>
+            <w:r>
+              <w:rPr>
+                <w:rFonts w:hint="eastAsia"/>
+                <w:b/>
+                <w:lang w:val="en-GB"/>
+              </w:rPr>
+              <w:t>电池电压</w:t>
+            </w:r>
+          </w:p>
+        </w:tc>
+      </w:tr>
+      <w:tr>
+        <w:tc>
+          <w:tcPr>
+            <w:tcW w:w="1405" w:type="dxa"/>
+          </w:tcPr>
+          <w:p>
+            <w:pPr>
+              <w:jc w:val="left"/>
+              <w:rPr>
+                <w:b/>
+                <w:lang w:val="en-GB"/>
+              </w:rPr>
+            </w:pPr>
+            <w:r>
+              <w:rPr>
+                <w:rFonts w:hint="eastAsia"/>
+                <w:b/>
+                <w:lang w:val="en-GB"/>
+              </w:rPr>
               <w:lastRenderedPageBreak/>
               <w:t>2</w:t>
             </w:r>
@@ -20206,18 +20410,8 @@
                 <w:b/>
                 <w:lang w:val="en-GB"/>
               </w:rPr>
-              <w:t>5V</w:t>
-            </w:r>
-            <w:proofErr w:type="gramStart"/>
-            <w:r>
-              <w:rPr>
-                <w:rFonts w:hint="eastAsia"/>
-                <w:b/>
-                <w:lang w:val="en-GB"/>
-              </w:rPr>
-              <w:t>头部灯板电流</w:t>
-            </w:r>
-            <w:proofErr w:type="gramEnd"/>
+              <w:t>5V预留电压</w:t>
+            </w:r>
           </w:p>
         </w:tc>
       </w:tr>
@@ -20277,7 +20471,25 @@
                 <w:b/>
                 <w:lang w:val="en-GB"/>
               </w:rPr>
-              <w:t>12V电压</w:t>
+              <w:t xml:space="preserve">5V </w:t>
+            </w:r>
+            <w:proofErr w:type="gramStart"/>
+            <w:r>
+              <w:rPr>
+                <w:rFonts w:hint="eastAsia"/>
+                <w:b/>
+                <w:lang w:val="en-GB"/>
+              </w:rPr>
+              <w:t>高拍仪</w:t>
+            </w:r>
+            <w:proofErr w:type="gramEnd"/>
+            <w:r>
+              <w:rPr>
+                <w:rFonts w:hint="eastAsia"/>
+                <w:b/>
+                <w:lang w:val="en-GB"/>
+              </w:rPr>
+              <w:t>LED电流</w:t>
             </w:r>
           </w:p>
         </w:tc>
@@ -20338,7 +20550,22 @@
                 <w:b/>
                 <w:lang w:val="en-GB"/>
               </w:rPr>
-              <w:t>5V电压</w:t>
+              <w:t>5V</w:t>
+            </w:r>
+            <w:r>
+              <w:rPr>
+                <w:b/>
+                <w:lang w:val="en-GB"/>
+              </w:rPr>
+              <w:t xml:space="preserve"> </w:t>
+            </w:r>
+            <w:r>
+              <w:rPr>
+                <w:rFonts w:hint="eastAsia"/>
+                <w:b/>
+                <w:lang w:val="en-GB"/>
+              </w:rPr>
+              <w:t>camera电流</w:t>
             </w:r>
           </w:p>
         </w:tc>
@@ -20399,283 +20626,6 @@
                 <w:b/>
                 <w:lang w:val="en-GB"/>
               </w:rPr>
-              <w:t>电池电压</w:t>
-            </w:r>
-          </w:p>
-        </w:tc>
-      </w:tr>
-      <w:tr>
-        <w:tc>
-          <w:tcPr>
-            <w:tcW w:w="1405" w:type="dxa"/>
-          </w:tcPr>
-          <w:p>
-            <w:pPr>
-              <w:jc w:val="left"/>
-              <w:rPr>
-                <w:b/>
-                <w:lang w:val="en-GB"/>
-              </w:rPr>
-            </w:pPr>
-            <w:r>
-              <w:rPr>
-                <w:rFonts w:hint="eastAsia"/>
-                <w:b/>
-                <w:lang w:val="en-GB"/>
-              </w:rPr>
-              <w:t>2</w:t>
-            </w:r>
-            <w:r>
-              <w:rPr>
-                <w:b/>
-                <w:lang w:val="en-GB"/>
-              </w:rPr>
-              <w:t xml:space="preserve"> </w:t>
-            </w:r>
-            <w:r>
-              <w:rPr>
-                <w:rFonts w:hint="eastAsia"/>
-                <w:b/>
-                <w:lang w:val="en-GB"/>
-              </w:rPr>
-              <w:t>bytes</w:t>
-            </w:r>
-          </w:p>
-        </w:tc>
-        <w:tc>
-          <w:tcPr>
-            <w:tcW w:w="3272" w:type="dxa"/>
-          </w:tcPr>
-          <w:p>
-            <w:pPr>
-              <w:jc w:val="left"/>
-              <w:rPr>
-                <w:b/>
-                <w:lang w:val="en-GB"/>
-              </w:rPr>
-            </w:pPr>
-            <w:r>
-              <w:rPr>
-                <w:rFonts w:hint="eastAsia"/>
-                <w:b/>
-                <w:lang w:val="en-GB"/>
-              </w:rPr>
-              <w:t>5V预留电压</w:t>
-            </w:r>
-          </w:p>
-        </w:tc>
-      </w:tr>
-      <w:tr>
-        <w:tc>
-          <w:tcPr>
-            <w:tcW w:w="1405" w:type="dxa"/>
-          </w:tcPr>
-          <w:p>
-            <w:pPr>
-              <w:jc w:val="left"/>
-              <w:rPr>
-                <w:b/>
-                <w:lang w:val="en-GB"/>
-              </w:rPr>
-            </w:pPr>
-            <w:r>
-              <w:rPr>
-                <w:rFonts w:hint="eastAsia"/>
-                <w:b/>
-                <w:lang w:val="en-GB"/>
-              </w:rPr>
-              <w:t>2</w:t>
-            </w:r>
-            <w:r>
-              <w:rPr>
-                <w:b/>
-                <w:lang w:val="en-GB"/>
-              </w:rPr>
-              <w:t xml:space="preserve"> </w:t>
-            </w:r>
-            <w:r>
-              <w:rPr>
-                <w:rFonts w:hint="eastAsia"/>
-                <w:b/>
-                <w:lang w:val="en-GB"/>
-              </w:rPr>
-              <w:t>bytes</w:t>
-            </w:r>
-          </w:p>
-        </w:tc>
-        <w:tc>
-          <w:tcPr>
-            <w:tcW w:w="3272" w:type="dxa"/>
-          </w:tcPr>
-          <w:p>
-            <w:pPr>
-              <w:jc w:val="left"/>
-              <w:rPr>
-                <w:b/>
-                <w:lang w:val="en-GB"/>
-              </w:rPr>
-            </w:pPr>
-            <w:r>
-              <w:rPr>
-                <w:rFonts w:hint="eastAsia"/>
-                <w:b/>
-                <w:lang w:val="en-GB"/>
-              </w:rPr>
-              <w:t xml:space="preserve">5V </w:t>
-            </w:r>
-            <w:proofErr w:type="gramStart"/>
-            <w:r>
-              <w:rPr>
-                <w:rFonts w:hint="eastAsia"/>
-                <w:b/>
-                <w:lang w:val="en-GB"/>
-              </w:rPr>
-              <w:t>高拍仪</w:t>
-            </w:r>
-            <w:proofErr w:type="gramEnd"/>
-            <w:r>
-              <w:rPr>
-                <w:rFonts w:hint="eastAsia"/>
-                <w:b/>
-                <w:lang w:val="en-GB"/>
-              </w:rPr>
-              <w:t>LED电流</w:t>
-            </w:r>
-          </w:p>
-        </w:tc>
-      </w:tr>
-      <w:tr>
-        <w:tc>
-          <w:tcPr>
-            <w:tcW w:w="1405" w:type="dxa"/>
-          </w:tcPr>
-          <w:p>
-            <w:pPr>
-              <w:jc w:val="left"/>
-              <w:rPr>
-                <w:b/>
-                <w:lang w:val="en-GB"/>
-              </w:rPr>
-            </w:pPr>
-            <w:r>
-              <w:rPr>
-                <w:rFonts w:hint="eastAsia"/>
-                <w:b/>
-                <w:lang w:val="en-GB"/>
-              </w:rPr>
-              <w:t>2</w:t>
-            </w:r>
-            <w:r>
-              <w:rPr>
-                <w:b/>
-                <w:lang w:val="en-GB"/>
-              </w:rPr>
-              <w:t xml:space="preserve"> </w:t>
-            </w:r>
-            <w:r>
-              <w:rPr>
-                <w:rFonts w:hint="eastAsia"/>
-                <w:b/>
-                <w:lang w:val="en-GB"/>
-              </w:rPr>
-              <w:t>bytes</w:t>
-            </w:r>
-          </w:p>
-        </w:tc>
-        <w:tc>
-          <w:tcPr>
-            <w:tcW w:w="3272" w:type="dxa"/>
-          </w:tcPr>
-          <w:p>
-            <w:pPr>
-              <w:jc w:val="left"/>
-              <w:rPr>
-                <w:b/>
-                <w:lang w:val="en-GB"/>
-              </w:rPr>
-            </w:pPr>
-            <w:r>
-              <w:rPr>
-                <w:rFonts w:hint="eastAsia"/>
-                <w:b/>
-                <w:lang w:val="en-GB"/>
-              </w:rPr>
-              <w:t>5V</w:t>
-            </w:r>
-            <w:r>
-              <w:rPr>
-                <w:b/>
-                <w:lang w:val="en-GB"/>
-              </w:rPr>
-              <w:t xml:space="preserve"> </w:t>
-            </w:r>
-            <w:r>
-              <w:rPr>
-                <w:rFonts w:hint="eastAsia"/>
-                <w:b/>
-                <w:lang w:val="en-GB"/>
-              </w:rPr>
-              <w:t>camera电流</w:t>
-            </w:r>
-          </w:p>
-        </w:tc>
-      </w:tr>
-      <w:tr>
-        <w:tc>
-          <w:tcPr>
-            <w:tcW w:w="1405" w:type="dxa"/>
-          </w:tcPr>
-          <w:p>
-            <w:pPr>
-              <w:jc w:val="left"/>
-              <w:rPr>
-                <w:b/>
-                <w:lang w:val="en-GB"/>
-              </w:rPr>
-            </w:pPr>
-            <w:r>
-              <w:rPr>
-                <w:rFonts w:hint="eastAsia"/>
-                <w:b/>
-                <w:lang w:val="en-GB"/>
-              </w:rPr>
-              <w:t>2</w:t>
-            </w:r>
-            <w:r>
-              <w:rPr>
-                <w:b/>
-                <w:lang w:val="en-GB"/>
-              </w:rPr>
-              <w:t xml:space="preserve"> </w:t>
-            </w:r>
-            <w:r>
-              <w:rPr>
-                <w:rFonts w:hint="eastAsia"/>
-                <w:b/>
-                <w:lang w:val="en-GB"/>
-              </w:rPr>
-              <w:t>bytes</w:t>
-            </w:r>
-          </w:p>
-        </w:tc>
-        <w:tc>
-          <w:tcPr>
-            <w:tcW w:w="3272" w:type="dxa"/>
-          </w:tcPr>
-          <w:p>
-            <w:pPr>
-              <w:jc w:val="left"/>
-              <w:rPr>
-                <w:b/>
-                <w:lang w:val="en-GB"/>
-              </w:rPr>
-            </w:pPr>
-            <w:r>
-              <w:rPr>
-                <w:rFonts w:hint="eastAsia"/>
-                <w:b/>
-                <w:lang w:val="en-GB"/>
-              </w:rPr>
               <w:t>5V</w:t>
             </w:r>
             <w:r>
@@ -20735,7 +20685,7 @@
         <w:pStyle w:val="KBD2"/>
         <w:spacing w:before="380"/>
       </w:pPr>
-      <w:bookmarkStart w:id="19" w:name="_Toc484694480"/>
+      <w:bookmarkStart w:id="20" w:name="_Toc484694480"/>
       <w:r>
         <w:rPr>
           <w:rFonts w:hint="eastAsia"/>
@@ -20754,7 +20704,7 @@
         </w:rPr>
         <w:t>亮度</w:t>
       </w:r>
-      <w:bookmarkEnd w:id="19"/>
+      <w:bookmarkEnd w:id="20"/>
     </w:p>
     <w:p>
       <w:r>
@@ -20909,9 +20859,6 @@
     <w:p>
       <w:pPr>
         <w:ind w:firstLine="420"/>
-        <w:rPr>
-          <w:rFonts w:hint="eastAsia"/>
-        </w:rPr>
       </w:pPr>
       <w:r>
         <w:rPr>
@@ -21082,9 +21029,6 @@
     <w:p>
       <w:pPr>
         <w:ind w:firstLine="420"/>
-        <w:rPr>
-          <w:rFonts w:hint="eastAsia"/>
-        </w:rPr>
       </w:pPr>
       <w:r>
         <w:rPr>
@@ -21149,61 +21093,55 @@
         <w:rPr>
           <w:rFonts w:hint="eastAsia"/>
         </w:rPr>
+        <w:t>读取红外补光灯</w:t>
+      </w:r>
+      <w:r>
+        <w:rPr>
+          <w:rFonts w:hint="eastAsia"/>
+        </w:rPr>
+        <w:t>亮度</w:t>
+      </w:r>
+    </w:p>
+    <w:p>
+      <w:r>
+        <w:t>S</w:t>
+      </w:r>
+      <w:r>
+        <w:rPr>
+          <w:rFonts w:hint="eastAsia"/>
+        </w:rPr>
+        <w:t>ource</w:t>
+      </w:r>
+      <w:r>
+        <w:t xml:space="preserve"> I</w:t>
+      </w:r>
+      <w:r>
+        <w:rPr>
+          <w:rFonts w:hint="eastAsia"/>
+        </w:rPr>
+        <w:t>D：0x8</w:t>
+      </w:r>
+      <w:r>
+        <w:rPr>
+          <w:rFonts w:hint="eastAsia"/>
+        </w:rPr>
+        <w:t>8</w:t>
+      </w:r>
+    </w:p>
+    <w:p>
+      <w:r>
+        <w:rPr>
+          <w:rFonts w:hint="eastAsia"/>
+        </w:rPr>
+        <w:t>发送：</w:t>
+      </w:r>
+    </w:p>
+    <w:p>
+      <w:r>
+        <w:rPr>
+          <w:rFonts w:hint="eastAsia"/>
+        </w:rPr>
         <w:lastRenderedPageBreak/>
-        <w:t>读取</w:t>
-      </w:r>
-      <w:r>
-        <w:rPr>
-          <w:rFonts w:hint="eastAsia"/>
-        </w:rPr>
-        <w:t>红外补光灯</w:t>
-      </w:r>
-      <w:r>
-        <w:rPr>
-          <w:rFonts w:hint="eastAsia"/>
-        </w:rPr>
-        <w:t>亮度</w:t>
-      </w:r>
-    </w:p>
-    <w:p>
-      <w:r>
-        <w:t>S</w:t>
-      </w:r>
-      <w:r>
-        <w:rPr>
-          <w:rFonts w:hint="eastAsia"/>
-        </w:rPr>
-        <w:t>ource</w:t>
-      </w:r>
-      <w:r>
-        <w:t xml:space="preserve"> I</w:t>
-      </w:r>
-      <w:r>
-        <w:rPr>
-          <w:rFonts w:hint="eastAsia"/>
-        </w:rPr>
-        <w:t>D：0x8</w:t>
-      </w:r>
-      <w:r>
-        <w:rPr>
-          <w:rFonts w:hint="eastAsia"/>
-        </w:rPr>
-        <w:t>8</w:t>
-      </w:r>
-    </w:p>
-    <w:p>
-      <w:r>
-        <w:rPr>
-          <w:rFonts w:hint="eastAsia"/>
-        </w:rPr>
-        <w:t>发送：</w:t>
-      </w:r>
-    </w:p>
-    <w:p>
-      <w:r>
-        <w:rPr>
-          <w:rFonts w:hint="eastAsia"/>
-        </w:rPr>
         <w:t>数据长度：</w:t>
       </w:r>
       <w:r>
@@ -21407,9 +21345,6 @@
     <w:p>
       <w:pPr>
         <w:ind w:firstLine="420"/>
-        <w:rPr>
-          <w:rFonts w:hint="eastAsia"/>
-        </w:rPr>
       </w:pPr>
       <w:r>
         <w:rPr>
@@ -21431,7 +21366,6 @@
       <w:pPr>
         <w:jc w:val="left"/>
         <w:rPr>
-          <w:rFonts w:hint="eastAsia"/>
           <w:b/>
           <w:lang w:val="en-GB"/>
         </w:rPr>
@@ -21455,8 +21389,6 @@
         </w:rPr>
         <w:t>获取</w:t>
       </w:r>
-      <w:bookmarkStart w:id="20" w:name="_GoBack"/>
-      <w:bookmarkEnd w:id="20"/>
       <w:r>
         <w:rPr>
           <w:rFonts w:hint="eastAsia"/>
@@ -21468,7 +21400,6 @@
       <w:pPr>
         <w:jc w:val="left"/>
         <w:rPr>
-          <w:rFonts w:hint="eastAsia"/>
           <w:b/>
           <w:lang w:val="en-GB"/>
         </w:rPr>
@@ -27783,7 +27714,7 @@
 </file>
 
 <file path=customXml/itemProps1.xml><?xml version="1.0" encoding="utf-8"?>
-<ds:datastoreItem xmlns:ds="http://schemas.openxmlformats.org/officeDocument/2006/customXml" ds:itemID="{6436B503-0A9D-4292-B560-B33E6609192A}">
+<ds:datastoreItem xmlns:ds="http://schemas.openxmlformats.org/officeDocument/2006/customXml" ds:itemID="{516D8546-F9DF-4A4C-8533-3DE07FE679CB}">
   <ds:schemaRefs>
     <ds:schemaRef ds:uri="http://schemas.openxmlformats.org/officeDocument/2006/bibliography"/>
   </ds:schemaRefs>

</xml_diff>

<commit_message>
add set led effect protocol
</commit_message>
<xml_diff>
--- a/Noah电源板CAN通讯协议.docx
+++ b/Noah电源板CAN通讯协议.docx
@@ -1485,14 +1485,12 @@
         <w:t xml:space="preserve"> </w:t>
       </w:r>
       <w:bookmarkStart w:id="8" w:name="_Toc484694470"/>
-      <w:proofErr w:type="spellStart"/>
       <w:r>
         <w:rPr>
           <w:rFonts w:hint="eastAsia"/>
         </w:rPr>
         <w:t>Func</w:t>
       </w:r>
-      <w:proofErr w:type="spellEnd"/>
       <w:r>
         <w:t xml:space="preserve"> I</w:t>
       </w:r>
@@ -1610,7 +1608,6 @@
                 <w:sz w:val="24"/>
               </w:rPr>
             </w:pPr>
-            <w:proofErr w:type="spellStart"/>
             <w:r>
               <w:rPr>
                 <w:rFonts w:ascii="宋体" w:eastAsia="宋体" w:hAnsi="宋体" w:cs="宋体" w:hint="eastAsia"/>
@@ -1619,7 +1616,6 @@
               </w:rPr>
               <w:t>FuncID</w:t>
             </w:r>
-            <w:proofErr w:type="spellEnd"/>
           </w:p>
         </w:tc>
         <w:tc>
@@ -2585,7 +2581,6 @@
                 <w:sz w:val="24"/>
               </w:rPr>
             </w:pPr>
-            <w:proofErr w:type="gramStart"/>
             <w:r>
               <w:rPr>
                 <w:rFonts w:ascii="ArialUnicodeMS" w:eastAsia="宋体" w:hAnsi="ArialUnicodeMS" w:cs="宋体"/>
@@ -2595,7 +2590,6 @@
               </w:rPr>
               <w:t>异常响应</w:t>
             </w:r>
-            <w:proofErr w:type="gramEnd"/>
             <w:r>
               <w:rPr>
                 <w:rFonts w:ascii="ArialUnicodeMS" w:eastAsia="宋体" w:hAnsi="ArialUnicodeMS" w:cs="宋体"/>
@@ -2652,14 +2646,12 @@
         <w:spacing w:before="380"/>
       </w:pPr>
       <w:bookmarkStart w:id="9" w:name="_Toc484694471"/>
-      <w:proofErr w:type="spellStart"/>
       <w:r>
         <w:rPr>
           <w:rFonts w:hint="eastAsia"/>
         </w:rPr>
         <w:t>SrcMac</w:t>
       </w:r>
-      <w:proofErr w:type="spellEnd"/>
       <w:r>
         <w:t xml:space="preserve"> I</w:t>
       </w:r>
@@ -2686,15 +2678,7 @@
         <w:t>电源板的</w:t>
       </w:r>
       <w:r>
-        <w:t xml:space="preserve"> </w:t>
-      </w:r>
-      <w:proofErr w:type="spellStart"/>
-      <w:r>
-        <w:t>SrcMacID</w:t>
-      </w:r>
-      <w:proofErr w:type="spellEnd"/>
-      <w:r>
-        <w:t xml:space="preserve"> </w:t>
+        <w:t xml:space="preserve"> SrcMacID </w:t>
       </w:r>
       <w:r>
         <w:rPr>
@@ -2745,7 +2729,6 @@
           <w:lang w:val="x-none"/>
         </w:rPr>
       </w:pPr>
-      <w:proofErr w:type="spellStart"/>
       <w:r>
         <w:rPr>
           <w:rFonts w:hint="eastAsia"/>
@@ -2758,43 +2741,20 @@
           <w:rFonts w:hint="eastAsia"/>
           <w:lang w:val="x-none"/>
         </w:rPr>
-        <w:t>电源板</w:t>
-      </w:r>
-      <w:proofErr w:type="spellEnd"/>
-      <w:r>
-        <w:rPr>
-          <w:rFonts w:hint="eastAsia"/>
+        <w:t>电源板source</w:t>
+      </w:r>
+      <w:r>
+        <w:rPr>
           <w:lang w:val="x-none"/>
         </w:rPr>
-        <w:t>source</w:t>
-      </w:r>
-      <w:r>
-        <w:rPr>
+        <w:t xml:space="preserve"> I</w:t>
+      </w:r>
+      <w:r>
+        <w:rPr>
+          <w:rFonts w:hint="eastAsia"/>
           <w:lang w:val="x-none"/>
         </w:rPr>
-        <w:t xml:space="preserve"> </w:t>
-      </w:r>
-      <w:proofErr w:type="spellStart"/>
-      <w:r>
-        <w:rPr>
-          <w:lang w:val="x-none"/>
-        </w:rPr>
-        <w:t>I</w:t>
-      </w:r>
-      <w:r>
-        <w:rPr>
-          <w:rFonts w:hint="eastAsia"/>
-          <w:lang w:val="x-none"/>
-        </w:rPr>
-        <w:t>D分配</w:t>
-      </w:r>
-      <w:proofErr w:type="spellEnd"/>
-      <w:r>
-        <w:rPr>
-          <w:rFonts w:hint="eastAsia"/>
-          <w:lang w:val="x-none"/>
-        </w:rPr>
-        <w:t>：</w:t>
+        <w:t>D分配：</w:t>
       </w:r>
     </w:p>
     <w:p>
@@ -2971,7 +2931,6 @@
             <w:pPr>
               <w:jc w:val="center"/>
             </w:pPr>
-            <w:proofErr w:type="spellStart"/>
             <w:r>
               <w:rPr>
                 <w:rFonts w:hint="eastAsia"/>
@@ -2987,7 +2946,6 @@
               </w:rPr>
               <w:t>ourceID</w:t>
             </w:r>
-            <w:proofErr w:type="spellEnd"/>
           </w:p>
         </w:tc>
         <w:tc>
@@ -4981,17 +4939,8 @@
           <w:rFonts w:hint="eastAsia"/>
           <w:color w:val="FF0000"/>
         </w:rPr>
-        <w:t>软件版本：</w:t>
-      </w:r>
-      <w:proofErr w:type="gramStart"/>
-      <w:r>
-        <w:rPr>
-          <w:rFonts w:hint="eastAsia"/>
-          <w:color w:val="FF0000"/>
-        </w:rPr>
-        <w:t>“</w:t>
-      </w:r>
-      <w:proofErr w:type="gramEnd"/>
+        <w:t>软件版本：“</w:t>
+      </w:r>
       <w:r>
         <w:rPr>
           <w:color w:val="FF0000"/>
@@ -8043,8 +7992,6 @@
               </w:rPr>
               <w:t>11</w:t>
             </w:r>
-            <w:bookmarkStart w:id="16" w:name="_GoBack"/>
-            <w:bookmarkEnd w:id="16"/>
           </w:p>
         </w:tc>
       </w:tr>
@@ -12788,23 +12735,13 @@
         </w:rPr>
         <w:t xml:space="preserve"> 1 </w:t>
       </w:r>
-      <w:proofErr w:type="gramStart"/>
-      <w:r>
-        <w:rPr>
-          <w:rFonts w:hint="eastAsia"/>
-          <w:color w:val="000000" w:themeColor="text1"/>
-          <w:lang w:val="en-GB"/>
-        </w:rPr>
-        <w:t>电池电</w:t>
-      </w:r>
-      <w:proofErr w:type="gramEnd"/>
-      <w:r>
-        <w:rPr>
-          <w:rFonts w:hint="eastAsia"/>
-          <w:color w:val="000000" w:themeColor="text1"/>
-          <w:lang w:val="en-GB"/>
-        </w:rPr>
-        <w:t>压低</w:t>
+      <w:r>
+        <w:rPr>
+          <w:rFonts w:hint="eastAsia"/>
+          <w:color w:val="000000" w:themeColor="text1"/>
+          <w:lang w:val="en-GB"/>
+        </w:rPr>
+        <w:t>电池电压低</w:t>
       </w:r>
     </w:p>
     <w:p>
@@ -13100,14 +13037,14 @@
         <w:pStyle w:val="KBD2"/>
         <w:spacing w:before="380"/>
       </w:pPr>
-      <w:bookmarkStart w:id="17" w:name="_Toc484694477"/>
+      <w:bookmarkStart w:id="16" w:name="_Toc484694477"/>
       <w:r>
         <w:rPr>
           <w:rFonts w:hint="eastAsia"/>
         </w:rPr>
         <w:t>读取故障状态</w:t>
       </w:r>
-      <w:bookmarkEnd w:id="17"/>
+      <w:bookmarkEnd w:id="16"/>
     </w:p>
     <w:p>
       <w:pPr>
@@ -13187,7 +13124,7 @@
           <w:lang w:val="en-GB"/>
         </w:rPr>
       </w:pPr>
-      <w:bookmarkStart w:id="18" w:name="OLE_LINK12"/>
+      <w:bookmarkStart w:id="17" w:name="OLE_LINK12"/>
       <w:r>
         <w:rPr>
           <w:rFonts w:hint="eastAsia"/>
@@ -13217,7 +13154,7 @@
         <w:t>0</w:t>
       </w:r>
     </w:p>
-    <w:bookmarkEnd w:id="18"/>
+    <w:bookmarkEnd w:id="17"/>
     <w:p>
       <w:pPr>
         <w:jc w:val="left"/>
@@ -13915,7 +13852,6 @@
                 <w:lang w:val="en-GB"/>
               </w:rPr>
             </w:pPr>
-            <w:proofErr w:type="gramStart"/>
             <w:r>
               <w:rPr>
                 <w:rFonts w:hint="eastAsia"/>
@@ -13925,7 +13861,6 @@
               </w:rPr>
               <w:t>故障位</w:t>
             </w:r>
-            <w:proofErr w:type="gramEnd"/>
             <w:r>
               <w:rPr>
                 <w:color w:val="000000" w:themeColor="text1"/>
@@ -14008,7 +13943,6 @@
                 <w:lang w:val="en-GB"/>
               </w:rPr>
             </w:pPr>
-            <w:proofErr w:type="gramStart"/>
             <w:r>
               <w:rPr>
                 <w:rFonts w:hint="eastAsia"/>
@@ -14018,7 +13952,6 @@
               </w:rPr>
               <w:t>故障位</w:t>
             </w:r>
-            <w:proofErr w:type="gramEnd"/>
             <w:r>
               <w:rPr>
                 <w:color w:val="000000" w:themeColor="text1"/>
@@ -14101,7 +14034,6 @@
                 <w:lang w:val="en-GB"/>
               </w:rPr>
             </w:pPr>
-            <w:proofErr w:type="gramStart"/>
             <w:r>
               <w:rPr>
                 <w:rFonts w:hint="eastAsia"/>
@@ -14111,7 +14043,6 @@
               </w:rPr>
               <w:t>故障位</w:t>
             </w:r>
-            <w:proofErr w:type="gramEnd"/>
             <w:r>
               <w:rPr>
                 <w:color w:val="000000" w:themeColor="text1"/>
@@ -14194,7 +14125,6 @@
                 <w:lang w:val="en-GB"/>
               </w:rPr>
             </w:pPr>
-            <w:proofErr w:type="gramStart"/>
             <w:r>
               <w:rPr>
                 <w:rFonts w:hint="eastAsia"/>
@@ -14204,7 +14134,6 @@
               </w:rPr>
               <w:t>故障位</w:t>
             </w:r>
-            <w:proofErr w:type="gramEnd"/>
             <w:r>
               <w:rPr>
                 <w:color w:val="000000" w:themeColor="text1"/>
@@ -14249,31 +14178,14 @@
                 <w:color w:val="000000" w:themeColor="text1"/>
                 <w:lang w:val="en-GB"/>
               </w:rPr>
-              <w:t>导航</w:t>
-            </w:r>
-            <w:proofErr w:type="spellStart"/>
-            <w:r>
-              <w:rPr>
-                <w:rFonts w:hint="eastAsia"/>
-                <w:color w:val="000000" w:themeColor="text1"/>
-                <w:lang w:val="en-GB"/>
-              </w:rPr>
-              <w:t>C</w:t>
-            </w:r>
-            <w:r>
-              <w:rPr>
-                <w:color w:val="000000" w:themeColor="text1"/>
-                <w:lang w:val="en-GB"/>
-              </w:rPr>
-              <w:t>amer</w:t>
-            </w:r>
-            <w:proofErr w:type="spellEnd"/>
-            <w:r>
-              <w:rPr>
-                <w:color w:val="000000" w:themeColor="text1"/>
-                <w:lang w:val="en-GB"/>
-              </w:rPr>
-              <w:t xml:space="preserve"> 5V</w:t>
+              <w:t>导航C</w:t>
+            </w:r>
+            <w:r>
+              <w:rPr>
+                <w:color w:val="000000" w:themeColor="text1"/>
+                <w:lang w:val="en-GB"/>
+              </w:rPr>
+              <w:t>amer 5V</w:t>
             </w:r>
             <w:r>
               <w:rPr>
@@ -14304,7 +14216,6 @@
                 <w:lang w:val="en-GB"/>
               </w:rPr>
             </w:pPr>
-            <w:proofErr w:type="gramStart"/>
             <w:r>
               <w:rPr>
                 <w:rFonts w:hint="eastAsia"/>
@@ -14314,7 +14225,6 @@
               </w:rPr>
               <w:t>故障位</w:t>
             </w:r>
-            <w:proofErr w:type="gramEnd"/>
             <w:r>
               <w:rPr>
                 <w:color w:val="000000" w:themeColor="text1"/>
@@ -14397,7 +14307,6 @@
                 <w:lang w:val="en-GB"/>
               </w:rPr>
             </w:pPr>
-            <w:proofErr w:type="gramStart"/>
             <w:r>
               <w:rPr>
                 <w:rFonts w:hint="eastAsia"/>
@@ -14407,7 +14316,6 @@
               </w:rPr>
               <w:t>故障位</w:t>
             </w:r>
-            <w:proofErr w:type="gramEnd"/>
             <w:r>
               <w:rPr>
                 <w:color w:val="000000" w:themeColor="text1"/>
@@ -14490,7 +14398,6 @@
                 <w:lang w:val="en-GB"/>
               </w:rPr>
             </w:pPr>
-            <w:proofErr w:type="gramStart"/>
             <w:r>
               <w:rPr>
                 <w:rFonts w:hint="eastAsia"/>
@@ -14500,7 +14407,6 @@
               </w:rPr>
               <w:t>故障位</w:t>
             </w:r>
-            <w:proofErr w:type="gramEnd"/>
             <w:r>
               <w:rPr>
                 <w:color w:val="000000" w:themeColor="text1"/>
@@ -14545,16 +14451,7 @@
                 <w:color w:val="000000" w:themeColor="text1"/>
                 <w:lang w:val="en-GB"/>
               </w:rPr>
-              <w:t>灯</w:t>
-            </w:r>
-            <w:proofErr w:type="gramStart"/>
-            <w:r>
-              <w:rPr>
-                <w:rFonts w:hint="eastAsia"/>
-                <w:color w:val="000000" w:themeColor="text1"/>
-                <w:lang w:val="en-GB"/>
-              </w:rPr>
-              <w:t>带</w:t>
+              <w:t>灯带</w:t>
             </w:r>
             <w:r>
               <w:rPr>
@@ -14563,7 +14460,6 @@
               </w:rPr>
               <w:t>系统</w:t>
             </w:r>
-            <w:proofErr w:type="gramEnd"/>
             <w:r>
               <w:rPr>
                 <w:rFonts w:hint="eastAsia"/>
@@ -14593,7 +14489,6 @@
                 <w:lang w:val="en-GB"/>
               </w:rPr>
             </w:pPr>
-            <w:proofErr w:type="gramStart"/>
             <w:r>
               <w:rPr>
                 <w:rFonts w:hint="eastAsia"/>
@@ -14603,7 +14498,6 @@
               </w:rPr>
               <w:t>故障位</w:t>
             </w:r>
-            <w:proofErr w:type="gramEnd"/>
             <w:r>
               <w:rPr>
                 <w:color w:val="000000" w:themeColor="text1"/>
@@ -14679,7 +14573,6 @@
                 <w:lang w:val="en-GB"/>
               </w:rPr>
             </w:pPr>
-            <w:proofErr w:type="gramStart"/>
             <w:r>
               <w:rPr>
                 <w:rFonts w:hint="eastAsia"/>
@@ -14689,7 +14582,6 @@
               </w:rPr>
               <w:t>故障位</w:t>
             </w:r>
-            <w:proofErr w:type="gramEnd"/>
             <w:r>
               <w:rPr>
                 <w:color w:val="000000" w:themeColor="text1"/>
@@ -14772,7 +14664,6 @@
                 <w:lang w:val="en-GB"/>
               </w:rPr>
             </w:pPr>
-            <w:proofErr w:type="gramStart"/>
             <w:r>
               <w:rPr>
                 <w:rFonts w:hint="eastAsia"/>
@@ -14782,7 +14673,6 @@
               </w:rPr>
               <w:t>故障位</w:t>
             </w:r>
-            <w:proofErr w:type="gramEnd"/>
             <w:r>
               <w:rPr>
                 <w:color w:val="000000" w:themeColor="text1"/>
@@ -14865,7 +14755,6 @@
                 <w:lang w:val="en-GB"/>
               </w:rPr>
             </w:pPr>
-            <w:proofErr w:type="gramStart"/>
             <w:r>
               <w:rPr>
                 <w:rFonts w:hint="eastAsia"/>
@@ -14875,7 +14764,6 @@
               </w:rPr>
               <w:t>故障位</w:t>
             </w:r>
-            <w:proofErr w:type="gramEnd"/>
             <w:r>
               <w:rPr>
                 <w:color w:val="000000" w:themeColor="text1"/>
@@ -14920,31 +14808,14 @@
                 <w:color w:val="000000" w:themeColor="text1"/>
                 <w:lang w:val="en-GB"/>
               </w:rPr>
-              <w:t>导航</w:t>
-            </w:r>
-            <w:proofErr w:type="spellStart"/>
-            <w:r>
-              <w:rPr>
-                <w:rFonts w:hint="eastAsia"/>
-                <w:color w:val="000000" w:themeColor="text1"/>
-                <w:lang w:val="en-GB"/>
-              </w:rPr>
-              <w:t>C</w:t>
-            </w:r>
-            <w:r>
-              <w:rPr>
-                <w:color w:val="000000" w:themeColor="text1"/>
-                <w:lang w:val="en-GB"/>
-              </w:rPr>
-              <w:t>amer</w:t>
-            </w:r>
-            <w:proofErr w:type="spellEnd"/>
-            <w:r>
-              <w:rPr>
-                <w:color w:val="000000" w:themeColor="text1"/>
-                <w:lang w:val="en-GB"/>
-              </w:rPr>
-              <w:t xml:space="preserve"> 12V</w:t>
+              <w:t>导航C</w:t>
+            </w:r>
+            <w:r>
+              <w:rPr>
+                <w:color w:val="000000" w:themeColor="text1"/>
+                <w:lang w:val="en-GB"/>
+              </w:rPr>
+              <w:t>amer 12V</w:t>
             </w:r>
             <w:r>
               <w:rPr>
@@ -14975,7 +14846,6 @@
                 <w:lang w:val="en-GB"/>
               </w:rPr>
             </w:pPr>
-            <w:proofErr w:type="gramStart"/>
             <w:r>
               <w:rPr>
                 <w:rFonts w:hint="eastAsia"/>
@@ -14985,7 +14855,6 @@
               </w:rPr>
               <w:t>故障位</w:t>
             </w:r>
-            <w:proofErr w:type="gramEnd"/>
             <w:r>
               <w:rPr>
                 <w:color w:val="000000" w:themeColor="text1"/>
@@ -15053,7 +14922,6 @@
                 <w:lang w:val="en-GB"/>
               </w:rPr>
             </w:pPr>
-            <w:proofErr w:type="gramStart"/>
             <w:r>
               <w:rPr>
                 <w:rFonts w:hint="eastAsia"/>
@@ -15063,7 +14931,6 @@
               </w:rPr>
               <w:t>故障位</w:t>
             </w:r>
-            <w:proofErr w:type="gramEnd"/>
             <w:r>
               <w:rPr>
                 <w:color w:val="000000" w:themeColor="text1"/>
@@ -15140,7 +15007,6 @@
                 <w:lang w:val="en-GB"/>
               </w:rPr>
             </w:pPr>
-            <w:proofErr w:type="gramStart"/>
             <w:r>
               <w:rPr>
                 <w:rFonts w:hint="eastAsia"/>
@@ -15150,7 +15016,6 @@
               </w:rPr>
               <w:t>故障位</w:t>
             </w:r>
-            <w:proofErr w:type="gramEnd"/>
             <w:r>
               <w:rPr>
                 <w:color w:val="000000" w:themeColor="text1"/>
@@ -15227,7 +15092,6 @@
                 <w:lang w:val="en-GB"/>
               </w:rPr>
             </w:pPr>
-            <w:proofErr w:type="gramStart"/>
             <w:r>
               <w:rPr>
                 <w:rFonts w:hint="eastAsia"/>
@@ -15237,7 +15101,6 @@
               </w:rPr>
               <w:t>故障位</w:t>
             </w:r>
-            <w:proofErr w:type="gramEnd"/>
             <w:r>
               <w:rPr>
                 <w:color w:val="000000" w:themeColor="text1"/>
@@ -15314,7 +15177,6 @@
                 <w:lang w:val="en-GB"/>
               </w:rPr>
             </w:pPr>
-            <w:proofErr w:type="gramStart"/>
             <w:r>
               <w:rPr>
                 <w:rFonts w:hint="eastAsia"/>
@@ -15324,7 +15186,6 @@
               </w:rPr>
               <w:t>故障位</w:t>
             </w:r>
-            <w:proofErr w:type="gramEnd"/>
             <w:r>
               <w:rPr>
                 <w:color w:val="000000" w:themeColor="text1"/>
@@ -15457,7 +15318,6 @@
                 <w:lang w:val="en-GB"/>
               </w:rPr>
             </w:pPr>
-            <w:proofErr w:type="gramStart"/>
             <w:r>
               <w:rPr>
                 <w:rFonts w:hint="eastAsia"/>
@@ -15467,7 +15327,6 @@
               </w:rPr>
               <w:t>故障位</w:t>
             </w:r>
-            <w:proofErr w:type="gramEnd"/>
             <w:r>
               <w:rPr>
                 <w:color w:val="000000" w:themeColor="text1"/>
@@ -15558,7 +15417,6 @@
                 <w:lang w:val="en-GB"/>
               </w:rPr>
             </w:pPr>
-            <w:proofErr w:type="gramStart"/>
             <w:r>
               <w:rPr>
                 <w:rFonts w:hint="eastAsia"/>
@@ -15568,7 +15426,6 @@
               </w:rPr>
               <w:t>故障位</w:t>
             </w:r>
-            <w:proofErr w:type="gramEnd"/>
             <w:r>
               <w:rPr>
                 <w:color w:val="000000" w:themeColor="text1"/>
@@ -15629,7 +15486,6 @@
                 <w:lang w:val="en-GB"/>
               </w:rPr>
             </w:pPr>
-            <w:proofErr w:type="gramStart"/>
             <w:r>
               <w:rPr>
                 <w:rFonts w:hint="eastAsia"/>
@@ -15639,7 +15495,6 @@
               </w:rPr>
               <w:t>故障位</w:t>
             </w:r>
-            <w:proofErr w:type="gramEnd"/>
             <w:r>
               <w:rPr>
                 <w:color w:val="000000" w:themeColor="text1"/>
@@ -15707,7 +15562,6 @@
                 <w:lang w:val="en-GB"/>
               </w:rPr>
             </w:pPr>
-            <w:proofErr w:type="gramStart"/>
             <w:r>
               <w:rPr>
                 <w:rFonts w:hint="eastAsia"/>
@@ -15717,7 +15571,6 @@
               </w:rPr>
               <w:t>故障位</w:t>
             </w:r>
-            <w:proofErr w:type="gramEnd"/>
             <w:r>
               <w:rPr>
                 <w:color w:val="000000" w:themeColor="text1"/>
@@ -15785,7 +15638,6 @@
                 <w:lang w:val="en-GB"/>
               </w:rPr>
             </w:pPr>
-            <w:proofErr w:type="gramStart"/>
             <w:r>
               <w:rPr>
                 <w:rFonts w:hint="eastAsia"/>
@@ -15795,7 +15647,6 @@
               </w:rPr>
               <w:t>故障位</w:t>
             </w:r>
-            <w:proofErr w:type="gramEnd"/>
             <w:r>
               <w:rPr>
                 <w:color w:val="000000" w:themeColor="text1"/>
@@ -15863,7 +15714,6 @@
                 <w:lang w:val="en-GB"/>
               </w:rPr>
             </w:pPr>
-            <w:proofErr w:type="gramStart"/>
             <w:r>
               <w:rPr>
                 <w:rFonts w:hint="eastAsia"/>
@@ -15873,7 +15723,6 @@
               </w:rPr>
               <w:t>故障位</w:t>
             </w:r>
-            <w:proofErr w:type="gramEnd"/>
             <w:r>
               <w:rPr>
                 <w:color w:val="000000" w:themeColor="text1"/>
@@ -15942,7 +15791,6 @@
                 <w:lang w:val="en-GB"/>
               </w:rPr>
             </w:pPr>
-            <w:proofErr w:type="gramStart"/>
             <w:r>
               <w:rPr>
                 <w:rFonts w:hint="eastAsia"/>
@@ -15952,7 +15800,6 @@
               </w:rPr>
               <w:t>故障位</w:t>
             </w:r>
-            <w:proofErr w:type="gramEnd"/>
             <w:r>
               <w:rPr>
                 <w:color w:val="000000" w:themeColor="text1"/>
@@ -16035,7 +15882,6 @@
                 <w:lang w:val="en-GB"/>
               </w:rPr>
             </w:pPr>
-            <w:proofErr w:type="gramStart"/>
             <w:r>
               <w:rPr>
                 <w:rFonts w:hint="eastAsia"/>
@@ -16045,7 +15891,6 @@
               </w:rPr>
               <w:t>故障位</w:t>
             </w:r>
-            <w:proofErr w:type="gramEnd"/>
             <w:r>
               <w:rPr>
                 <w:color w:val="000000" w:themeColor="text1"/>
@@ -16121,7 +15966,6 @@
                 <w:lang w:val="en-GB"/>
               </w:rPr>
             </w:pPr>
-            <w:proofErr w:type="gramStart"/>
             <w:r>
               <w:rPr>
                 <w:rFonts w:hint="eastAsia"/>
@@ -16131,7 +15975,6 @@
               </w:rPr>
               <w:t>故障位</w:t>
             </w:r>
-            <w:proofErr w:type="gramEnd"/>
             <w:r>
               <w:rPr>
                 <w:color w:val="000000" w:themeColor="text1"/>
@@ -16199,7 +16042,6 @@
                 <w:lang w:val="en-GB"/>
               </w:rPr>
             </w:pPr>
-            <w:proofErr w:type="gramStart"/>
             <w:r>
               <w:rPr>
                 <w:rFonts w:hint="eastAsia"/>
@@ -16209,7 +16051,6 @@
               </w:rPr>
               <w:t>故障位</w:t>
             </w:r>
-            <w:proofErr w:type="gramEnd"/>
             <w:r>
               <w:rPr>
                 <w:color w:val="000000" w:themeColor="text1"/>
@@ -16284,7 +16125,6 @@
                 <w:lang w:val="en-GB"/>
               </w:rPr>
             </w:pPr>
-            <w:proofErr w:type="gramStart"/>
             <w:r>
               <w:rPr>
                 <w:rFonts w:hint="eastAsia"/>
@@ -16294,7 +16134,6 @@
               </w:rPr>
               <w:t>故障位</w:t>
             </w:r>
-            <w:proofErr w:type="gramEnd"/>
             <w:r>
               <w:rPr>
                 <w:color w:val="000000" w:themeColor="text1"/>
@@ -16377,7 +16216,6 @@
                 <w:lang w:val="en-GB"/>
               </w:rPr>
             </w:pPr>
-            <w:proofErr w:type="gramStart"/>
             <w:r>
               <w:rPr>
                 <w:rFonts w:hint="eastAsia"/>
@@ -16387,7 +16225,6 @@
               </w:rPr>
               <w:t>故障位</w:t>
             </w:r>
-            <w:proofErr w:type="gramEnd"/>
             <w:r>
               <w:rPr>
                 <w:color w:val="000000" w:themeColor="text1"/>
@@ -16470,7 +16307,6 @@
                 <w:lang w:val="en-GB"/>
               </w:rPr>
             </w:pPr>
-            <w:proofErr w:type="gramStart"/>
             <w:r>
               <w:rPr>
                 <w:rFonts w:hint="eastAsia"/>
@@ -16480,7 +16316,6 @@
               </w:rPr>
               <w:t>故障位</w:t>
             </w:r>
-            <w:proofErr w:type="gramEnd"/>
             <w:r>
               <w:rPr>
                 <w:color w:val="000000" w:themeColor="text1"/>
@@ -16557,7 +16392,6 @@
                 <w:lang w:val="en-GB"/>
               </w:rPr>
             </w:pPr>
-            <w:proofErr w:type="gramStart"/>
             <w:r>
               <w:rPr>
                 <w:rFonts w:hint="eastAsia"/>
@@ -16567,7 +16401,6 @@
               </w:rPr>
               <w:t>故障位</w:t>
             </w:r>
-            <w:proofErr w:type="gramEnd"/>
             <w:r>
               <w:rPr>
                 <w:color w:val="000000" w:themeColor="text1"/>
@@ -16644,7 +16477,6 @@
                 <w:lang w:val="en-GB"/>
               </w:rPr>
             </w:pPr>
-            <w:proofErr w:type="gramStart"/>
             <w:r>
               <w:rPr>
                 <w:rFonts w:hint="eastAsia"/>
@@ -16654,7 +16486,6 @@
               </w:rPr>
               <w:t>故障位</w:t>
             </w:r>
-            <w:proofErr w:type="gramEnd"/>
             <w:r>
               <w:rPr>
                 <w:color w:val="000000" w:themeColor="text1"/>
@@ -16731,7 +16562,6 @@
                 <w:lang w:val="en-GB"/>
               </w:rPr>
             </w:pPr>
-            <w:proofErr w:type="gramStart"/>
             <w:r>
               <w:rPr>
                 <w:rFonts w:hint="eastAsia"/>
@@ -16741,7 +16571,6 @@
               </w:rPr>
               <w:t>故障位</w:t>
             </w:r>
-            <w:proofErr w:type="gramEnd"/>
             <w:r>
               <w:rPr>
                 <w:color w:val="000000" w:themeColor="text1"/>
@@ -16777,7 +16606,6 @@
           <w:lang w:val="en-GB"/>
         </w:rPr>
       </w:pPr>
-      <w:proofErr w:type="gramStart"/>
       <w:r>
         <w:rPr>
           <w:rFonts w:hint="eastAsia"/>
@@ -16785,17 +16613,7 @@
           <w:color w:val="000000" w:themeColor="text1"/>
           <w:lang w:val="en-GB"/>
         </w:rPr>
-        <w:t>故障位</w:t>
-      </w:r>
-      <w:proofErr w:type="gramEnd"/>
-      <w:r>
-        <w:rPr>
-          <w:rFonts w:hint="eastAsia"/>
-          <w:b/>
-          <w:color w:val="000000" w:themeColor="text1"/>
-          <w:lang w:val="en-GB"/>
-        </w:rPr>
-        <w:t>2</w:t>
+        <w:t>故障位2</w:t>
       </w:r>
       <w:r>
         <w:rPr>
@@ -16873,7 +16691,6 @@
                 <w:lang w:val="en-GB"/>
               </w:rPr>
             </w:pPr>
-            <w:proofErr w:type="gramStart"/>
             <w:r>
               <w:rPr>
                 <w:rFonts w:hint="eastAsia"/>
@@ -16883,7 +16700,6 @@
               </w:rPr>
               <w:t>故障位</w:t>
             </w:r>
-            <w:proofErr w:type="gramEnd"/>
             <w:r>
               <w:rPr>
                 <w:color w:val="000000" w:themeColor="text1"/>
@@ -16944,7 +16760,6 @@
                 <w:lang w:val="en-GB"/>
               </w:rPr>
             </w:pPr>
-            <w:proofErr w:type="gramStart"/>
             <w:r>
               <w:rPr>
                 <w:rFonts w:hint="eastAsia"/>
@@ -16954,7 +16769,6 @@
               </w:rPr>
               <w:t>故障位</w:t>
             </w:r>
-            <w:proofErr w:type="gramEnd"/>
             <w:r>
               <w:rPr>
                 <w:color w:val="000000" w:themeColor="text1"/>
@@ -17808,7 +17622,7 @@
         <w:pStyle w:val="KBD2"/>
         <w:spacing w:before="380"/>
       </w:pPr>
-      <w:bookmarkStart w:id="19" w:name="_Toc484694478"/>
+      <w:bookmarkStart w:id="18" w:name="_Toc484694478"/>
       <w:r>
         <w:rPr>
           <w:rFonts w:hint="eastAsia"/>
@@ -17827,7 +17641,7 @@
         </w:rPr>
         <w:t>信息</w:t>
       </w:r>
-      <w:bookmarkEnd w:id="19"/>
+      <w:bookmarkEnd w:id="18"/>
     </w:p>
     <w:p>
       <w:r>
@@ -18382,7 +18196,7 @@
           <w:b/>
           <w:lang w:val="en-GB"/>
         </w:rPr>
-        <w:t>数据长度：7</w:t>
+        <w:t>数据长度：</w:t>
       </w:r>
       <w:r>
         <w:rPr>
@@ -18390,7 +18204,7 @@
           <w:b/>
           <w:lang w:val="en-GB"/>
         </w:rPr>
-        <w:t>0</w:t>
+        <w:t>66</w:t>
       </w:r>
     </w:p>
     <w:p>
@@ -18538,25 +18352,7 @@
                 <w:b/>
                 <w:lang w:val="en-GB"/>
               </w:rPr>
-              <w:t>24V</w:t>
-            </w:r>
-            <w:proofErr w:type="gramStart"/>
-            <w:r>
-              <w:rPr>
-                <w:rFonts w:hint="eastAsia"/>
-                <w:b/>
-                <w:lang w:val="en-GB"/>
-              </w:rPr>
-              <w:t>高拍仪</w:t>
-            </w:r>
-            <w:proofErr w:type="gramEnd"/>
-            <w:r>
-              <w:rPr>
-                <w:rFonts w:hint="eastAsia"/>
-                <w:b/>
-                <w:lang w:val="en-GB"/>
-              </w:rPr>
-              <w:t>电机驱动电流</w:t>
+              <w:t>24V高拍仪电机驱动电流</w:t>
             </w:r>
           </w:p>
         </w:tc>
@@ -18815,25 +18611,7 @@
                 <w:b/>
                 <w:lang w:val="en-GB"/>
               </w:rPr>
-              <w:t>5V</w:t>
-            </w:r>
-            <w:proofErr w:type="gramStart"/>
-            <w:r>
-              <w:rPr>
-                <w:rFonts w:hint="eastAsia"/>
-                <w:b/>
-                <w:lang w:val="en-GB"/>
-              </w:rPr>
-              <w:t>扫码器</w:t>
-            </w:r>
-            <w:proofErr w:type="gramEnd"/>
-            <w:r>
-              <w:rPr>
-                <w:rFonts w:hint="eastAsia"/>
-                <w:b/>
-                <w:lang w:val="en-GB"/>
-              </w:rPr>
-              <w:t>电流</w:t>
+              <w:t>5V扫码器电流</w:t>
             </w:r>
           </w:p>
         </w:tc>
@@ -19620,23 +19398,13 @@
                 <w:lang w:val="en-GB"/>
               </w:rPr>
             </w:pPr>
-            <w:proofErr w:type="spellStart"/>
-            <w:r>
-              <w:rPr>
-                <w:rFonts w:hint="eastAsia"/>
-                <w:b/>
-                <w:lang w:val="en-GB"/>
-              </w:rPr>
-              <w:t>Vbat</w:t>
-            </w:r>
-            <w:proofErr w:type="spellEnd"/>
-            <w:r>
-              <w:rPr>
-                <w:rFonts w:hint="eastAsia"/>
-                <w:b/>
-                <w:lang w:val="en-GB"/>
-              </w:rPr>
-              <w:t>总电流</w:t>
+            <w:r>
+              <w:rPr>
+                <w:rFonts w:hint="eastAsia"/>
+                <w:b/>
+                <w:lang w:val="en-GB"/>
+              </w:rPr>
+              <w:t>Vbat总电流</w:t>
             </w:r>
           </w:p>
         </w:tc>
@@ -20185,18 +19953,8 @@
                 <w:b/>
                 <w:lang w:val="en-GB"/>
               </w:rPr>
-              <w:t>5V</w:t>
-            </w:r>
-            <w:proofErr w:type="gramStart"/>
-            <w:r>
-              <w:rPr>
-                <w:rFonts w:hint="eastAsia"/>
-                <w:b/>
-                <w:lang w:val="en-GB"/>
-              </w:rPr>
-              <w:t>头部灯板电流</w:t>
-            </w:r>
-            <w:proofErr w:type="gramEnd"/>
+              <w:t>5V头部灯板电流</w:t>
+            </w:r>
           </w:p>
         </w:tc>
       </w:tr>
@@ -20501,25 +20259,7 @@
                 <w:b/>
                 <w:lang w:val="en-GB"/>
               </w:rPr>
-              <w:t xml:space="preserve">5V </w:t>
-            </w:r>
-            <w:proofErr w:type="gramStart"/>
-            <w:r>
-              <w:rPr>
-                <w:rFonts w:hint="eastAsia"/>
-                <w:b/>
-                <w:lang w:val="en-GB"/>
-              </w:rPr>
-              <w:t>高拍仪</w:t>
-            </w:r>
-            <w:proofErr w:type="gramEnd"/>
-            <w:r>
-              <w:rPr>
-                <w:rFonts w:hint="eastAsia"/>
-                <w:b/>
-                <w:lang w:val="en-GB"/>
-              </w:rPr>
-              <w:t>LED电流</w:t>
+              <w:t>5V 高拍仪LED电流</w:t>
             </w:r>
           </w:p>
         </w:tc>
@@ -20665,7 +20405,6 @@
               </w:rPr>
               <w:t xml:space="preserve"> </w:t>
             </w:r>
-            <w:proofErr w:type="spellStart"/>
             <w:r>
               <w:rPr>
                 <w:rFonts w:hint="eastAsia"/>
@@ -20679,15 +20418,7 @@
                 <w:b/>
                 <w:lang w:val="en-GB"/>
               </w:rPr>
-              <w:t>_camera</w:t>
-            </w:r>
-            <w:proofErr w:type="spellEnd"/>
-            <w:r>
-              <w:rPr>
-                <w:b/>
-                <w:lang w:val="en-GB"/>
-              </w:rPr>
-              <w:t xml:space="preserve"> </w:t>
+              <w:t xml:space="preserve">_camera </w:t>
             </w:r>
             <w:r>
               <w:rPr>
@@ -20715,7 +20446,7 @@
         <w:pStyle w:val="KBD2"/>
         <w:spacing w:before="380"/>
       </w:pPr>
-      <w:bookmarkStart w:id="20" w:name="_Toc484694480"/>
+      <w:bookmarkStart w:id="19" w:name="_Toc484694480"/>
       <w:r>
         <w:rPr>
           <w:rFonts w:hint="eastAsia"/>
@@ -20734,7 +20465,7 @@
         </w:rPr>
         <w:t>亮度</w:t>
       </w:r>
-      <w:bookmarkEnd w:id="20"/>
+      <w:bookmarkEnd w:id="19"/>
     </w:p>
     <w:p>
       <w:r>
@@ -21430,6 +21161,1992 @@
       <w:pPr>
         <w:jc w:val="left"/>
         <w:rPr>
+          <w:rFonts w:hint="eastAsia"/>
+          <w:b/>
+          <w:lang w:val="en-GB"/>
+        </w:rPr>
+      </w:pPr>
+    </w:p>
+    <w:p>
+      <w:pPr>
+        <w:jc w:val="left"/>
+        <w:rPr>
+          <w:b/>
+          <w:lang w:val="en-GB"/>
+        </w:rPr>
+      </w:pPr>
+    </w:p>
+    <w:p>
+      <w:pPr>
+        <w:jc w:val="left"/>
+        <w:rPr>
+          <w:b/>
+          <w:lang w:val="en-GB"/>
+        </w:rPr>
+      </w:pPr>
+    </w:p>
+    <w:p>
+      <w:pPr>
+        <w:pStyle w:val="KBD2"/>
+        <w:spacing w:before="380"/>
+      </w:pPr>
+      <w:r>
+        <w:rPr>
+          <w:rFonts w:hint="eastAsia"/>
+        </w:rPr>
+        <w:t>设置灯带效果</w:t>
+      </w:r>
+    </w:p>
+    <w:p>
+      <w:r>
+        <w:t>S</w:t>
+      </w:r>
+      <w:r>
+        <w:rPr>
+          <w:rFonts w:hint="eastAsia"/>
+        </w:rPr>
+        <w:t>ource</w:t>
+      </w:r>
+      <w:r>
+        <w:t xml:space="preserve"> I</w:t>
+      </w:r>
+      <w:r>
+        <w:rPr>
+          <w:rFonts w:hint="eastAsia"/>
+        </w:rPr>
+        <w:t>D：0x8</w:t>
+      </w:r>
+      <w:r>
+        <w:t>9</w:t>
+      </w:r>
+    </w:p>
+    <w:p>
+      <w:r>
+        <w:rPr>
+          <w:rFonts w:hint="eastAsia"/>
+        </w:rPr>
+        <w:t>发送：</w:t>
+      </w:r>
+    </w:p>
+    <w:p>
+      <w:r>
+        <w:rPr>
+          <w:rFonts w:hint="eastAsia"/>
+        </w:rPr>
+        <w:t>数据长度：</w:t>
+      </w:r>
+      <w:r>
+        <w:t>6</w:t>
+      </w:r>
+    </w:p>
+    <w:p>
+      <w:r>
+        <w:rPr>
+          <w:rFonts w:hint="eastAsia"/>
+        </w:rPr>
+        <w:t>数据内容：</w:t>
+      </w:r>
+    </w:p>
+    <w:p>
+      <w:pPr>
+        <w:jc w:val="left"/>
+        <w:rPr>
+          <w:b/>
+          <w:lang w:val="en-GB"/>
+        </w:rPr>
+      </w:pPr>
+    </w:p>
+    <w:p>
+      <w:pPr>
+        <w:jc w:val="left"/>
+        <w:rPr>
+          <w:b/>
+          <w:lang w:val="en-GB"/>
+        </w:rPr>
+      </w:pPr>
+    </w:p>
+    <w:tbl>
+      <w:tblPr>
+        <w:tblStyle w:val="af6"/>
+        <w:tblW w:w="7933" w:type="dxa"/>
+        <w:tblLook w:val="04A0" w:firstRow="1" w:lastRow="0" w:firstColumn="1" w:lastColumn="0" w:noHBand="0" w:noVBand="1"/>
+      </w:tblPr>
+      <w:tblGrid>
+        <w:gridCol w:w="988"/>
+        <w:gridCol w:w="1522"/>
+        <w:gridCol w:w="1313"/>
+        <w:gridCol w:w="1275"/>
+        <w:gridCol w:w="1560"/>
+        <w:gridCol w:w="1275"/>
+      </w:tblGrid>
+      <w:tr>
+        <w:tc>
+          <w:tcPr>
+            <w:tcW w:w="988" w:type="dxa"/>
+          </w:tcPr>
+          <w:p>
+            <w:pPr>
+              <w:jc w:val="left"/>
+              <w:rPr>
+                <w:b/>
+                <w:lang w:val="en-GB"/>
+              </w:rPr>
+            </w:pPr>
+            <w:r>
+              <w:rPr>
+                <w:rFonts w:hint="eastAsia"/>
+                <w:b/>
+                <w:lang w:val="en-GB"/>
+              </w:rPr>
+              <w:t>byte1</w:t>
+            </w:r>
+          </w:p>
+        </w:tc>
+        <w:tc>
+          <w:tcPr>
+            <w:tcW w:w="1522" w:type="dxa"/>
+          </w:tcPr>
+          <w:p>
+            <w:pPr>
+              <w:jc w:val="left"/>
+              <w:rPr>
+                <w:color w:val="000000" w:themeColor="text1"/>
+                <w:lang w:val="en-GB"/>
+              </w:rPr>
+            </w:pPr>
+            <w:r>
+              <w:rPr>
+                <w:rFonts w:hint="eastAsia"/>
+                <w:b/>
+                <w:lang w:val="en-GB"/>
+              </w:rPr>
+              <w:t>byte2</w:t>
+            </w:r>
+          </w:p>
+        </w:tc>
+        <w:tc>
+          <w:tcPr>
+            <w:tcW w:w="1313" w:type="dxa"/>
+          </w:tcPr>
+          <w:p>
+            <w:pPr>
+              <w:jc w:val="left"/>
+              <w:rPr>
+                <w:color w:val="000000" w:themeColor="text1"/>
+                <w:lang w:val="en-GB"/>
+              </w:rPr>
+            </w:pPr>
+            <w:r>
+              <w:rPr>
+                <w:rFonts w:hint="eastAsia"/>
+                <w:b/>
+                <w:lang w:val="en-GB"/>
+              </w:rPr>
+              <w:t>byte3</w:t>
+            </w:r>
+          </w:p>
+        </w:tc>
+        <w:tc>
+          <w:tcPr>
+            <w:tcW w:w="1275" w:type="dxa"/>
+          </w:tcPr>
+          <w:p>
+            <w:pPr>
+              <w:jc w:val="left"/>
+              <w:rPr>
+                <w:color w:val="000000" w:themeColor="text1"/>
+                <w:lang w:val="en-GB"/>
+              </w:rPr>
+            </w:pPr>
+            <w:r>
+              <w:rPr>
+                <w:rFonts w:hint="eastAsia"/>
+                <w:b/>
+                <w:lang w:val="en-GB"/>
+              </w:rPr>
+              <w:t>byte4</w:t>
+            </w:r>
+          </w:p>
+        </w:tc>
+        <w:tc>
+          <w:tcPr>
+            <w:tcW w:w="1560" w:type="dxa"/>
+          </w:tcPr>
+          <w:p>
+            <w:pPr>
+              <w:jc w:val="left"/>
+              <w:rPr>
+                <w:color w:val="000000" w:themeColor="text1"/>
+                <w:lang w:val="en-GB"/>
+              </w:rPr>
+            </w:pPr>
+            <w:r>
+              <w:rPr>
+                <w:rFonts w:hint="eastAsia"/>
+                <w:b/>
+                <w:lang w:val="en-GB"/>
+              </w:rPr>
+              <w:t>byte5</w:t>
+            </w:r>
+          </w:p>
+        </w:tc>
+        <w:tc>
+          <w:tcPr>
+            <w:tcW w:w="1275" w:type="dxa"/>
+          </w:tcPr>
+          <w:p>
+            <w:pPr>
+              <w:jc w:val="left"/>
+              <w:rPr>
+                <w:color w:val="000000" w:themeColor="text1"/>
+                <w:lang w:val="en-GB"/>
+              </w:rPr>
+            </w:pPr>
+            <w:r>
+              <w:rPr>
+                <w:rFonts w:hint="eastAsia"/>
+                <w:b/>
+                <w:lang w:val="en-GB"/>
+              </w:rPr>
+              <w:t>byte6</w:t>
+            </w:r>
+          </w:p>
+        </w:tc>
+      </w:tr>
+      <w:tr>
+        <w:trPr>
+          <w:trHeight w:val="506"/>
+        </w:trPr>
+        <w:tc>
+          <w:tcPr>
+            <w:tcW w:w="988" w:type="dxa"/>
+          </w:tcPr>
+          <w:p>
+            <w:pPr>
+              <w:jc w:val="left"/>
+              <w:rPr>
+                <w:b/>
+                <w:lang w:val="en-GB"/>
+              </w:rPr>
+            </w:pPr>
+            <w:r>
+              <w:rPr>
+                <w:rFonts w:hint="eastAsia"/>
+                <w:b/>
+                <w:lang w:val="en-GB"/>
+              </w:rPr>
+              <w:t>预留</w:t>
+            </w:r>
+          </w:p>
+        </w:tc>
+        <w:tc>
+          <w:tcPr>
+            <w:tcW w:w="1522" w:type="dxa"/>
+          </w:tcPr>
+          <w:p>
+            <w:pPr>
+              <w:jc w:val="left"/>
+              <w:rPr>
+                <w:color w:val="000000" w:themeColor="text1"/>
+                <w:lang w:val="en-GB"/>
+              </w:rPr>
+            </w:pPr>
+            <w:r>
+              <w:rPr>
+                <w:rFonts w:hint="eastAsia"/>
+                <w:color w:val="000000" w:themeColor="text1"/>
+                <w:lang w:val="en-GB"/>
+              </w:rPr>
+              <w:t>灯光</w:t>
+            </w:r>
+            <w:r>
+              <w:rPr>
+                <w:color w:val="000000" w:themeColor="text1"/>
+                <w:lang w:val="en-GB"/>
+              </w:rPr>
+              <w:t>模式</w:t>
+            </w:r>
+          </w:p>
+          <w:p>
+            <w:pPr>
+              <w:jc w:val="left"/>
+              <w:rPr>
+                <w:color w:val="000000" w:themeColor="text1"/>
+                <w:lang w:val="en-GB"/>
+              </w:rPr>
+            </w:pPr>
+          </w:p>
+        </w:tc>
+        <w:tc>
+          <w:tcPr>
+            <w:tcW w:w="1313" w:type="dxa"/>
+          </w:tcPr>
+          <w:p>
+            <w:pPr>
+              <w:jc w:val="left"/>
+              <w:rPr>
+                <w:color w:val="000000" w:themeColor="text1"/>
+                <w:lang w:val="en-GB"/>
+              </w:rPr>
+            </w:pPr>
+            <w:r>
+              <w:rPr>
+                <w:rFonts w:hint="eastAsia"/>
+                <w:color w:val="000000" w:themeColor="text1"/>
+                <w:lang w:val="en-GB"/>
+              </w:rPr>
+              <w:t>灯光</w:t>
+            </w:r>
+            <w:r>
+              <w:rPr>
+                <w:rFonts w:hint="eastAsia"/>
+                <w:color w:val="000000" w:themeColor="text1"/>
+                <w:lang w:val="en-GB"/>
+              </w:rPr>
+              <w:t>颜色</w:t>
+            </w:r>
+            <w:r>
+              <w:rPr>
+                <w:rFonts w:hint="eastAsia"/>
+                <w:color w:val="000000" w:themeColor="text1"/>
+                <w:lang w:val="en-GB"/>
+              </w:rPr>
+              <w:t>R</w:t>
+            </w:r>
+          </w:p>
+          <w:p>
+            <w:pPr>
+              <w:jc w:val="left"/>
+              <w:rPr>
+                <w:color w:val="000000" w:themeColor="text1"/>
+                <w:lang w:val="en-GB"/>
+              </w:rPr>
+            </w:pPr>
+          </w:p>
+        </w:tc>
+        <w:tc>
+          <w:tcPr>
+            <w:tcW w:w="1275" w:type="dxa"/>
+          </w:tcPr>
+          <w:p>
+            <w:pPr>
+              <w:jc w:val="left"/>
+              <w:rPr>
+                <w:color w:val="000000" w:themeColor="text1"/>
+                <w:lang w:val="en-GB"/>
+              </w:rPr>
+            </w:pPr>
+            <w:r>
+              <w:rPr>
+                <w:rFonts w:hint="eastAsia"/>
+                <w:color w:val="000000" w:themeColor="text1"/>
+                <w:lang w:val="en-GB"/>
+              </w:rPr>
+              <w:t>灯光</w:t>
+            </w:r>
+            <w:r>
+              <w:rPr>
+                <w:rFonts w:hint="eastAsia"/>
+                <w:color w:val="000000" w:themeColor="text1"/>
+                <w:lang w:val="en-GB"/>
+              </w:rPr>
+              <w:t>颜色</w:t>
+            </w:r>
+            <w:r>
+              <w:rPr>
+                <w:rFonts w:hint="eastAsia"/>
+                <w:color w:val="000000" w:themeColor="text1"/>
+                <w:lang w:val="en-GB"/>
+              </w:rPr>
+              <w:t>G</w:t>
+            </w:r>
+          </w:p>
+          <w:p>
+            <w:pPr>
+              <w:jc w:val="left"/>
+              <w:rPr>
+                <w:color w:val="000000" w:themeColor="text1"/>
+                <w:lang w:val="en-GB"/>
+              </w:rPr>
+            </w:pPr>
+          </w:p>
+        </w:tc>
+        <w:tc>
+          <w:tcPr>
+            <w:tcW w:w="1560" w:type="dxa"/>
+          </w:tcPr>
+          <w:p>
+            <w:pPr>
+              <w:jc w:val="left"/>
+              <w:rPr>
+                <w:color w:val="000000" w:themeColor="text1"/>
+                <w:lang w:val="en-GB"/>
+              </w:rPr>
+            </w:pPr>
+            <w:r>
+              <w:rPr>
+                <w:rFonts w:hint="eastAsia"/>
+                <w:color w:val="000000" w:themeColor="text1"/>
+                <w:lang w:val="en-GB"/>
+              </w:rPr>
+              <w:t>灯光</w:t>
+            </w:r>
+            <w:r>
+              <w:rPr>
+                <w:rFonts w:hint="eastAsia"/>
+                <w:color w:val="000000" w:themeColor="text1"/>
+                <w:lang w:val="en-GB"/>
+              </w:rPr>
+              <w:t>颜色</w:t>
+            </w:r>
+            <w:r>
+              <w:rPr>
+                <w:rFonts w:hint="eastAsia"/>
+                <w:color w:val="000000" w:themeColor="text1"/>
+                <w:lang w:val="en-GB"/>
+              </w:rPr>
+              <w:t>B</w:t>
+            </w:r>
+          </w:p>
+          <w:p>
+            <w:pPr>
+              <w:jc w:val="left"/>
+              <w:rPr>
+                <w:color w:val="000000" w:themeColor="text1"/>
+                <w:lang w:val="en-GB"/>
+              </w:rPr>
+            </w:pPr>
+          </w:p>
+        </w:tc>
+        <w:tc>
+          <w:tcPr>
+            <w:tcW w:w="1275" w:type="dxa"/>
+          </w:tcPr>
+          <w:p>
+            <w:pPr>
+              <w:jc w:val="left"/>
+              <w:rPr>
+                <w:color w:val="000000" w:themeColor="text1"/>
+                <w:lang w:val="en-GB"/>
+              </w:rPr>
+            </w:pPr>
+            <w:r>
+              <w:rPr>
+                <w:rFonts w:hint="eastAsia"/>
+                <w:color w:val="000000" w:themeColor="text1"/>
+                <w:lang w:val="en-GB"/>
+              </w:rPr>
+              <w:t>灯光</w:t>
+            </w:r>
+            <w:r>
+              <w:rPr>
+                <w:rFonts w:hint="eastAsia"/>
+                <w:color w:val="000000" w:themeColor="text1"/>
+                <w:lang w:val="en-GB"/>
+              </w:rPr>
+              <w:t>频率</w:t>
+            </w:r>
+          </w:p>
+          <w:p>
+            <w:pPr>
+              <w:jc w:val="left"/>
+              <w:rPr>
+                <w:color w:val="000000" w:themeColor="text1"/>
+                <w:lang w:val="en-GB"/>
+              </w:rPr>
+            </w:pPr>
+          </w:p>
+        </w:tc>
+      </w:tr>
+    </w:tbl>
+    <w:p>
+      <w:pPr>
+        <w:jc w:val="left"/>
+        <w:rPr>
+          <w:b/>
+          <w:lang w:val="en-GB"/>
+        </w:rPr>
+      </w:pPr>
+    </w:p>
+    <w:p>
+      <w:pPr>
+        <w:jc w:val="left"/>
+        <w:rPr>
+          <w:b/>
+          <w:lang w:val="en-GB"/>
+        </w:rPr>
+      </w:pPr>
+      <w:r>
+        <w:rPr>
+          <w:rFonts w:hint="eastAsia"/>
+          <w:b/>
+          <w:lang w:val="en-GB"/>
+        </w:rPr>
+        <w:t>预留：</w:t>
+      </w:r>
+      <w:r>
+        <w:rPr>
+          <w:rFonts w:hint="eastAsia"/>
+          <w:b/>
+          <w:lang w:val="en-GB"/>
+        </w:rPr>
+        <w:t>0</w:t>
+      </w:r>
+      <w:bookmarkStart w:id="20" w:name="_GoBack"/>
+      <w:bookmarkEnd w:id="20"/>
+      <w:r>
+        <w:rPr>
+          <w:b/>
+          <w:lang w:val="en-GB"/>
+        </w:rPr>
+        <w:tab/>
+      </w:r>
+    </w:p>
+    <w:p>
+      <w:pPr>
+        <w:jc w:val="left"/>
+        <w:rPr>
+          <w:rFonts w:hint="eastAsia"/>
+          <w:b/>
+          <w:lang w:val="en-GB"/>
+        </w:rPr>
+      </w:pPr>
+    </w:p>
+    <w:p>
+      <w:pPr>
+        <w:ind w:firstLineChars="50" w:firstLine="105"/>
+        <w:jc w:val="left"/>
+        <w:rPr>
+          <w:color w:val="000000" w:themeColor="text1"/>
+          <w:lang w:val="en-GB"/>
+        </w:rPr>
+      </w:pPr>
+      <w:r>
+        <w:rPr>
+          <w:rFonts w:hint="eastAsia"/>
+          <w:b/>
+          <w:color w:val="000000" w:themeColor="text1"/>
+          <w:lang w:val="en-GB"/>
+        </w:rPr>
+        <w:t>灯光模式</w:t>
+      </w:r>
+      <w:r>
+        <w:rPr>
+          <w:color w:val="000000" w:themeColor="text1"/>
+          <w:lang w:val="en-GB"/>
+        </w:rPr>
+        <w:t>：</w:t>
+      </w:r>
+      <w:r>
+        <w:rPr>
+          <w:rFonts w:hint="eastAsia"/>
+          <w:color w:val="000000" w:themeColor="text1"/>
+          <w:lang w:val="en-GB"/>
+        </w:rPr>
+        <w:t>选择</w:t>
+      </w:r>
+      <w:r>
+        <w:rPr>
+          <w:color w:val="000000" w:themeColor="text1"/>
+          <w:lang w:val="en-GB"/>
+        </w:rPr>
+        <w:t>需要显示的模式状态：</w:t>
+      </w:r>
+    </w:p>
+    <w:p>
+      <w:pPr>
+        <w:ind w:firstLineChars="100" w:firstLine="210"/>
+        <w:jc w:val="left"/>
+        <w:rPr>
+          <w:color w:val="000000" w:themeColor="text1"/>
+          <w:lang w:val="en-GB"/>
+        </w:rPr>
+      </w:pPr>
+      <w:r>
+        <w:rPr>
+          <w:color w:val="000000" w:themeColor="text1"/>
+          <w:lang w:val="en-GB"/>
+        </w:rPr>
+        <w:t>-</w:t>
+      </w:r>
+      <w:r>
+        <w:rPr>
+          <w:rFonts w:hint="eastAsia"/>
+          <w:color w:val="000000" w:themeColor="text1"/>
+          <w:lang w:val="en-GB"/>
+        </w:rPr>
+        <w:t xml:space="preserve"> 不设置模式时默认配置</w:t>
+      </w:r>
+      <w:r>
+        <w:rPr>
+          <w:rFonts w:hint="eastAsia"/>
+          <w:color w:val="000000" w:themeColor="text1"/>
+          <w:lang w:val="en-GB"/>
+        </w:rPr>
+        <w:tab/>
+      </w:r>
+      <w:r>
+        <w:rPr>
+          <w:rFonts w:hint="eastAsia"/>
+          <w:color w:val="000000" w:themeColor="text1"/>
+          <w:lang w:val="en-GB"/>
+        </w:rPr>
+        <w:tab/>
+      </w:r>
+      <w:r>
+        <w:rPr>
+          <w:rFonts w:hint="eastAsia"/>
+          <w:color w:val="000000" w:themeColor="text1"/>
+          <w:lang w:val="en-GB"/>
+        </w:rPr>
+        <w:tab/>
+        <w:t>00</w:t>
+      </w:r>
+    </w:p>
+    <w:p>
+      <w:pPr>
+        <w:ind w:firstLineChars="100" w:firstLine="210"/>
+        <w:jc w:val="left"/>
+        <w:rPr>
+          <w:color w:val="000000" w:themeColor="text1"/>
+          <w:lang w:val="en-GB"/>
+        </w:rPr>
+      </w:pPr>
+      <w:r>
+        <w:rPr>
+          <w:color w:val="000000" w:themeColor="text1"/>
+          <w:lang w:val="en-GB"/>
+        </w:rPr>
+        <w:lastRenderedPageBreak/>
+        <w:t xml:space="preserve">- </w:t>
+      </w:r>
+      <w:r>
+        <w:rPr>
+          <w:rFonts w:hint="eastAsia"/>
+          <w:color w:val="000000" w:themeColor="text1"/>
+          <w:lang w:val="en-GB"/>
+        </w:rPr>
+        <w:t xml:space="preserve">正常状态  </w:t>
+      </w:r>
+      <w:r>
+        <w:rPr>
+          <w:color w:val="000000" w:themeColor="text1"/>
+          <w:lang w:val="en-GB"/>
+        </w:rPr>
+        <w:t xml:space="preserve">  </w:t>
+      </w:r>
+      <w:r>
+        <w:rPr>
+          <w:rFonts w:hint="eastAsia"/>
+          <w:color w:val="000000" w:themeColor="text1"/>
+          <w:lang w:val="en-GB"/>
+        </w:rPr>
+        <w:t xml:space="preserve"> </w:t>
+      </w:r>
+      <w:r>
+        <w:rPr>
+          <w:rFonts w:hint="eastAsia"/>
+          <w:color w:val="000000" w:themeColor="text1"/>
+          <w:lang w:val="en-GB"/>
+        </w:rPr>
+        <w:tab/>
+      </w:r>
+      <w:r>
+        <w:rPr>
+          <w:rFonts w:hint="eastAsia"/>
+          <w:color w:val="000000" w:themeColor="text1"/>
+          <w:lang w:val="en-GB"/>
+        </w:rPr>
+        <w:tab/>
+      </w:r>
+      <w:r>
+        <w:rPr>
+          <w:rFonts w:hint="eastAsia"/>
+          <w:color w:val="000000" w:themeColor="text1"/>
+          <w:lang w:val="en-GB"/>
+        </w:rPr>
+        <w:tab/>
+      </w:r>
+      <w:r>
+        <w:rPr>
+          <w:color w:val="000000" w:themeColor="text1"/>
+          <w:lang w:val="en-GB"/>
+        </w:rPr>
+        <w:tab/>
+      </w:r>
+      <w:r>
+        <w:rPr>
+          <w:rFonts w:hint="eastAsia"/>
+          <w:color w:val="000000" w:themeColor="text1"/>
+          <w:lang w:val="en-GB"/>
+        </w:rPr>
+        <w:t>01</w:t>
+      </w:r>
+    </w:p>
+    <w:p>
+      <w:pPr>
+        <w:ind w:firstLineChars="100" w:firstLine="210"/>
+        <w:jc w:val="left"/>
+        <w:rPr>
+          <w:color w:val="000000" w:themeColor="text1"/>
+          <w:lang w:val="en-GB"/>
+        </w:rPr>
+      </w:pPr>
+      <w:r>
+        <w:rPr>
+          <w:color w:val="000000" w:themeColor="text1"/>
+          <w:lang w:val="en-GB"/>
+        </w:rPr>
+        <w:t xml:space="preserve">- </w:t>
+      </w:r>
+      <w:r>
+        <w:rPr>
+          <w:rFonts w:hint="eastAsia"/>
+          <w:color w:val="000000" w:themeColor="text1"/>
+          <w:lang w:val="en-GB"/>
+        </w:rPr>
+        <w:t xml:space="preserve">故障  </w:t>
+      </w:r>
+      <w:r>
+        <w:rPr>
+          <w:color w:val="000000" w:themeColor="text1"/>
+          <w:lang w:val="en-GB"/>
+        </w:rPr>
+        <w:t xml:space="preserve">  </w:t>
+      </w:r>
+      <w:r>
+        <w:rPr>
+          <w:rFonts w:hint="eastAsia"/>
+          <w:color w:val="000000" w:themeColor="text1"/>
+          <w:lang w:val="en-GB"/>
+        </w:rPr>
+        <w:t xml:space="preserve"> </w:t>
+      </w:r>
+      <w:r>
+        <w:rPr>
+          <w:rFonts w:hint="eastAsia"/>
+          <w:color w:val="000000" w:themeColor="text1"/>
+          <w:lang w:val="en-GB"/>
+        </w:rPr>
+        <w:tab/>
+      </w:r>
+      <w:r>
+        <w:rPr>
+          <w:rFonts w:hint="eastAsia"/>
+          <w:color w:val="000000" w:themeColor="text1"/>
+          <w:lang w:val="en-GB"/>
+        </w:rPr>
+        <w:tab/>
+      </w:r>
+      <w:r>
+        <w:rPr>
+          <w:color w:val="000000" w:themeColor="text1"/>
+          <w:lang w:val="en-GB"/>
+        </w:rPr>
+        <w:tab/>
+      </w:r>
+      <w:r>
+        <w:rPr>
+          <w:color w:val="000000" w:themeColor="text1"/>
+          <w:lang w:val="en-GB"/>
+        </w:rPr>
+        <w:tab/>
+      </w:r>
+      <w:r>
+        <w:rPr>
+          <w:color w:val="000000" w:themeColor="text1"/>
+          <w:lang w:val="en-GB"/>
+        </w:rPr>
+        <w:tab/>
+      </w:r>
+      <w:r>
+        <w:rPr>
+          <w:rFonts w:hint="eastAsia"/>
+          <w:color w:val="000000" w:themeColor="text1"/>
+          <w:lang w:val="en-GB"/>
+        </w:rPr>
+        <w:t>02</w:t>
+      </w:r>
+    </w:p>
+    <w:p>
+      <w:pPr>
+        <w:ind w:firstLineChars="50" w:firstLine="105"/>
+        <w:jc w:val="left"/>
+        <w:rPr>
+          <w:color w:val="000000" w:themeColor="text1"/>
+          <w:lang w:val="en-GB"/>
+        </w:rPr>
+      </w:pPr>
+      <w:r>
+        <w:rPr>
+          <w:color w:val="000000" w:themeColor="text1"/>
+          <w:lang w:val="en-GB"/>
+        </w:rPr>
+        <w:t xml:space="preserve"> </w:t>
+      </w:r>
+      <w:r>
+        <w:rPr>
+          <w:rFonts w:hint="eastAsia"/>
+          <w:color w:val="000000" w:themeColor="text1"/>
+          <w:lang w:val="en-GB"/>
+        </w:rPr>
+        <w:t xml:space="preserve"> </w:t>
+      </w:r>
+      <w:r>
+        <w:rPr>
+          <w:color w:val="000000" w:themeColor="text1"/>
+          <w:lang w:val="en-GB"/>
+        </w:rPr>
+        <w:t xml:space="preserve">- </w:t>
+      </w:r>
+      <w:r>
+        <w:rPr>
+          <w:rFonts w:hint="eastAsia"/>
+          <w:color w:val="000000" w:themeColor="text1"/>
+          <w:lang w:val="en-GB"/>
+        </w:rPr>
+        <w:t xml:space="preserve">低电量 </w:t>
+      </w:r>
+      <w:r>
+        <w:rPr>
+          <w:color w:val="000000" w:themeColor="text1"/>
+          <w:lang w:val="en-GB"/>
+        </w:rPr>
+        <w:t xml:space="preserve">        </w:t>
+      </w:r>
+      <w:r>
+        <w:rPr>
+          <w:rFonts w:hint="eastAsia"/>
+          <w:color w:val="000000" w:themeColor="text1"/>
+          <w:lang w:val="en-GB"/>
+        </w:rPr>
+        <w:tab/>
+      </w:r>
+      <w:r>
+        <w:rPr>
+          <w:rFonts w:hint="eastAsia"/>
+          <w:color w:val="000000" w:themeColor="text1"/>
+          <w:lang w:val="en-GB"/>
+        </w:rPr>
+        <w:tab/>
+      </w:r>
+      <w:r>
+        <w:rPr>
+          <w:rFonts w:hint="eastAsia"/>
+          <w:color w:val="000000" w:themeColor="text1"/>
+          <w:lang w:val="en-GB"/>
+        </w:rPr>
+        <w:tab/>
+      </w:r>
+      <w:r>
+        <w:rPr>
+          <w:color w:val="000000" w:themeColor="text1"/>
+          <w:lang w:val="en-GB"/>
+        </w:rPr>
+        <w:tab/>
+      </w:r>
+      <w:r>
+        <w:rPr>
+          <w:rFonts w:hint="eastAsia"/>
+          <w:color w:val="000000" w:themeColor="text1"/>
+          <w:lang w:val="en-GB"/>
+        </w:rPr>
+        <w:t>0</w:t>
+      </w:r>
+      <w:r>
+        <w:rPr>
+          <w:rFonts w:hint="eastAsia"/>
+          <w:color w:val="000000" w:themeColor="text1"/>
+          <w:lang w:val="en-GB"/>
+        </w:rPr>
+        <w:t>3</w:t>
+      </w:r>
+    </w:p>
+    <w:p>
+      <w:pPr>
+        <w:ind w:firstLineChars="50" w:firstLine="105"/>
+        <w:jc w:val="left"/>
+        <w:rPr>
+          <w:color w:val="000000" w:themeColor="text1"/>
+          <w:lang w:val="en-GB"/>
+        </w:rPr>
+      </w:pPr>
+      <w:r>
+        <w:rPr>
+          <w:rFonts w:hint="eastAsia"/>
+          <w:color w:val="000000" w:themeColor="text1"/>
+          <w:lang w:val="en-GB"/>
+        </w:rPr>
+        <w:t xml:space="preserve"> </w:t>
+      </w:r>
+      <w:r>
+        <w:rPr>
+          <w:color w:val="000000" w:themeColor="text1"/>
+          <w:lang w:val="en-GB"/>
+        </w:rPr>
+        <w:t xml:space="preserve">- </w:t>
+      </w:r>
+      <w:r>
+        <w:rPr>
+          <w:rFonts w:hint="eastAsia"/>
+          <w:color w:val="000000" w:themeColor="text1"/>
+          <w:lang w:val="en-GB"/>
+        </w:rPr>
+        <w:t xml:space="preserve">正在充电 </w:t>
+      </w:r>
+      <w:r>
+        <w:rPr>
+          <w:color w:val="000000" w:themeColor="text1"/>
+          <w:lang w:val="en-GB"/>
+        </w:rPr>
+        <w:t xml:space="preserve">    </w:t>
+      </w:r>
+      <w:r>
+        <w:rPr>
+          <w:rFonts w:hint="eastAsia"/>
+          <w:color w:val="000000" w:themeColor="text1"/>
+          <w:lang w:val="en-GB"/>
+        </w:rPr>
+        <w:tab/>
+      </w:r>
+      <w:r>
+        <w:rPr>
+          <w:rFonts w:hint="eastAsia"/>
+          <w:color w:val="000000" w:themeColor="text1"/>
+          <w:lang w:val="en-GB"/>
+        </w:rPr>
+        <w:tab/>
+      </w:r>
+      <w:r>
+        <w:rPr>
+          <w:rFonts w:hint="eastAsia"/>
+          <w:color w:val="000000" w:themeColor="text1"/>
+          <w:lang w:val="en-GB"/>
+        </w:rPr>
+        <w:tab/>
+      </w:r>
+      <w:r>
+        <w:rPr>
+          <w:rFonts w:hint="eastAsia"/>
+          <w:color w:val="000000" w:themeColor="text1"/>
+          <w:lang w:val="en-GB"/>
+        </w:rPr>
+        <w:tab/>
+        <w:t>0</w:t>
+      </w:r>
+      <w:r>
+        <w:rPr>
+          <w:rFonts w:hint="eastAsia"/>
+          <w:color w:val="000000" w:themeColor="text1"/>
+          <w:lang w:val="en-GB"/>
+        </w:rPr>
+        <w:t>4</w:t>
+      </w:r>
+    </w:p>
+    <w:p>
+      <w:pPr>
+        <w:ind w:firstLineChars="50" w:firstLine="105"/>
+        <w:jc w:val="left"/>
+        <w:rPr>
+          <w:color w:val="000000" w:themeColor="text1"/>
+          <w:lang w:val="en-GB"/>
+        </w:rPr>
+      </w:pPr>
+      <w:r>
+        <w:rPr>
+          <w:rFonts w:hint="eastAsia"/>
+          <w:color w:val="000000" w:themeColor="text1"/>
+          <w:lang w:val="en-GB"/>
+        </w:rPr>
+        <w:t xml:space="preserve"> </w:t>
+      </w:r>
+      <w:r>
+        <w:rPr>
+          <w:color w:val="000000" w:themeColor="text1"/>
+          <w:lang w:val="en-GB"/>
+        </w:rPr>
+        <w:t xml:space="preserve">- </w:t>
+      </w:r>
+      <w:r>
+        <w:rPr>
+          <w:rFonts w:hint="eastAsia"/>
+          <w:color w:val="000000" w:themeColor="text1"/>
+          <w:lang w:val="en-GB"/>
+        </w:rPr>
+        <w:t xml:space="preserve">左转 </w:t>
+      </w:r>
+      <w:r>
+        <w:rPr>
+          <w:color w:val="000000" w:themeColor="text1"/>
+          <w:lang w:val="en-GB"/>
+        </w:rPr>
+        <w:t xml:space="preserve">    </w:t>
+      </w:r>
+      <w:r>
+        <w:rPr>
+          <w:rFonts w:hint="eastAsia"/>
+          <w:color w:val="000000" w:themeColor="text1"/>
+          <w:lang w:val="en-GB"/>
+        </w:rPr>
+        <w:tab/>
+      </w:r>
+      <w:r>
+        <w:rPr>
+          <w:rFonts w:hint="eastAsia"/>
+          <w:color w:val="000000" w:themeColor="text1"/>
+          <w:lang w:val="en-GB"/>
+        </w:rPr>
+        <w:tab/>
+      </w:r>
+      <w:r>
+        <w:rPr>
+          <w:rFonts w:hint="eastAsia"/>
+          <w:color w:val="000000" w:themeColor="text1"/>
+          <w:lang w:val="en-GB"/>
+        </w:rPr>
+        <w:tab/>
+      </w:r>
+      <w:r>
+        <w:rPr>
+          <w:rFonts w:hint="eastAsia"/>
+          <w:color w:val="000000" w:themeColor="text1"/>
+          <w:lang w:val="en-GB"/>
+        </w:rPr>
+        <w:tab/>
+      </w:r>
+      <w:r>
+        <w:rPr>
+          <w:color w:val="000000" w:themeColor="text1"/>
+          <w:lang w:val="en-GB"/>
+        </w:rPr>
+        <w:tab/>
+      </w:r>
+      <w:r>
+        <w:rPr>
+          <w:rFonts w:hint="eastAsia"/>
+          <w:color w:val="000000" w:themeColor="text1"/>
+          <w:lang w:val="en-GB"/>
+        </w:rPr>
+        <w:t>05</w:t>
+      </w:r>
+    </w:p>
+    <w:p>
+      <w:pPr>
+        <w:ind w:firstLineChars="50" w:firstLine="105"/>
+        <w:jc w:val="left"/>
+        <w:rPr>
+          <w:color w:val="000000" w:themeColor="text1"/>
+          <w:lang w:val="en-GB"/>
+        </w:rPr>
+      </w:pPr>
+      <w:r>
+        <w:rPr>
+          <w:rFonts w:hint="eastAsia"/>
+          <w:color w:val="000000" w:themeColor="text1"/>
+          <w:lang w:val="en-GB"/>
+        </w:rPr>
+        <w:t xml:space="preserve"> </w:t>
+      </w:r>
+      <w:r>
+        <w:rPr>
+          <w:color w:val="000000" w:themeColor="text1"/>
+          <w:lang w:val="en-GB"/>
+        </w:rPr>
+        <w:t xml:space="preserve">- </w:t>
+      </w:r>
+      <w:r>
+        <w:rPr>
+          <w:rFonts w:hint="eastAsia"/>
+          <w:color w:val="000000" w:themeColor="text1"/>
+          <w:lang w:val="en-GB"/>
+        </w:rPr>
+        <w:t xml:space="preserve">右转 </w:t>
+      </w:r>
+      <w:r>
+        <w:rPr>
+          <w:color w:val="000000" w:themeColor="text1"/>
+          <w:lang w:val="en-GB"/>
+        </w:rPr>
+        <w:t xml:space="preserve">    </w:t>
+      </w:r>
+      <w:r>
+        <w:rPr>
+          <w:rFonts w:hint="eastAsia"/>
+          <w:color w:val="000000" w:themeColor="text1"/>
+          <w:lang w:val="en-GB"/>
+        </w:rPr>
+        <w:tab/>
+      </w:r>
+      <w:r>
+        <w:rPr>
+          <w:rFonts w:hint="eastAsia"/>
+          <w:color w:val="000000" w:themeColor="text1"/>
+          <w:lang w:val="en-GB"/>
+        </w:rPr>
+        <w:tab/>
+      </w:r>
+      <w:r>
+        <w:rPr>
+          <w:rFonts w:hint="eastAsia"/>
+          <w:color w:val="000000" w:themeColor="text1"/>
+          <w:lang w:val="en-GB"/>
+        </w:rPr>
+        <w:tab/>
+      </w:r>
+      <w:r>
+        <w:rPr>
+          <w:rFonts w:hint="eastAsia"/>
+          <w:color w:val="000000" w:themeColor="text1"/>
+          <w:lang w:val="en-GB"/>
+        </w:rPr>
+        <w:tab/>
+      </w:r>
+      <w:r>
+        <w:rPr>
+          <w:color w:val="000000" w:themeColor="text1"/>
+          <w:lang w:val="en-GB"/>
+        </w:rPr>
+        <w:tab/>
+      </w:r>
+      <w:r>
+        <w:rPr>
+          <w:rFonts w:hint="eastAsia"/>
+          <w:color w:val="000000" w:themeColor="text1"/>
+          <w:lang w:val="en-GB"/>
+        </w:rPr>
+        <w:t>0</w:t>
+      </w:r>
+      <w:r>
+        <w:rPr>
+          <w:rFonts w:hint="eastAsia"/>
+          <w:color w:val="000000" w:themeColor="text1"/>
+          <w:lang w:val="en-GB"/>
+        </w:rPr>
+        <w:t>6</w:t>
+      </w:r>
+    </w:p>
+    <w:p>
+      <w:pPr>
+        <w:ind w:firstLineChars="50" w:firstLine="105"/>
+        <w:jc w:val="left"/>
+        <w:rPr>
+          <w:color w:val="000000" w:themeColor="text1"/>
+          <w:lang w:val="en-GB"/>
+        </w:rPr>
+      </w:pPr>
+      <w:r>
+        <w:rPr>
+          <w:rFonts w:hint="eastAsia"/>
+          <w:color w:val="000000" w:themeColor="text1"/>
+          <w:lang w:val="en-GB"/>
+        </w:rPr>
+        <w:t xml:space="preserve"> </w:t>
+      </w:r>
+      <w:r>
+        <w:rPr>
+          <w:color w:val="000000" w:themeColor="text1"/>
+          <w:lang w:val="en-GB"/>
+        </w:rPr>
+        <w:t xml:space="preserve">- </w:t>
+      </w:r>
+      <w:r>
+        <w:rPr>
+          <w:rFonts w:hint="eastAsia"/>
+          <w:color w:val="000000" w:themeColor="text1"/>
+          <w:lang w:val="en-GB"/>
+        </w:rPr>
+        <w:t xml:space="preserve">通讯中断 </w:t>
+      </w:r>
+      <w:r>
+        <w:rPr>
+          <w:color w:val="000000" w:themeColor="text1"/>
+          <w:lang w:val="en-GB"/>
+        </w:rPr>
+        <w:t xml:space="preserve">    </w:t>
+      </w:r>
+      <w:r>
+        <w:rPr>
+          <w:rFonts w:hint="eastAsia"/>
+          <w:color w:val="000000" w:themeColor="text1"/>
+          <w:lang w:val="en-GB"/>
+        </w:rPr>
+        <w:tab/>
+      </w:r>
+      <w:r>
+        <w:rPr>
+          <w:rFonts w:hint="eastAsia"/>
+          <w:color w:val="000000" w:themeColor="text1"/>
+          <w:lang w:val="en-GB"/>
+        </w:rPr>
+        <w:tab/>
+      </w:r>
+      <w:r>
+        <w:rPr>
+          <w:rFonts w:hint="eastAsia"/>
+          <w:color w:val="000000" w:themeColor="text1"/>
+          <w:lang w:val="en-GB"/>
+        </w:rPr>
+        <w:tab/>
+      </w:r>
+      <w:r>
+        <w:rPr>
+          <w:rFonts w:hint="eastAsia"/>
+          <w:color w:val="000000" w:themeColor="text1"/>
+          <w:lang w:val="en-GB"/>
+        </w:rPr>
+        <w:tab/>
+        <w:t>0</w:t>
+      </w:r>
+      <w:r>
+        <w:rPr>
+          <w:rFonts w:hint="eastAsia"/>
+          <w:color w:val="000000" w:themeColor="text1"/>
+          <w:lang w:val="en-GB"/>
+        </w:rPr>
+        <w:t>7</w:t>
+      </w:r>
+    </w:p>
+    <w:p>
+      <w:pPr>
+        <w:jc w:val="left"/>
+        <w:rPr>
+          <w:b/>
+          <w:lang w:val="en-GB"/>
+        </w:rPr>
+      </w:pPr>
+    </w:p>
+    <w:p>
+      <w:pPr>
+        <w:jc w:val="left"/>
+        <w:rPr>
+          <w:b/>
+          <w:lang w:val="en-GB"/>
+        </w:rPr>
+      </w:pPr>
+    </w:p>
+    <w:p>
+      <w:pPr>
+        <w:jc w:val="left"/>
+        <w:rPr>
+          <w:b/>
+          <w:lang w:val="en-GB"/>
+        </w:rPr>
+      </w:pPr>
+    </w:p>
+    <w:p>
+      <w:pPr>
+        <w:ind w:firstLineChars="50" w:firstLine="105"/>
+        <w:jc w:val="left"/>
+        <w:rPr>
+          <w:color w:val="000000" w:themeColor="text1"/>
+          <w:lang w:val="en-GB"/>
+        </w:rPr>
+      </w:pPr>
+      <w:r>
+        <w:rPr>
+          <w:rFonts w:hint="eastAsia"/>
+          <w:color w:val="000000" w:themeColor="text1"/>
+          <w:lang w:val="en-GB"/>
+        </w:rPr>
+        <w:t>灯光颜色</w:t>
+      </w:r>
+    </w:p>
+    <w:p>
+      <w:pPr>
+        <w:ind w:firstLineChars="200" w:firstLine="420"/>
+        <w:jc w:val="left"/>
+        <w:rPr>
+          <w:color w:val="000000" w:themeColor="text1"/>
+          <w:lang w:val="en-GB"/>
+        </w:rPr>
+      </w:pPr>
+      <w:r>
+        <w:rPr>
+          <w:rFonts w:hint="eastAsia"/>
+          <w:color w:val="000000" w:themeColor="text1"/>
+          <w:lang w:val="en-GB"/>
+        </w:rPr>
+        <w:t>-</w:t>
+      </w:r>
+      <w:r>
+        <w:rPr>
+          <w:color w:val="000000" w:themeColor="text1"/>
+          <w:lang w:val="en-GB"/>
+        </w:rPr>
+        <w:t xml:space="preserve"> </w:t>
+      </w:r>
+      <w:r>
+        <w:rPr>
+          <w:rFonts w:hint="eastAsia"/>
+          <w:color w:val="000000" w:themeColor="text1"/>
+          <w:lang w:val="en-GB"/>
+        </w:rPr>
+        <w:t>灯光</w:t>
+      </w:r>
+      <w:r>
+        <w:rPr>
+          <w:rFonts w:hint="eastAsia"/>
+          <w:color w:val="000000" w:themeColor="text1"/>
+          <w:lang w:val="en-GB"/>
+        </w:rPr>
+        <w:t>颜色R</w:t>
+      </w:r>
+      <w:r>
+        <w:rPr>
+          <w:color w:val="000000" w:themeColor="text1"/>
+          <w:lang w:val="en-GB"/>
+        </w:rPr>
+        <w:tab/>
+      </w:r>
+      <w:r>
+        <w:rPr>
+          <w:color w:val="000000" w:themeColor="text1"/>
+          <w:lang w:val="en-GB"/>
+        </w:rPr>
+        <w:tab/>
+      </w:r>
+      <w:r>
+        <w:rPr>
+          <w:rFonts w:hint="eastAsia"/>
+          <w:color w:val="000000" w:themeColor="text1"/>
+          <w:lang w:val="en-GB"/>
+        </w:rPr>
+        <w:t>灯光颜色的R值</w:t>
+      </w:r>
+    </w:p>
+    <w:p>
+      <w:pPr>
+        <w:ind w:firstLineChars="200" w:firstLine="420"/>
+        <w:jc w:val="left"/>
+        <w:rPr>
+          <w:color w:val="000000" w:themeColor="text1"/>
+          <w:lang w:val="en-GB"/>
+        </w:rPr>
+      </w:pPr>
+      <w:r>
+        <w:rPr>
+          <w:color w:val="000000" w:themeColor="text1"/>
+          <w:lang w:val="en-GB"/>
+        </w:rPr>
+        <w:t xml:space="preserve">- </w:t>
+      </w:r>
+      <w:r>
+        <w:rPr>
+          <w:rFonts w:hint="eastAsia"/>
+          <w:color w:val="000000" w:themeColor="text1"/>
+          <w:lang w:val="en-GB"/>
+        </w:rPr>
+        <w:t>灯光</w:t>
+      </w:r>
+      <w:r>
+        <w:rPr>
+          <w:rFonts w:hint="eastAsia"/>
+          <w:color w:val="000000" w:themeColor="text1"/>
+          <w:lang w:val="en-GB"/>
+        </w:rPr>
+        <w:t>颜色</w:t>
+      </w:r>
+      <w:r>
+        <w:rPr>
+          <w:color w:val="000000" w:themeColor="text1"/>
+          <w:lang w:val="en-GB"/>
+        </w:rPr>
+        <w:t>G</w:t>
+      </w:r>
+      <w:r>
+        <w:rPr>
+          <w:color w:val="000000" w:themeColor="text1"/>
+          <w:lang w:val="en-GB"/>
+        </w:rPr>
+        <w:tab/>
+      </w:r>
+      <w:r>
+        <w:rPr>
+          <w:color w:val="000000" w:themeColor="text1"/>
+          <w:lang w:val="en-GB"/>
+        </w:rPr>
+        <w:tab/>
+      </w:r>
+      <w:r>
+        <w:rPr>
+          <w:rFonts w:hint="eastAsia"/>
+          <w:color w:val="000000" w:themeColor="text1"/>
+          <w:lang w:val="en-GB"/>
+        </w:rPr>
+        <w:t>灯光颜色的G值</w:t>
+      </w:r>
+    </w:p>
+    <w:p>
+      <w:pPr>
+        <w:ind w:firstLineChars="200" w:firstLine="420"/>
+        <w:jc w:val="left"/>
+        <w:rPr>
+          <w:color w:val="000000" w:themeColor="text1"/>
+          <w:lang w:val="en-GB"/>
+        </w:rPr>
+      </w:pPr>
+      <w:r>
+        <w:rPr>
+          <w:color w:val="000000" w:themeColor="text1"/>
+          <w:lang w:val="en-GB"/>
+        </w:rPr>
+        <w:t xml:space="preserve">- </w:t>
+      </w:r>
+      <w:r>
+        <w:rPr>
+          <w:rFonts w:hint="eastAsia"/>
+          <w:color w:val="000000" w:themeColor="text1"/>
+          <w:lang w:val="en-GB"/>
+        </w:rPr>
+        <w:t>灯光</w:t>
+      </w:r>
+      <w:r>
+        <w:rPr>
+          <w:rFonts w:hint="eastAsia"/>
+          <w:color w:val="000000" w:themeColor="text1"/>
+          <w:lang w:val="en-GB"/>
+        </w:rPr>
+        <w:t>颜色</w:t>
+      </w:r>
+      <w:r>
+        <w:rPr>
+          <w:color w:val="000000" w:themeColor="text1"/>
+          <w:lang w:val="en-GB"/>
+        </w:rPr>
+        <w:t>B</w:t>
+      </w:r>
+      <w:r>
+        <w:rPr>
+          <w:color w:val="000000" w:themeColor="text1"/>
+          <w:lang w:val="en-GB"/>
+        </w:rPr>
+        <w:tab/>
+      </w:r>
+      <w:r>
+        <w:rPr>
+          <w:color w:val="000000" w:themeColor="text1"/>
+          <w:lang w:val="en-GB"/>
+        </w:rPr>
+        <w:tab/>
+      </w:r>
+      <w:r>
+        <w:rPr>
+          <w:rFonts w:hint="eastAsia"/>
+          <w:color w:val="000000" w:themeColor="text1"/>
+          <w:lang w:val="en-GB"/>
+        </w:rPr>
+        <w:t>灯光颜色的B值</w:t>
+      </w:r>
+    </w:p>
+    <w:p>
+      <w:pPr>
+        <w:ind w:firstLineChars="100" w:firstLine="210"/>
+        <w:jc w:val="left"/>
+        <w:rPr>
+          <w:color w:val="000000" w:themeColor="text1"/>
+          <w:lang w:val="en-GB"/>
+        </w:rPr>
+      </w:pPr>
+    </w:p>
+    <w:p>
+      <w:pPr>
+        <w:ind w:firstLineChars="100" w:firstLine="210"/>
+        <w:jc w:val="left"/>
+        <w:rPr>
+          <w:color w:val="000000" w:themeColor="text1"/>
+          <w:lang w:val="en-GB"/>
+        </w:rPr>
+      </w:pPr>
+      <w:r>
+        <w:rPr>
+          <w:rFonts w:hint="eastAsia"/>
+          <w:color w:val="000000" w:themeColor="text1"/>
+          <w:lang w:val="en-GB"/>
+        </w:rPr>
+        <w:t>灯光闪烁间隔时间</w:t>
+      </w:r>
+    </w:p>
+    <w:p>
+      <w:pPr>
+        <w:pStyle w:val="affff5"/>
+        <w:numPr>
+          <w:ilvl w:val="0"/>
+          <w:numId w:val="17"/>
+        </w:numPr>
+        <w:ind w:firstLineChars="0"/>
+        <w:jc w:val="left"/>
+        <w:rPr>
+          <w:color w:val="000000" w:themeColor="text1"/>
+          <w:lang w:val="en-GB"/>
+        </w:rPr>
+      </w:pPr>
+      <w:r>
+        <w:rPr>
+          <w:rFonts w:hint="eastAsia"/>
+          <w:color w:val="000000" w:themeColor="text1"/>
+          <w:lang w:val="en-GB"/>
+        </w:rPr>
+        <w:t>单位：20ms</w:t>
+      </w:r>
+    </w:p>
+    <w:p>
+      <w:pPr>
+        <w:jc w:val="left"/>
+        <w:rPr>
+          <w:b/>
+          <w:lang w:val="en-GB"/>
+        </w:rPr>
+      </w:pPr>
+    </w:p>
+    <w:p>
+      <w:pPr>
+        <w:jc w:val="left"/>
+        <w:rPr>
+          <w:b/>
+          <w:lang w:val="en-GB"/>
+        </w:rPr>
+      </w:pPr>
+    </w:p>
+    <w:p>
+      <w:pPr>
+        <w:jc w:val="left"/>
+        <w:rPr>
+          <w:lang w:val="en-GB"/>
+        </w:rPr>
+      </w:pPr>
+      <w:r>
+        <w:rPr>
+          <w:rFonts w:hint="eastAsia"/>
+          <w:lang w:val="en-GB"/>
+        </w:rPr>
+        <w:t>应答：</w:t>
+      </w:r>
+    </w:p>
+    <w:p>
+      <w:pPr>
+        <w:jc w:val="left"/>
+        <w:rPr>
+          <w:b/>
+          <w:lang w:val="en-GB"/>
+        </w:rPr>
+      </w:pPr>
+      <w:r>
+        <w:rPr>
+          <w:rFonts w:hint="eastAsia"/>
+          <w:b/>
+          <w:lang w:val="en-GB"/>
+        </w:rPr>
+        <w:t>数据长度：</w:t>
+      </w:r>
+      <w:r>
+        <w:rPr>
+          <w:b/>
+          <w:lang w:val="en-GB"/>
+        </w:rPr>
+        <w:t>6</w:t>
+      </w:r>
+    </w:p>
+    <w:p>
+      <w:pPr>
+        <w:jc w:val="left"/>
+        <w:rPr>
+          <w:b/>
+          <w:lang w:val="en-GB"/>
+        </w:rPr>
+      </w:pPr>
+      <w:r>
+        <w:rPr>
+          <w:rFonts w:hint="eastAsia"/>
+          <w:b/>
+          <w:lang w:val="en-GB"/>
+        </w:rPr>
+        <w:t>数据内容：</w:t>
+      </w:r>
+    </w:p>
+    <w:p>
+      <w:pPr>
+        <w:jc w:val="left"/>
+        <w:rPr>
+          <w:b/>
+          <w:lang w:val="en-GB"/>
+        </w:rPr>
+      </w:pPr>
+    </w:p>
+    <w:tbl>
+      <w:tblPr>
+        <w:tblStyle w:val="af6"/>
+        <w:tblW w:w="7933" w:type="dxa"/>
+        <w:tblLook w:val="04A0" w:firstRow="1" w:lastRow="0" w:firstColumn="1" w:lastColumn="0" w:noHBand="0" w:noVBand="1"/>
+      </w:tblPr>
+      <w:tblGrid>
+        <w:gridCol w:w="988"/>
+        <w:gridCol w:w="1522"/>
+        <w:gridCol w:w="1313"/>
+        <w:gridCol w:w="1275"/>
+        <w:gridCol w:w="1560"/>
+        <w:gridCol w:w="1275"/>
+      </w:tblGrid>
+      <w:tr>
+        <w:tc>
+          <w:tcPr>
+            <w:tcW w:w="988" w:type="dxa"/>
+          </w:tcPr>
+          <w:p>
+            <w:pPr>
+              <w:jc w:val="left"/>
+              <w:rPr>
+                <w:b/>
+                <w:lang w:val="en-GB"/>
+              </w:rPr>
+            </w:pPr>
+            <w:r>
+              <w:rPr>
+                <w:rFonts w:hint="eastAsia"/>
+                <w:b/>
+                <w:lang w:val="en-GB"/>
+              </w:rPr>
+              <w:t>byte1</w:t>
+            </w:r>
+          </w:p>
+        </w:tc>
+        <w:tc>
+          <w:tcPr>
+            <w:tcW w:w="1522" w:type="dxa"/>
+          </w:tcPr>
+          <w:p>
+            <w:pPr>
+              <w:jc w:val="left"/>
+              <w:rPr>
+                <w:color w:val="000000" w:themeColor="text1"/>
+                <w:lang w:val="en-GB"/>
+              </w:rPr>
+            </w:pPr>
+            <w:r>
+              <w:rPr>
+                <w:rFonts w:hint="eastAsia"/>
+                <w:b/>
+                <w:lang w:val="en-GB"/>
+              </w:rPr>
+              <w:t>byte2</w:t>
+            </w:r>
+          </w:p>
+        </w:tc>
+        <w:tc>
+          <w:tcPr>
+            <w:tcW w:w="1313" w:type="dxa"/>
+          </w:tcPr>
+          <w:p>
+            <w:pPr>
+              <w:jc w:val="left"/>
+              <w:rPr>
+                <w:color w:val="000000" w:themeColor="text1"/>
+                <w:lang w:val="en-GB"/>
+              </w:rPr>
+            </w:pPr>
+            <w:r>
+              <w:rPr>
+                <w:rFonts w:hint="eastAsia"/>
+                <w:b/>
+                <w:lang w:val="en-GB"/>
+              </w:rPr>
+              <w:t>byte3</w:t>
+            </w:r>
+          </w:p>
+        </w:tc>
+        <w:tc>
+          <w:tcPr>
+            <w:tcW w:w="1275" w:type="dxa"/>
+          </w:tcPr>
+          <w:p>
+            <w:pPr>
+              <w:jc w:val="left"/>
+              <w:rPr>
+                <w:color w:val="000000" w:themeColor="text1"/>
+                <w:lang w:val="en-GB"/>
+              </w:rPr>
+            </w:pPr>
+            <w:r>
+              <w:rPr>
+                <w:rFonts w:hint="eastAsia"/>
+                <w:b/>
+                <w:lang w:val="en-GB"/>
+              </w:rPr>
+              <w:t>byte4</w:t>
+            </w:r>
+          </w:p>
+        </w:tc>
+        <w:tc>
+          <w:tcPr>
+            <w:tcW w:w="1560" w:type="dxa"/>
+          </w:tcPr>
+          <w:p>
+            <w:pPr>
+              <w:jc w:val="left"/>
+              <w:rPr>
+                <w:color w:val="000000" w:themeColor="text1"/>
+                <w:lang w:val="en-GB"/>
+              </w:rPr>
+            </w:pPr>
+            <w:r>
+              <w:rPr>
+                <w:rFonts w:hint="eastAsia"/>
+                <w:b/>
+                <w:lang w:val="en-GB"/>
+              </w:rPr>
+              <w:t>byte5</w:t>
+            </w:r>
+          </w:p>
+        </w:tc>
+        <w:tc>
+          <w:tcPr>
+            <w:tcW w:w="1275" w:type="dxa"/>
+          </w:tcPr>
+          <w:p>
+            <w:pPr>
+              <w:jc w:val="left"/>
+              <w:rPr>
+                <w:color w:val="000000" w:themeColor="text1"/>
+                <w:lang w:val="en-GB"/>
+              </w:rPr>
+            </w:pPr>
+            <w:r>
+              <w:rPr>
+                <w:rFonts w:hint="eastAsia"/>
+                <w:b/>
+                <w:lang w:val="en-GB"/>
+              </w:rPr>
+              <w:t>byte6</w:t>
+            </w:r>
+          </w:p>
+        </w:tc>
+      </w:tr>
+      <w:tr>
+        <w:trPr>
+          <w:trHeight w:val="506"/>
+        </w:trPr>
+        <w:tc>
+          <w:tcPr>
+            <w:tcW w:w="988" w:type="dxa"/>
+          </w:tcPr>
+          <w:p>
+            <w:pPr>
+              <w:jc w:val="left"/>
+              <w:rPr>
+                <w:b/>
+                <w:lang w:val="en-GB"/>
+              </w:rPr>
+            </w:pPr>
+            <w:r>
+              <w:rPr>
+                <w:rFonts w:hint="eastAsia"/>
+                <w:b/>
+                <w:lang w:val="en-GB"/>
+              </w:rPr>
+              <w:t>预留</w:t>
+            </w:r>
+          </w:p>
+        </w:tc>
+        <w:tc>
+          <w:tcPr>
+            <w:tcW w:w="1522" w:type="dxa"/>
+          </w:tcPr>
+          <w:p>
+            <w:pPr>
+              <w:jc w:val="left"/>
+              <w:rPr>
+                <w:color w:val="000000" w:themeColor="text1"/>
+                <w:lang w:val="en-GB"/>
+              </w:rPr>
+            </w:pPr>
+            <w:r>
+              <w:rPr>
+                <w:rFonts w:hint="eastAsia"/>
+                <w:color w:val="000000" w:themeColor="text1"/>
+                <w:lang w:val="en-GB"/>
+              </w:rPr>
+              <w:t>灯光</w:t>
+            </w:r>
+            <w:r>
+              <w:rPr>
+                <w:color w:val="000000" w:themeColor="text1"/>
+                <w:lang w:val="en-GB"/>
+              </w:rPr>
+              <w:t>模式</w:t>
+            </w:r>
+          </w:p>
+          <w:p>
+            <w:pPr>
+              <w:jc w:val="left"/>
+              <w:rPr>
+                <w:color w:val="000000" w:themeColor="text1"/>
+                <w:lang w:val="en-GB"/>
+              </w:rPr>
+            </w:pPr>
+          </w:p>
+        </w:tc>
+        <w:tc>
+          <w:tcPr>
+            <w:tcW w:w="1313" w:type="dxa"/>
+          </w:tcPr>
+          <w:p>
+            <w:pPr>
+              <w:jc w:val="left"/>
+              <w:rPr>
+                <w:color w:val="000000" w:themeColor="text1"/>
+                <w:lang w:val="en-GB"/>
+              </w:rPr>
+            </w:pPr>
+            <w:r>
+              <w:rPr>
+                <w:rFonts w:hint="eastAsia"/>
+                <w:color w:val="000000" w:themeColor="text1"/>
+                <w:lang w:val="en-GB"/>
+              </w:rPr>
+              <w:t>灯光</w:t>
+            </w:r>
+            <w:r>
+              <w:rPr>
+                <w:rFonts w:hint="eastAsia"/>
+                <w:color w:val="000000" w:themeColor="text1"/>
+                <w:lang w:val="en-GB"/>
+              </w:rPr>
+              <w:t>颜色R</w:t>
+            </w:r>
+          </w:p>
+          <w:p>
+            <w:pPr>
+              <w:jc w:val="left"/>
+              <w:rPr>
+                <w:color w:val="000000" w:themeColor="text1"/>
+                <w:lang w:val="en-GB"/>
+              </w:rPr>
+            </w:pPr>
+          </w:p>
+        </w:tc>
+        <w:tc>
+          <w:tcPr>
+            <w:tcW w:w="1275" w:type="dxa"/>
+          </w:tcPr>
+          <w:p>
+            <w:pPr>
+              <w:jc w:val="left"/>
+              <w:rPr>
+                <w:color w:val="000000" w:themeColor="text1"/>
+                <w:lang w:val="en-GB"/>
+              </w:rPr>
+            </w:pPr>
+            <w:r>
+              <w:rPr>
+                <w:rFonts w:hint="eastAsia"/>
+                <w:color w:val="000000" w:themeColor="text1"/>
+                <w:lang w:val="en-GB"/>
+              </w:rPr>
+              <w:t>灯光</w:t>
+            </w:r>
+            <w:r>
+              <w:rPr>
+                <w:rFonts w:hint="eastAsia"/>
+                <w:color w:val="000000" w:themeColor="text1"/>
+                <w:lang w:val="en-GB"/>
+              </w:rPr>
+              <w:t>颜色G</w:t>
+            </w:r>
+          </w:p>
+          <w:p>
+            <w:pPr>
+              <w:jc w:val="left"/>
+              <w:rPr>
+                <w:color w:val="000000" w:themeColor="text1"/>
+                <w:lang w:val="en-GB"/>
+              </w:rPr>
+            </w:pPr>
+          </w:p>
+        </w:tc>
+        <w:tc>
+          <w:tcPr>
+            <w:tcW w:w="1560" w:type="dxa"/>
+          </w:tcPr>
+          <w:p>
+            <w:pPr>
+              <w:jc w:val="left"/>
+              <w:rPr>
+                <w:color w:val="000000" w:themeColor="text1"/>
+                <w:lang w:val="en-GB"/>
+              </w:rPr>
+            </w:pPr>
+            <w:r>
+              <w:rPr>
+                <w:rFonts w:hint="eastAsia"/>
+                <w:color w:val="000000" w:themeColor="text1"/>
+                <w:lang w:val="en-GB"/>
+              </w:rPr>
+              <w:t>灯光</w:t>
+            </w:r>
+            <w:r>
+              <w:rPr>
+                <w:rFonts w:hint="eastAsia"/>
+                <w:color w:val="000000" w:themeColor="text1"/>
+                <w:lang w:val="en-GB"/>
+              </w:rPr>
+              <w:t>颜色B</w:t>
+            </w:r>
+          </w:p>
+          <w:p>
+            <w:pPr>
+              <w:jc w:val="left"/>
+              <w:rPr>
+                <w:color w:val="000000" w:themeColor="text1"/>
+                <w:lang w:val="en-GB"/>
+              </w:rPr>
+            </w:pPr>
+          </w:p>
+        </w:tc>
+        <w:tc>
+          <w:tcPr>
+            <w:tcW w:w="1275" w:type="dxa"/>
+          </w:tcPr>
+          <w:p>
+            <w:pPr>
+              <w:jc w:val="left"/>
+              <w:rPr>
+                <w:color w:val="000000" w:themeColor="text1"/>
+                <w:lang w:val="en-GB"/>
+              </w:rPr>
+            </w:pPr>
+            <w:r>
+              <w:rPr>
+                <w:rFonts w:hint="eastAsia"/>
+                <w:color w:val="000000" w:themeColor="text1"/>
+                <w:lang w:val="en-GB"/>
+              </w:rPr>
+              <w:t>灯光</w:t>
+            </w:r>
+            <w:r>
+              <w:rPr>
+                <w:rFonts w:hint="eastAsia"/>
+                <w:color w:val="000000" w:themeColor="text1"/>
+                <w:lang w:val="en-GB"/>
+              </w:rPr>
+              <w:t>频率</w:t>
+            </w:r>
+          </w:p>
+          <w:p>
+            <w:pPr>
+              <w:jc w:val="left"/>
+              <w:rPr>
+                <w:color w:val="000000" w:themeColor="text1"/>
+                <w:lang w:val="en-GB"/>
+              </w:rPr>
+            </w:pPr>
+          </w:p>
+        </w:tc>
+      </w:tr>
+    </w:tbl>
+    <w:p>
+      <w:pPr>
+        <w:jc w:val="left"/>
+        <w:rPr>
+          <w:rFonts w:hint="eastAsia"/>
           <w:b/>
           <w:lang w:val="en-GB"/>
         </w:rPr>
@@ -21513,25 +23230,7 @@
               <w:sz w:val="21"/>
               <w:szCs w:val="21"/>
             </w:rPr>
-            <w:t xml:space="preserve">Doc </w:t>
-          </w:r>
-          <w:proofErr w:type="gramStart"/>
-          <w:r>
-            <w:rPr>
-              <w:rFonts w:ascii="Arial Unicode MS" w:eastAsia="Arial Unicode MS" w:hAnsi="Arial Unicode MS" w:cs="Arial Unicode MS" w:hint="eastAsia"/>
-              <w:sz w:val="21"/>
-              <w:szCs w:val="21"/>
-            </w:rPr>
-            <w:t>ID :</w:t>
-          </w:r>
-          <w:proofErr w:type="gramEnd"/>
-          <w:r>
-            <w:rPr>
-              <w:rFonts w:ascii="Arial Unicode MS" w:eastAsia="Arial Unicode MS" w:hAnsi="Arial Unicode MS" w:cs="Arial Unicode MS" w:hint="eastAsia"/>
-              <w:sz w:val="21"/>
-              <w:szCs w:val="21"/>
-            </w:rPr>
-            <w:t xml:space="preserve"> </w:t>
+            <w:t xml:space="preserve">Doc ID : </w:t>
           </w:r>
         </w:p>
       </w:tc>
@@ -21771,18 +23470,8 @@
               <w:sz w:val="21"/>
               <w:szCs w:val="21"/>
             </w:rPr>
-            <w:t xml:space="preserve"> Part </w:t>
+            <w:t xml:space="preserve"> Part NO. :</w:t>
           </w:r>
-          <w:proofErr w:type="gramStart"/>
-          <w:r>
-            <w:rPr>
-              <w:rFonts w:ascii="Arial Unicode MS" w:eastAsia="Arial Unicode MS" w:hAnsi="Arial Unicode MS" w:cs="Arial Unicode MS" w:hint="eastAsia"/>
-              <w:sz w:val="21"/>
-              <w:szCs w:val="21"/>
-            </w:rPr>
-            <w:t>NO. :</w:t>
-          </w:r>
-          <w:proofErr w:type="gramEnd"/>
         </w:p>
       </w:tc>
       <w:tc>
@@ -21811,18 +23500,8 @@
               <w:sz w:val="21"/>
               <w:szCs w:val="21"/>
             </w:rPr>
-            <w:t xml:space="preserve"> Part </w:t>
+            <w:t xml:space="preserve"> Part NO. :</w:t>
           </w:r>
-          <w:proofErr w:type="gramStart"/>
-          <w:r>
-            <w:rPr>
-              <w:rFonts w:ascii="Arial Unicode MS" w:eastAsia="Arial Unicode MS" w:hAnsi="Arial Unicode MS" w:cs="Arial Unicode MS" w:hint="eastAsia"/>
-              <w:sz w:val="21"/>
-              <w:szCs w:val="21"/>
-            </w:rPr>
-            <w:t>NO. :</w:t>
-          </w:r>
-          <w:proofErr w:type="gramEnd"/>
           <w:r>
             <w:rPr>
               <w:rFonts w:ascii="Arial Unicode MS" w:eastAsia="Arial Unicode MS" w:hAnsi="Arial Unicode MS" w:cs="Arial Unicode MS"/>
@@ -21976,25 +23655,7 @@
               <w:sz w:val="21"/>
               <w:szCs w:val="21"/>
             </w:rPr>
-            <w:t xml:space="preserve">Customer Part </w:t>
-          </w:r>
-          <w:proofErr w:type="gramStart"/>
-          <w:r>
-            <w:rPr>
-              <w:rFonts w:ascii="Arial Unicode MS" w:eastAsia="Arial Unicode MS" w:hAnsi="Arial Unicode MS" w:cs="Arial Unicode MS" w:hint="eastAsia"/>
-              <w:sz w:val="21"/>
-              <w:szCs w:val="21"/>
-            </w:rPr>
-            <w:t>NO. :</w:t>
-          </w:r>
-          <w:proofErr w:type="gramEnd"/>
-          <w:r>
-            <w:rPr>
-              <w:rFonts w:ascii="Arial Unicode MS" w:eastAsia="Arial Unicode MS" w:hAnsi="Arial Unicode MS" w:cs="Arial Unicode MS" w:hint="eastAsia"/>
-              <w:sz w:val="21"/>
-              <w:szCs w:val="21"/>
-            </w:rPr>
-            <w:t xml:space="preserve"> </w:t>
+            <w:t xml:space="preserve">Customer Part NO. : </w:t>
           </w:r>
           <w:r>
             <w:rPr>
@@ -22076,18 +23737,8 @@
               <w:sz w:val="21"/>
               <w:szCs w:val="21"/>
             </w:rPr>
-            <w:t xml:space="preserve">KBD Part </w:t>
+            <w:t>KBD Part NO. :</w:t>
           </w:r>
-          <w:proofErr w:type="gramStart"/>
-          <w:r>
-            <w:rPr>
-              <w:rFonts w:ascii="Arial Unicode MS" w:eastAsia="Arial Unicode MS" w:hAnsi="Arial Unicode MS" w:cs="Arial Unicode MS" w:hint="eastAsia"/>
-              <w:sz w:val="21"/>
-              <w:szCs w:val="21"/>
-            </w:rPr>
-            <w:t>NO. :</w:t>
-          </w:r>
-          <w:proofErr w:type="gramEnd"/>
           <w:r>
             <w:rPr>
               <w:rFonts w:ascii="Arial Unicode MS" w:eastAsia="Arial Unicode MS" w:hAnsi="Arial Unicode MS" w:cs="Arial Unicode MS"/>
@@ -27744,7 +29395,7 @@
 </file>
 
 <file path=customXml/itemProps1.xml><?xml version="1.0" encoding="utf-8"?>
-<ds:datastoreItem xmlns:ds="http://schemas.openxmlformats.org/officeDocument/2006/customXml" ds:itemID="{4B197B7D-F731-479F-8473-2BEEAB13431C}">
+<ds:datastoreItem xmlns:ds="http://schemas.openxmlformats.org/officeDocument/2006/customXml" ds:itemID="{63E58560-F440-4461-8752-7498BBAED1F7}">
   <ds:schemaRefs>
     <ds:schemaRef ds:uri="http://schemas.openxmlformats.org/officeDocument/2006/bibliography"/>
   </ds:schemaRefs>

</xml_diff>

<commit_message>
fix battery com logical error
</commit_message>
<xml_diff>
--- a/Noah电源板CAN通讯协议.docx
+++ b/Noah电源板CAN通讯协议.docx
@@ -1485,12 +1485,14 @@
         <w:t xml:space="preserve"> </w:t>
       </w:r>
       <w:bookmarkStart w:id="8" w:name="_Toc484694470"/>
+      <w:proofErr w:type="spellStart"/>
       <w:r>
         <w:rPr>
           <w:rFonts w:hint="eastAsia"/>
         </w:rPr>
         <w:t>Func</w:t>
       </w:r>
+      <w:proofErr w:type="spellEnd"/>
       <w:r>
         <w:t xml:space="preserve"> I</w:t>
       </w:r>
@@ -1608,6 +1610,7 @@
                 <w:sz w:val="24"/>
               </w:rPr>
             </w:pPr>
+            <w:proofErr w:type="spellStart"/>
             <w:r>
               <w:rPr>
                 <w:rFonts w:ascii="宋体" w:eastAsia="宋体" w:hAnsi="宋体" w:cs="宋体" w:hint="eastAsia"/>
@@ -1616,6 +1619,7 @@
               </w:rPr>
               <w:t>FuncID</w:t>
             </w:r>
+            <w:proofErr w:type="spellEnd"/>
           </w:p>
         </w:tc>
         <w:tc>
@@ -2581,6 +2585,7 @@
                 <w:sz w:val="24"/>
               </w:rPr>
             </w:pPr>
+            <w:proofErr w:type="gramStart"/>
             <w:r>
               <w:rPr>
                 <w:rFonts w:ascii="ArialUnicodeMS" w:eastAsia="宋体" w:hAnsi="ArialUnicodeMS" w:cs="宋体"/>
@@ -2590,6 +2595,7 @@
               </w:rPr>
               <w:t>异常响应</w:t>
             </w:r>
+            <w:proofErr w:type="gramEnd"/>
             <w:r>
               <w:rPr>
                 <w:rFonts w:ascii="ArialUnicodeMS" w:eastAsia="宋体" w:hAnsi="ArialUnicodeMS" w:cs="宋体"/>
@@ -2646,12 +2652,14 @@
         <w:spacing w:before="380"/>
       </w:pPr>
       <w:bookmarkStart w:id="9" w:name="_Toc484694471"/>
+      <w:proofErr w:type="spellStart"/>
       <w:r>
         <w:rPr>
           <w:rFonts w:hint="eastAsia"/>
         </w:rPr>
         <w:t>SrcMac</w:t>
       </w:r>
+      <w:proofErr w:type="spellEnd"/>
       <w:r>
         <w:t xml:space="preserve"> I</w:t>
       </w:r>
@@ -2678,7 +2686,15 @@
         <w:t>电源板的</w:t>
       </w:r>
       <w:r>
-        <w:t xml:space="preserve"> SrcMacID </w:t>
+        <w:t xml:space="preserve"> </w:t>
+      </w:r>
+      <w:proofErr w:type="spellStart"/>
+      <w:r>
+        <w:t>SrcMacID</w:t>
+      </w:r>
+      <w:proofErr w:type="spellEnd"/>
+      <w:r>
+        <w:t xml:space="preserve"> </w:t>
       </w:r>
       <w:r>
         <w:rPr>
@@ -2729,6 +2745,7 @@
           <w:lang w:val="x-none"/>
         </w:rPr>
       </w:pPr>
+      <w:proofErr w:type="spellStart"/>
       <w:r>
         <w:rPr>
           <w:rFonts w:hint="eastAsia"/>
@@ -2741,20 +2758,43 @@
           <w:rFonts w:hint="eastAsia"/>
           <w:lang w:val="x-none"/>
         </w:rPr>
-        <w:t>电源板source</w:t>
-      </w:r>
-      <w:r>
-        <w:rPr>
+        <w:t>电源板</w:t>
+      </w:r>
+      <w:proofErr w:type="spellEnd"/>
+      <w:r>
+        <w:rPr>
+          <w:rFonts w:hint="eastAsia"/>
           <w:lang w:val="x-none"/>
         </w:rPr>
-        <w:t xml:space="preserve"> I</w:t>
-      </w:r>
-      <w:r>
-        <w:rPr>
-          <w:rFonts w:hint="eastAsia"/>
+        <w:t>source</w:t>
+      </w:r>
+      <w:r>
+        <w:rPr>
           <w:lang w:val="x-none"/>
         </w:rPr>
-        <w:t>D分配：</w:t>
+        <w:t xml:space="preserve"> </w:t>
+      </w:r>
+      <w:proofErr w:type="spellStart"/>
+      <w:r>
+        <w:rPr>
+          <w:lang w:val="x-none"/>
+        </w:rPr>
+        <w:t>I</w:t>
+      </w:r>
+      <w:r>
+        <w:rPr>
+          <w:rFonts w:hint="eastAsia"/>
+          <w:lang w:val="x-none"/>
+        </w:rPr>
+        <w:t>D分配</w:t>
+      </w:r>
+      <w:proofErr w:type="spellEnd"/>
+      <w:r>
+        <w:rPr>
+          <w:rFonts w:hint="eastAsia"/>
+          <w:lang w:val="x-none"/>
+        </w:rPr>
+        <w:t>：</w:t>
       </w:r>
     </w:p>
     <w:p>
@@ -2931,6 +2971,7 @@
             <w:pPr>
               <w:jc w:val="center"/>
             </w:pPr>
+            <w:proofErr w:type="spellStart"/>
             <w:r>
               <w:rPr>
                 <w:rFonts w:hint="eastAsia"/>
@@ -2946,6 +2987,7 @@
               </w:rPr>
               <w:t>ourceID</w:t>
             </w:r>
+            <w:proofErr w:type="spellEnd"/>
           </w:p>
         </w:tc>
         <w:tc>
@@ -4939,8 +4981,17 @@
           <w:rFonts w:hint="eastAsia"/>
           <w:color w:val="FF0000"/>
         </w:rPr>
-        <w:t>软件版本：“</w:t>
-      </w:r>
+        <w:t>软件版本：</w:t>
+      </w:r>
+      <w:proofErr w:type="gramStart"/>
+      <w:r>
+        <w:rPr>
+          <w:rFonts w:hint="eastAsia"/>
+          <w:color w:val="FF0000"/>
+        </w:rPr>
+        <w:t>“</w:t>
+      </w:r>
+      <w:proofErr w:type="gramEnd"/>
       <w:r>
         <w:rPr>
           <w:color w:val="FF0000"/>
@@ -12735,13 +12786,23 @@
         </w:rPr>
         <w:t xml:space="preserve"> 1 </w:t>
       </w:r>
-      <w:r>
-        <w:rPr>
-          <w:rFonts w:hint="eastAsia"/>
-          <w:color w:val="000000" w:themeColor="text1"/>
-          <w:lang w:val="en-GB"/>
-        </w:rPr>
-        <w:t>电池电压低</w:t>
+      <w:proofErr w:type="gramStart"/>
+      <w:r>
+        <w:rPr>
+          <w:rFonts w:hint="eastAsia"/>
+          <w:color w:val="000000" w:themeColor="text1"/>
+          <w:lang w:val="en-GB"/>
+        </w:rPr>
+        <w:t>电池电</w:t>
+      </w:r>
+      <w:proofErr w:type="gramEnd"/>
+      <w:r>
+        <w:rPr>
+          <w:rFonts w:hint="eastAsia"/>
+          <w:color w:val="000000" w:themeColor="text1"/>
+          <w:lang w:val="en-GB"/>
+        </w:rPr>
+        <w:t>压低</w:t>
       </w:r>
     </w:p>
     <w:p>
@@ -13852,6 +13913,7 @@
                 <w:lang w:val="en-GB"/>
               </w:rPr>
             </w:pPr>
+            <w:proofErr w:type="gramStart"/>
             <w:r>
               <w:rPr>
                 <w:rFonts w:hint="eastAsia"/>
@@ -13861,6 +13923,7 @@
               </w:rPr>
               <w:t>故障位</w:t>
             </w:r>
+            <w:proofErr w:type="gramEnd"/>
             <w:r>
               <w:rPr>
                 <w:color w:val="000000" w:themeColor="text1"/>
@@ -13943,6 +14006,7 @@
                 <w:lang w:val="en-GB"/>
               </w:rPr>
             </w:pPr>
+            <w:proofErr w:type="gramStart"/>
             <w:r>
               <w:rPr>
                 <w:rFonts w:hint="eastAsia"/>
@@ -13952,6 +14016,7 @@
               </w:rPr>
               <w:t>故障位</w:t>
             </w:r>
+            <w:proofErr w:type="gramEnd"/>
             <w:r>
               <w:rPr>
                 <w:color w:val="000000" w:themeColor="text1"/>
@@ -14034,6 +14099,7 @@
                 <w:lang w:val="en-GB"/>
               </w:rPr>
             </w:pPr>
+            <w:proofErr w:type="gramStart"/>
             <w:r>
               <w:rPr>
                 <w:rFonts w:hint="eastAsia"/>
@@ -14043,6 +14109,7 @@
               </w:rPr>
               <w:t>故障位</w:t>
             </w:r>
+            <w:proofErr w:type="gramEnd"/>
             <w:r>
               <w:rPr>
                 <w:color w:val="000000" w:themeColor="text1"/>
@@ -14125,6 +14192,7 @@
                 <w:lang w:val="en-GB"/>
               </w:rPr>
             </w:pPr>
+            <w:proofErr w:type="gramStart"/>
             <w:r>
               <w:rPr>
                 <w:rFonts w:hint="eastAsia"/>
@@ -14134,6 +14202,7 @@
               </w:rPr>
               <w:t>故障位</w:t>
             </w:r>
+            <w:proofErr w:type="gramEnd"/>
             <w:r>
               <w:rPr>
                 <w:color w:val="000000" w:themeColor="text1"/>
@@ -14178,14 +14247,31 @@
                 <w:color w:val="000000" w:themeColor="text1"/>
                 <w:lang w:val="en-GB"/>
               </w:rPr>
-              <w:t>导航C</w:t>
-            </w:r>
-            <w:r>
-              <w:rPr>
-                <w:color w:val="000000" w:themeColor="text1"/>
-                <w:lang w:val="en-GB"/>
-              </w:rPr>
-              <w:t>amer 5V</w:t>
+              <w:t>导航</w:t>
+            </w:r>
+            <w:proofErr w:type="spellStart"/>
+            <w:r>
+              <w:rPr>
+                <w:rFonts w:hint="eastAsia"/>
+                <w:color w:val="000000" w:themeColor="text1"/>
+                <w:lang w:val="en-GB"/>
+              </w:rPr>
+              <w:t>C</w:t>
+            </w:r>
+            <w:r>
+              <w:rPr>
+                <w:color w:val="000000" w:themeColor="text1"/>
+                <w:lang w:val="en-GB"/>
+              </w:rPr>
+              <w:t>amer</w:t>
+            </w:r>
+            <w:proofErr w:type="spellEnd"/>
+            <w:r>
+              <w:rPr>
+                <w:color w:val="000000" w:themeColor="text1"/>
+                <w:lang w:val="en-GB"/>
+              </w:rPr>
+              <w:t xml:space="preserve"> 5V</w:t>
             </w:r>
             <w:r>
               <w:rPr>
@@ -14216,6 +14302,7 @@
                 <w:lang w:val="en-GB"/>
               </w:rPr>
             </w:pPr>
+            <w:proofErr w:type="gramStart"/>
             <w:r>
               <w:rPr>
                 <w:rFonts w:hint="eastAsia"/>
@@ -14225,6 +14312,7 @@
               </w:rPr>
               <w:t>故障位</w:t>
             </w:r>
+            <w:proofErr w:type="gramEnd"/>
             <w:r>
               <w:rPr>
                 <w:color w:val="000000" w:themeColor="text1"/>
@@ -14307,6 +14395,7 @@
                 <w:lang w:val="en-GB"/>
               </w:rPr>
             </w:pPr>
+            <w:proofErr w:type="gramStart"/>
             <w:r>
               <w:rPr>
                 <w:rFonts w:hint="eastAsia"/>
@@ -14316,6 +14405,7 @@
               </w:rPr>
               <w:t>故障位</w:t>
             </w:r>
+            <w:proofErr w:type="gramEnd"/>
             <w:r>
               <w:rPr>
                 <w:color w:val="000000" w:themeColor="text1"/>
@@ -14398,6 +14488,7 @@
                 <w:lang w:val="en-GB"/>
               </w:rPr>
             </w:pPr>
+            <w:proofErr w:type="gramStart"/>
             <w:r>
               <w:rPr>
                 <w:rFonts w:hint="eastAsia"/>
@@ -14407,6 +14498,7 @@
               </w:rPr>
               <w:t>故障位</w:t>
             </w:r>
+            <w:proofErr w:type="gramEnd"/>
             <w:r>
               <w:rPr>
                 <w:color w:val="000000" w:themeColor="text1"/>
@@ -14451,7 +14543,16 @@
                 <w:color w:val="000000" w:themeColor="text1"/>
                 <w:lang w:val="en-GB"/>
               </w:rPr>
-              <w:t>灯带</w:t>
+              <w:t>灯</w:t>
+            </w:r>
+            <w:proofErr w:type="gramStart"/>
+            <w:r>
+              <w:rPr>
+                <w:rFonts w:hint="eastAsia"/>
+                <w:color w:val="000000" w:themeColor="text1"/>
+                <w:lang w:val="en-GB"/>
+              </w:rPr>
+              <w:t>带</w:t>
             </w:r>
             <w:r>
               <w:rPr>
@@ -14460,6 +14561,7 @@
               </w:rPr>
               <w:t>系统</w:t>
             </w:r>
+            <w:proofErr w:type="gramEnd"/>
             <w:r>
               <w:rPr>
                 <w:rFonts w:hint="eastAsia"/>
@@ -14489,6 +14591,7 @@
                 <w:lang w:val="en-GB"/>
               </w:rPr>
             </w:pPr>
+            <w:proofErr w:type="gramStart"/>
             <w:r>
               <w:rPr>
                 <w:rFonts w:hint="eastAsia"/>
@@ -14498,6 +14601,7 @@
               </w:rPr>
               <w:t>故障位</w:t>
             </w:r>
+            <w:proofErr w:type="gramEnd"/>
             <w:r>
               <w:rPr>
                 <w:color w:val="000000" w:themeColor="text1"/>
@@ -14573,6 +14677,7 @@
                 <w:lang w:val="en-GB"/>
               </w:rPr>
             </w:pPr>
+            <w:proofErr w:type="gramStart"/>
             <w:r>
               <w:rPr>
                 <w:rFonts w:hint="eastAsia"/>
@@ -14582,6 +14687,7 @@
               </w:rPr>
               <w:t>故障位</w:t>
             </w:r>
+            <w:proofErr w:type="gramEnd"/>
             <w:r>
               <w:rPr>
                 <w:color w:val="000000" w:themeColor="text1"/>
@@ -14664,6 +14770,7 @@
                 <w:lang w:val="en-GB"/>
               </w:rPr>
             </w:pPr>
+            <w:proofErr w:type="gramStart"/>
             <w:r>
               <w:rPr>
                 <w:rFonts w:hint="eastAsia"/>
@@ -14673,6 +14780,7 @@
               </w:rPr>
               <w:t>故障位</w:t>
             </w:r>
+            <w:proofErr w:type="gramEnd"/>
             <w:r>
               <w:rPr>
                 <w:color w:val="000000" w:themeColor="text1"/>
@@ -14755,6 +14863,7 @@
                 <w:lang w:val="en-GB"/>
               </w:rPr>
             </w:pPr>
+            <w:proofErr w:type="gramStart"/>
             <w:r>
               <w:rPr>
                 <w:rFonts w:hint="eastAsia"/>
@@ -14764,6 +14873,7 @@
               </w:rPr>
               <w:t>故障位</w:t>
             </w:r>
+            <w:proofErr w:type="gramEnd"/>
             <w:r>
               <w:rPr>
                 <w:color w:val="000000" w:themeColor="text1"/>
@@ -14808,14 +14918,31 @@
                 <w:color w:val="000000" w:themeColor="text1"/>
                 <w:lang w:val="en-GB"/>
               </w:rPr>
-              <w:t>导航C</w:t>
-            </w:r>
-            <w:r>
-              <w:rPr>
-                <w:color w:val="000000" w:themeColor="text1"/>
-                <w:lang w:val="en-GB"/>
-              </w:rPr>
-              <w:t>amer 12V</w:t>
+              <w:t>导航</w:t>
+            </w:r>
+            <w:proofErr w:type="spellStart"/>
+            <w:r>
+              <w:rPr>
+                <w:rFonts w:hint="eastAsia"/>
+                <w:color w:val="000000" w:themeColor="text1"/>
+                <w:lang w:val="en-GB"/>
+              </w:rPr>
+              <w:t>C</w:t>
+            </w:r>
+            <w:r>
+              <w:rPr>
+                <w:color w:val="000000" w:themeColor="text1"/>
+                <w:lang w:val="en-GB"/>
+              </w:rPr>
+              <w:t>amer</w:t>
+            </w:r>
+            <w:proofErr w:type="spellEnd"/>
+            <w:r>
+              <w:rPr>
+                <w:color w:val="000000" w:themeColor="text1"/>
+                <w:lang w:val="en-GB"/>
+              </w:rPr>
+              <w:t xml:space="preserve"> 12V</w:t>
             </w:r>
             <w:r>
               <w:rPr>
@@ -14846,6 +14973,7 @@
                 <w:lang w:val="en-GB"/>
               </w:rPr>
             </w:pPr>
+            <w:proofErr w:type="gramStart"/>
             <w:r>
               <w:rPr>
                 <w:rFonts w:hint="eastAsia"/>
@@ -14855,6 +14983,7 @@
               </w:rPr>
               <w:t>故障位</w:t>
             </w:r>
+            <w:proofErr w:type="gramEnd"/>
             <w:r>
               <w:rPr>
                 <w:color w:val="000000" w:themeColor="text1"/>
@@ -14922,6 +15051,7 @@
                 <w:lang w:val="en-GB"/>
               </w:rPr>
             </w:pPr>
+            <w:proofErr w:type="gramStart"/>
             <w:r>
               <w:rPr>
                 <w:rFonts w:hint="eastAsia"/>
@@ -14931,6 +15061,7 @@
               </w:rPr>
               <w:t>故障位</w:t>
             </w:r>
+            <w:proofErr w:type="gramEnd"/>
             <w:r>
               <w:rPr>
                 <w:color w:val="000000" w:themeColor="text1"/>
@@ -15007,6 +15138,7 @@
                 <w:lang w:val="en-GB"/>
               </w:rPr>
             </w:pPr>
+            <w:proofErr w:type="gramStart"/>
             <w:r>
               <w:rPr>
                 <w:rFonts w:hint="eastAsia"/>
@@ -15016,6 +15148,7 @@
               </w:rPr>
               <w:t>故障位</w:t>
             </w:r>
+            <w:proofErr w:type="gramEnd"/>
             <w:r>
               <w:rPr>
                 <w:color w:val="000000" w:themeColor="text1"/>
@@ -15092,6 +15225,7 @@
                 <w:lang w:val="en-GB"/>
               </w:rPr>
             </w:pPr>
+            <w:proofErr w:type="gramStart"/>
             <w:r>
               <w:rPr>
                 <w:rFonts w:hint="eastAsia"/>
@@ -15101,6 +15235,7 @@
               </w:rPr>
               <w:t>故障位</w:t>
             </w:r>
+            <w:proofErr w:type="gramEnd"/>
             <w:r>
               <w:rPr>
                 <w:color w:val="000000" w:themeColor="text1"/>
@@ -15177,6 +15312,7 @@
                 <w:lang w:val="en-GB"/>
               </w:rPr>
             </w:pPr>
+            <w:proofErr w:type="gramStart"/>
             <w:r>
               <w:rPr>
                 <w:rFonts w:hint="eastAsia"/>
@@ -15186,6 +15322,7 @@
               </w:rPr>
               <w:t>故障位</w:t>
             </w:r>
+            <w:proofErr w:type="gramEnd"/>
             <w:r>
               <w:rPr>
                 <w:color w:val="000000" w:themeColor="text1"/>
@@ -15318,6 +15455,7 @@
                 <w:lang w:val="en-GB"/>
               </w:rPr>
             </w:pPr>
+            <w:proofErr w:type="gramStart"/>
             <w:r>
               <w:rPr>
                 <w:rFonts w:hint="eastAsia"/>
@@ -15327,6 +15465,7 @@
               </w:rPr>
               <w:t>故障位</w:t>
             </w:r>
+            <w:proofErr w:type="gramEnd"/>
             <w:r>
               <w:rPr>
                 <w:color w:val="000000" w:themeColor="text1"/>
@@ -15417,6 +15556,7 @@
                 <w:lang w:val="en-GB"/>
               </w:rPr>
             </w:pPr>
+            <w:proofErr w:type="gramStart"/>
             <w:r>
               <w:rPr>
                 <w:rFonts w:hint="eastAsia"/>
@@ -15426,6 +15566,7 @@
               </w:rPr>
               <w:t>故障位</w:t>
             </w:r>
+            <w:proofErr w:type="gramEnd"/>
             <w:r>
               <w:rPr>
                 <w:color w:val="000000" w:themeColor="text1"/>
@@ -15486,6 +15627,7 @@
                 <w:lang w:val="en-GB"/>
               </w:rPr>
             </w:pPr>
+            <w:proofErr w:type="gramStart"/>
             <w:r>
               <w:rPr>
                 <w:rFonts w:hint="eastAsia"/>
@@ -15495,6 +15637,7 @@
               </w:rPr>
               <w:t>故障位</w:t>
             </w:r>
+            <w:proofErr w:type="gramEnd"/>
             <w:r>
               <w:rPr>
                 <w:color w:val="000000" w:themeColor="text1"/>
@@ -15562,6 +15705,7 @@
                 <w:lang w:val="en-GB"/>
               </w:rPr>
             </w:pPr>
+            <w:proofErr w:type="gramStart"/>
             <w:r>
               <w:rPr>
                 <w:rFonts w:hint="eastAsia"/>
@@ -15571,6 +15715,7 @@
               </w:rPr>
               <w:t>故障位</w:t>
             </w:r>
+            <w:proofErr w:type="gramEnd"/>
             <w:r>
               <w:rPr>
                 <w:color w:val="000000" w:themeColor="text1"/>
@@ -15638,6 +15783,7 @@
                 <w:lang w:val="en-GB"/>
               </w:rPr>
             </w:pPr>
+            <w:proofErr w:type="gramStart"/>
             <w:r>
               <w:rPr>
                 <w:rFonts w:hint="eastAsia"/>
@@ -15647,6 +15793,7 @@
               </w:rPr>
               <w:t>故障位</w:t>
             </w:r>
+            <w:proofErr w:type="gramEnd"/>
             <w:r>
               <w:rPr>
                 <w:color w:val="000000" w:themeColor="text1"/>
@@ -15714,6 +15861,7 @@
                 <w:lang w:val="en-GB"/>
               </w:rPr>
             </w:pPr>
+            <w:proofErr w:type="gramStart"/>
             <w:r>
               <w:rPr>
                 <w:rFonts w:hint="eastAsia"/>
@@ -15723,6 +15871,7 @@
               </w:rPr>
               <w:t>故障位</w:t>
             </w:r>
+            <w:proofErr w:type="gramEnd"/>
             <w:r>
               <w:rPr>
                 <w:color w:val="000000" w:themeColor="text1"/>
@@ -15791,6 +15940,7 @@
                 <w:lang w:val="en-GB"/>
               </w:rPr>
             </w:pPr>
+            <w:proofErr w:type="gramStart"/>
             <w:r>
               <w:rPr>
                 <w:rFonts w:hint="eastAsia"/>
@@ -15800,6 +15950,7 @@
               </w:rPr>
               <w:t>故障位</w:t>
             </w:r>
+            <w:proofErr w:type="gramEnd"/>
             <w:r>
               <w:rPr>
                 <w:color w:val="000000" w:themeColor="text1"/>
@@ -15882,6 +16033,7 @@
                 <w:lang w:val="en-GB"/>
               </w:rPr>
             </w:pPr>
+            <w:proofErr w:type="gramStart"/>
             <w:r>
               <w:rPr>
                 <w:rFonts w:hint="eastAsia"/>
@@ -15891,6 +16043,7 @@
               </w:rPr>
               <w:t>故障位</w:t>
             </w:r>
+            <w:proofErr w:type="gramEnd"/>
             <w:r>
               <w:rPr>
                 <w:color w:val="000000" w:themeColor="text1"/>
@@ -15966,6 +16119,7 @@
                 <w:lang w:val="en-GB"/>
               </w:rPr>
             </w:pPr>
+            <w:proofErr w:type="gramStart"/>
             <w:r>
               <w:rPr>
                 <w:rFonts w:hint="eastAsia"/>
@@ -15975,6 +16129,7 @@
               </w:rPr>
               <w:t>故障位</w:t>
             </w:r>
+            <w:proofErr w:type="gramEnd"/>
             <w:r>
               <w:rPr>
                 <w:color w:val="000000" w:themeColor="text1"/>
@@ -16042,6 +16197,7 @@
                 <w:lang w:val="en-GB"/>
               </w:rPr>
             </w:pPr>
+            <w:proofErr w:type="gramStart"/>
             <w:r>
               <w:rPr>
                 <w:rFonts w:hint="eastAsia"/>
@@ -16051,6 +16207,7 @@
               </w:rPr>
               <w:t>故障位</w:t>
             </w:r>
+            <w:proofErr w:type="gramEnd"/>
             <w:r>
               <w:rPr>
                 <w:color w:val="000000" w:themeColor="text1"/>
@@ -16125,6 +16282,7 @@
                 <w:lang w:val="en-GB"/>
               </w:rPr>
             </w:pPr>
+            <w:proofErr w:type="gramStart"/>
             <w:r>
               <w:rPr>
                 <w:rFonts w:hint="eastAsia"/>
@@ -16134,6 +16292,7 @@
               </w:rPr>
               <w:t>故障位</w:t>
             </w:r>
+            <w:proofErr w:type="gramEnd"/>
             <w:r>
               <w:rPr>
                 <w:color w:val="000000" w:themeColor="text1"/>
@@ -16216,6 +16375,7 @@
                 <w:lang w:val="en-GB"/>
               </w:rPr>
             </w:pPr>
+            <w:proofErr w:type="gramStart"/>
             <w:r>
               <w:rPr>
                 <w:rFonts w:hint="eastAsia"/>
@@ -16225,6 +16385,7 @@
               </w:rPr>
               <w:t>故障位</w:t>
             </w:r>
+            <w:proofErr w:type="gramEnd"/>
             <w:r>
               <w:rPr>
                 <w:color w:val="000000" w:themeColor="text1"/>
@@ -16307,6 +16468,7 @@
                 <w:lang w:val="en-GB"/>
               </w:rPr>
             </w:pPr>
+            <w:proofErr w:type="gramStart"/>
             <w:r>
               <w:rPr>
                 <w:rFonts w:hint="eastAsia"/>
@@ -16316,6 +16478,7 @@
               </w:rPr>
               <w:t>故障位</w:t>
             </w:r>
+            <w:proofErr w:type="gramEnd"/>
             <w:r>
               <w:rPr>
                 <w:color w:val="000000" w:themeColor="text1"/>
@@ -16392,6 +16555,7 @@
                 <w:lang w:val="en-GB"/>
               </w:rPr>
             </w:pPr>
+            <w:proofErr w:type="gramStart"/>
             <w:r>
               <w:rPr>
                 <w:rFonts w:hint="eastAsia"/>
@@ -16401,6 +16565,7 @@
               </w:rPr>
               <w:t>故障位</w:t>
             </w:r>
+            <w:proofErr w:type="gramEnd"/>
             <w:r>
               <w:rPr>
                 <w:color w:val="000000" w:themeColor="text1"/>
@@ -16477,6 +16642,7 @@
                 <w:lang w:val="en-GB"/>
               </w:rPr>
             </w:pPr>
+            <w:proofErr w:type="gramStart"/>
             <w:r>
               <w:rPr>
                 <w:rFonts w:hint="eastAsia"/>
@@ -16486,6 +16652,7 @@
               </w:rPr>
               <w:t>故障位</w:t>
             </w:r>
+            <w:proofErr w:type="gramEnd"/>
             <w:r>
               <w:rPr>
                 <w:color w:val="000000" w:themeColor="text1"/>
@@ -16562,6 +16729,7 @@
                 <w:lang w:val="en-GB"/>
               </w:rPr>
             </w:pPr>
+            <w:proofErr w:type="gramStart"/>
             <w:r>
               <w:rPr>
                 <w:rFonts w:hint="eastAsia"/>
@@ -16571,6 +16739,7 @@
               </w:rPr>
               <w:t>故障位</w:t>
             </w:r>
+            <w:proofErr w:type="gramEnd"/>
             <w:r>
               <w:rPr>
                 <w:color w:val="000000" w:themeColor="text1"/>
@@ -16606,6 +16775,7 @@
           <w:lang w:val="en-GB"/>
         </w:rPr>
       </w:pPr>
+      <w:proofErr w:type="gramStart"/>
       <w:r>
         <w:rPr>
           <w:rFonts w:hint="eastAsia"/>
@@ -16613,7 +16783,17 @@
           <w:color w:val="000000" w:themeColor="text1"/>
           <w:lang w:val="en-GB"/>
         </w:rPr>
-        <w:t>故障位2</w:t>
+        <w:t>故障位</w:t>
+      </w:r>
+      <w:proofErr w:type="gramEnd"/>
+      <w:r>
+        <w:rPr>
+          <w:rFonts w:hint="eastAsia"/>
+          <w:b/>
+          <w:color w:val="000000" w:themeColor="text1"/>
+          <w:lang w:val="en-GB"/>
+        </w:rPr>
+        <w:t>2</w:t>
       </w:r>
       <w:r>
         <w:rPr>
@@ -16691,6 +16871,7 @@
                 <w:lang w:val="en-GB"/>
               </w:rPr>
             </w:pPr>
+            <w:proofErr w:type="gramStart"/>
             <w:r>
               <w:rPr>
                 <w:rFonts w:hint="eastAsia"/>
@@ -16700,6 +16881,7 @@
               </w:rPr>
               <w:t>故障位</w:t>
             </w:r>
+            <w:proofErr w:type="gramEnd"/>
             <w:r>
               <w:rPr>
                 <w:color w:val="000000" w:themeColor="text1"/>
@@ -16760,6 +16942,7 @@
                 <w:lang w:val="en-GB"/>
               </w:rPr>
             </w:pPr>
+            <w:proofErr w:type="gramStart"/>
             <w:r>
               <w:rPr>
                 <w:rFonts w:hint="eastAsia"/>
@@ -16769,6 +16952,7 @@
               </w:rPr>
               <w:t>故障位</w:t>
             </w:r>
+            <w:proofErr w:type="gramEnd"/>
             <w:r>
               <w:rPr>
                 <w:color w:val="000000" w:themeColor="text1"/>
@@ -17606,7 +17790,17 @@
           <w:color w:val="000000" w:themeColor="text1"/>
           <w:lang w:val="en-GB"/>
         </w:rPr>
-        <w:t>，表示硬件不支持）</w:t>
+        <w:t>，表示硬件故障</w:t>
+      </w:r>
+      <w:bookmarkStart w:id="18" w:name="_GoBack"/>
+      <w:bookmarkEnd w:id="18"/>
+      <w:r>
+        <w:rPr>
+          <w:rFonts w:hint="eastAsia"/>
+          <w:color w:val="000000" w:themeColor="text1"/>
+          <w:lang w:val="en-GB"/>
+        </w:rPr>
+        <w:t>）</w:t>
       </w:r>
     </w:p>
     <w:p>
@@ -17622,7 +17816,7 @@
         <w:pStyle w:val="KBD2"/>
         <w:spacing w:before="380"/>
       </w:pPr>
-      <w:bookmarkStart w:id="18" w:name="_Toc484694478"/>
+      <w:bookmarkStart w:id="19" w:name="_Toc484694478"/>
       <w:r>
         <w:rPr>
           <w:rFonts w:hint="eastAsia"/>
@@ -17641,7 +17835,7 @@
         </w:rPr>
         <w:t>信息</w:t>
       </w:r>
-      <w:bookmarkEnd w:id="18"/>
+      <w:bookmarkEnd w:id="19"/>
     </w:p>
     <w:p>
       <w:r>
@@ -18352,7 +18546,25 @@
                 <w:b/>
                 <w:lang w:val="en-GB"/>
               </w:rPr>
-              <w:t>24V高拍仪电机驱动电流</w:t>
+              <w:t>24V</w:t>
+            </w:r>
+            <w:proofErr w:type="gramStart"/>
+            <w:r>
+              <w:rPr>
+                <w:rFonts w:hint="eastAsia"/>
+                <w:b/>
+                <w:lang w:val="en-GB"/>
+              </w:rPr>
+              <w:t>高拍仪</w:t>
+            </w:r>
+            <w:proofErr w:type="gramEnd"/>
+            <w:r>
+              <w:rPr>
+                <w:rFonts w:hint="eastAsia"/>
+                <w:b/>
+                <w:lang w:val="en-GB"/>
+              </w:rPr>
+              <w:t>电机驱动电流</w:t>
             </w:r>
           </w:p>
         </w:tc>
@@ -18611,7 +18823,25 @@
                 <w:b/>
                 <w:lang w:val="en-GB"/>
               </w:rPr>
-              <w:t>5V扫码器电流</w:t>
+              <w:t>5V</w:t>
+            </w:r>
+            <w:proofErr w:type="gramStart"/>
+            <w:r>
+              <w:rPr>
+                <w:rFonts w:hint="eastAsia"/>
+                <w:b/>
+                <w:lang w:val="en-GB"/>
+              </w:rPr>
+              <w:t>扫码器</w:t>
+            </w:r>
+            <w:proofErr w:type="gramEnd"/>
+            <w:r>
+              <w:rPr>
+                <w:rFonts w:hint="eastAsia"/>
+                <w:b/>
+                <w:lang w:val="en-GB"/>
+              </w:rPr>
+              <w:t>电流</w:t>
             </w:r>
           </w:p>
         </w:tc>
@@ -19398,13 +19628,23 @@
                 <w:lang w:val="en-GB"/>
               </w:rPr>
             </w:pPr>
-            <w:r>
-              <w:rPr>
-                <w:rFonts w:hint="eastAsia"/>
-                <w:b/>
-                <w:lang w:val="en-GB"/>
-              </w:rPr>
-              <w:t>Vbat总电流</w:t>
+            <w:proofErr w:type="spellStart"/>
+            <w:r>
+              <w:rPr>
+                <w:rFonts w:hint="eastAsia"/>
+                <w:b/>
+                <w:lang w:val="en-GB"/>
+              </w:rPr>
+              <w:t>Vbat</w:t>
+            </w:r>
+            <w:proofErr w:type="spellEnd"/>
+            <w:r>
+              <w:rPr>
+                <w:rFonts w:hint="eastAsia"/>
+                <w:b/>
+                <w:lang w:val="en-GB"/>
+              </w:rPr>
+              <w:t>总电流</w:t>
             </w:r>
           </w:p>
         </w:tc>
@@ -19953,8 +20193,18 @@
                 <w:b/>
                 <w:lang w:val="en-GB"/>
               </w:rPr>
-              <w:t>5V头部灯板电流</w:t>
-            </w:r>
+              <w:t>5V</w:t>
+            </w:r>
+            <w:proofErr w:type="gramStart"/>
+            <w:r>
+              <w:rPr>
+                <w:rFonts w:hint="eastAsia"/>
+                <w:b/>
+                <w:lang w:val="en-GB"/>
+              </w:rPr>
+              <w:t>头部灯板电流</w:t>
+            </w:r>
+            <w:proofErr w:type="gramEnd"/>
           </w:p>
         </w:tc>
       </w:tr>
@@ -20259,7 +20509,25 @@
                 <w:b/>
                 <w:lang w:val="en-GB"/>
               </w:rPr>
-              <w:t>5V 高拍仪LED电流</w:t>
+              <w:t xml:space="preserve">5V </w:t>
+            </w:r>
+            <w:proofErr w:type="gramStart"/>
+            <w:r>
+              <w:rPr>
+                <w:rFonts w:hint="eastAsia"/>
+                <w:b/>
+                <w:lang w:val="en-GB"/>
+              </w:rPr>
+              <w:t>高拍仪</w:t>
+            </w:r>
+            <w:proofErr w:type="gramEnd"/>
+            <w:r>
+              <w:rPr>
+                <w:rFonts w:hint="eastAsia"/>
+                <w:b/>
+                <w:lang w:val="en-GB"/>
+              </w:rPr>
+              <w:t>LED电流</w:t>
             </w:r>
           </w:p>
         </w:tc>
@@ -20405,6 +20673,7 @@
               </w:rPr>
               <w:t xml:space="preserve"> </w:t>
             </w:r>
+            <w:proofErr w:type="spellStart"/>
             <w:r>
               <w:rPr>
                 <w:rFonts w:hint="eastAsia"/>
@@ -20418,7 +20687,15 @@
                 <w:b/>
                 <w:lang w:val="en-GB"/>
               </w:rPr>
-              <w:t xml:space="preserve">_camera </w:t>
+              <w:t>_camera</w:t>
+            </w:r>
+            <w:proofErr w:type="spellEnd"/>
+            <w:r>
+              <w:rPr>
+                <w:b/>
+                <w:lang w:val="en-GB"/>
+              </w:rPr>
+              <w:t xml:space="preserve"> </w:t>
             </w:r>
             <w:r>
               <w:rPr>
@@ -20446,7 +20723,7 @@
         <w:pStyle w:val="KBD2"/>
         <w:spacing w:before="380"/>
       </w:pPr>
-      <w:bookmarkStart w:id="19" w:name="_Toc484694480"/>
+      <w:bookmarkStart w:id="20" w:name="_Toc484694480"/>
       <w:r>
         <w:rPr>
           <w:rFonts w:hint="eastAsia"/>
@@ -20465,7 +20742,7 @@
         </w:rPr>
         <w:t>亮度</w:t>
       </w:r>
-      <w:bookmarkEnd w:id="19"/>
+      <w:bookmarkEnd w:id="20"/>
     </w:p>
     <w:p>
       <w:r>
@@ -21161,7 +21438,6 @@
       <w:pPr>
         <w:jc w:val="left"/>
         <w:rPr>
-          <w:rFonts w:hint="eastAsia"/>
           <w:b/>
           <w:lang w:val="en-GB"/>
         </w:rPr>
@@ -21692,8 +21968,6 @@
         </w:rPr>
         <w:t>0</w:t>
       </w:r>
-      <w:bookmarkStart w:id="20" w:name="_GoBack"/>
-      <w:bookmarkEnd w:id="20"/>
       <w:r>
         <w:rPr>
           <w:b/>
@@ -21706,7 +21980,6 @@
       <w:pPr>
         <w:jc w:val="left"/>
         <w:rPr>
-          <w:rFonts w:hint="eastAsia"/>
           <w:b/>
           <w:lang w:val="en-GB"/>
         </w:rPr>
@@ -23146,7 +23419,6 @@
       <w:pPr>
         <w:jc w:val="left"/>
         <w:rPr>
-          <w:rFonts w:hint="eastAsia"/>
           <w:b/>
           <w:lang w:val="en-GB"/>
         </w:rPr>
@@ -23230,7 +23502,25 @@
               <w:sz w:val="21"/>
               <w:szCs w:val="21"/>
             </w:rPr>
-            <w:t xml:space="preserve">Doc ID : </w:t>
+            <w:t xml:space="preserve">Doc </w:t>
+          </w:r>
+          <w:proofErr w:type="gramStart"/>
+          <w:r>
+            <w:rPr>
+              <w:rFonts w:ascii="Arial Unicode MS" w:eastAsia="Arial Unicode MS" w:hAnsi="Arial Unicode MS" w:cs="Arial Unicode MS" w:hint="eastAsia"/>
+              <w:sz w:val="21"/>
+              <w:szCs w:val="21"/>
+            </w:rPr>
+            <w:t>ID :</w:t>
+          </w:r>
+          <w:proofErr w:type="gramEnd"/>
+          <w:r>
+            <w:rPr>
+              <w:rFonts w:ascii="Arial Unicode MS" w:eastAsia="Arial Unicode MS" w:hAnsi="Arial Unicode MS" w:cs="Arial Unicode MS" w:hint="eastAsia"/>
+              <w:sz w:val="21"/>
+              <w:szCs w:val="21"/>
+            </w:rPr>
+            <w:t xml:space="preserve"> </w:t>
           </w:r>
         </w:p>
       </w:tc>
@@ -23470,8 +23760,18 @@
               <w:sz w:val="21"/>
               <w:szCs w:val="21"/>
             </w:rPr>
-            <w:t xml:space="preserve"> Part NO. :</w:t>
+            <w:t xml:space="preserve"> Part </w:t>
           </w:r>
+          <w:proofErr w:type="gramStart"/>
+          <w:r>
+            <w:rPr>
+              <w:rFonts w:ascii="Arial Unicode MS" w:eastAsia="Arial Unicode MS" w:hAnsi="Arial Unicode MS" w:cs="Arial Unicode MS" w:hint="eastAsia"/>
+              <w:sz w:val="21"/>
+              <w:szCs w:val="21"/>
+            </w:rPr>
+            <w:t>NO. :</w:t>
+          </w:r>
+          <w:proofErr w:type="gramEnd"/>
         </w:p>
       </w:tc>
       <w:tc>
@@ -23500,8 +23800,18 @@
               <w:sz w:val="21"/>
               <w:szCs w:val="21"/>
             </w:rPr>
-            <w:t xml:space="preserve"> Part NO. :</w:t>
+            <w:t xml:space="preserve"> Part </w:t>
           </w:r>
+          <w:proofErr w:type="gramStart"/>
+          <w:r>
+            <w:rPr>
+              <w:rFonts w:ascii="Arial Unicode MS" w:eastAsia="Arial Unicode MS" w:hAnsi="Arial Unicode MS" w:cs="Arial Unicode MS" w:hint="eastAsia"/>
+              <w:sz w:val="21"/>
+              <w:szCs w:val="21"/>
+            </w:rPr>
+            <w:t>NO. :</w:t>
+          </w:r>
+          <w:proofErr w:type="gramEnd"/>
           <w:r>
             <w:rPr>
               <w:rFonts w:ascii="Arial Unicode MS" w:eastAsia="Arial Unicode MS" w:hAnsi="Arial Unicode MS" w:cs="Arial Unicode MS"/>
@@ -23655,7 +23965,25 @@
               <w:sz w:val="21"/>
               <w:szCs w:val="21"/>
             </w:rPr>
-            <w:t xml:space="preserve">Customer Part NO. : </w:t>
+            <w:t xml:space="preserve">Customer Part </w:t>
+          </w:r>
+          <w:proofErr w:type="gramStart"/>
+          <w:r>
+            <w:rPr>
+              <w:rFonts w:ascii="Arial Unicode MS" w:eastAsia="Arial Unicode MS" w:hAnsi="Arial Unicode MS" w:cs="Arial Unicode MS" w:hint="eastAsia"/>
+              <w:sz w:val="21"/>
+              <w:szCs w:val="21"/>
+            </w:rPr>
+            <w:t>NO. :</w:t>
+          </w:r>
+          <w:proofErr w:type="gramEnd"/>
+          <w:r>
+            <w:rPr>
+              <w:rFonts w:ascii="Arial Unicode MS" w:eastAsia="Arial Unicode MS" w:hAnsi="Arial Unicode MS" w:cs="Arial Unicode MS" w:hint="eastAsia"/>
+              <w:sz w:val="21"/>
+              <w:szCs w:val="21"/>
+            </w:rPr>
+            <w:t xml:space="preserve"> </w:t>
           </w:r>
           <w:r>
             <w:rPr>
@@ -23737,8 +24065,18 @@
               <w:sz w:val="21"/>
               <w:szCs w:val="21"/>
             </w:rPr>
-            <w:t>KBD Part NO. :</w:t>
+            <w:t xml:space="preserve">KBD Part </w:t>
           </w:r>
+          <w:proofErr w:type="gramStart"/>
+          <w:r>
+            <w:rPr>
+              <w:rFonts w:ascii="Arial Unicode MS" w:eastAsia="Arial Unicode MS" w:hAnsi="Arial Unicode MS" w:cs="Arial Unicode MS" w:hint="eastAsia"/>
+              <w:sz w:val="21"/>
+              <w:szCs w:val="21"/>
+            </w:rPr>
+            <w:t>NO. :</w:t>
+          </w:r>
+          <w:proofErr w:type="gramEnd"/>
           <w:r>
             <w:rPr>
               <w:rFonts w:ascii="Arial Unicode MS" w:eastAsia="Arial Unicode MS" w:hAnsi="Arial Unicode MS" w:cs="Arial Unicode MS"/>
@@ -29395,7 +29733,7 @@
 </file>
 
 <file path=customXml/itemProps1.xml><?xml version="1.0" encoding="utf-8"?>
-<ds:datastoreItem xmlns:ds="http://schemas.openxmlformats.org/officeDocument/2006/customXml" ds:itemID="{63E58560-F440-4461-8752-7498BBAED1F7}">
+<ds:datastoreItem xmlns:ds="http://schemas.openxmlformats.org/officeDocument/2006/customXml" ds:itemID="{8B903811-0325-4817-820F-94F9938B610F}">
   <ds:schemaRefs>
     <ds:schemaRef ds:uri="http://schemas.openxmlformats.org/officeDocument/2006/bibliography"/>
   </ds:schemaRefs>

</xml_diff>